<commit_message>
Updates to Useability & comments from meeting
</commit_message>
<xml_diff>
--- a/documentation/Final_Report.docx
+++ b/documentation/Final_Report.docx
@@ -270,6 +270,7 @@
           <w:szCs w:val="24"/>
         </w:rPr>
       </w:pPr>
+      <w:proofErr w:type="spellStart"/>
       <w:r>
         <w:rPr>
           <w:b/>
@@ -279,6 +280,7 @@
         </w:rPr>
         <w:t>Kento</w:t>
       </w:r>
+      <w:proofErr w:type="spellEnd"/>
       <w:r>
         <w:rPr>
           <w:b/>
@@ -377,10 +379,11 @@
           <w:docPartUnique/>
         </w:docPartObj>
       </w:sdtPr>
+      <w:sdtEndPr/>
       <w:sdtContent>
         <w:p>
           <w:pPr>
-            <w:pStyle w:val="ac"/>
+            <w:pStyle w:val="TOCHeading"/>
             <w:jc w:val="center"/>
             <w:rPr>
               <w:rFonts w:asciiTheme="minorHAnsi" w:hAnsiTheme="minorHAnsi" w:cstheme="minorHAnsi"/>
@@ -397,7 +400,7 @@
         </w:p>
         <w:p>
           <w:pPr>
-            <w:pStyle w:val="21"/>
+            <w:pStyle w:val="TOC2"/>
             <w:rPr>
               <w:rFonts w:eastAsiaTheme="minorEastAsia"/>
               <w:noProof/>
@@ -419,7 +422,7 @@
           <w:hyperlink w:anchor="_Toc148894768" w:history="1">
             <w:r>
               <w:rPr>
-                <w:rStyle w:val="ad"/>
+                <w:rStyle w:val="Hyperlink"/>
                 <w:noProof/>
               </w:rPr>
               <w:t>1.</w:t>
@@ -437,7 +440,7 @@
             </w:r>
             <w:r>
               <w:rPr>
-                <w:rStyle w:val="ad"/>
+                <w:rStyle w:val="Hyperlink"/>
                 <w:noProof/>
               </w:rPr>
               <w:t>Project Overview</w:t>
@@ -494,7 +497,7 @@
         </w:p>
         <w:p>
           <w:pPr>
-            <w:pStyle w:val="21"/>
+            <w:pStyle w:val="TOC2"/>
             <w:rPr>
               <w:rFonts w:eastAsiaTheme="minorEastAsia"/>
               <w:noProof/>
@@ -507,7 +510,7 @@
           <w:hyperlink w:anchor="_Toc148894769" w:history="1">
             <w:r>
               <w:rPr>
-                <w:rStyle w:val="ad"/>
+                <w:rStyle w:val="Hyperlink"/>
                 <w:noProof/>
               </w:rPr>
               <w:t>2.</w:t>
@@ -525,7 +528,7 @@
             </w:r>
             <w:r>
               <w:rPr>
-                <w:rStyle w:val="ad"/>
+                <w:rStyle w:val="Hyperlink"/>
                 <w:noProof/>
               </w:rPr>
               <w:t>Project Specifications</w:t>
@@ -582,7 +585,7 @@
         </w:p>
         <w:p>
           <w:pPr>
-            <w:pStyle w:val="31"/>
+            <w:pStyle w:val="TOC3"/>
             <w:tabs>
               <w:tab w:val="right" w:leader="dot" w:pos="10790"/>
             </w:tabs>
@@ -598,7 +601,7 @@
           <w:hyperlink w:anchor="_Toc148894770" w:history="1">
             <w:r>
               <w:rPr>
-                <w:rStyle w:val="ad"/>
+                <w:rStyle w:val="Hyperlink"/>
                 <w:noProof/>
               </w:rPr>
               <w:t>2.1 Function Requirements</w:t>
@@ -655,7 +658,7 @@
         </w:p>
         <w:p>
           <w:pPr>
-            <w:pStyle w:val="31"/>
+            <w:pStyle w:val="TOC3"/>
             <w:tabs>
               <w:tab w:val="right" w:leader="dot" w:pos="10790"/>
             </w:tabs>
@@ -671,7 +674,7 @@
           <w:hyperlink w:anchor="_Toc148894771" w:history="1">
             <w:r>
               <w:rPr>
-                <w:rStyle w:val="ad"/>
+                <w:rStyle w:val="Hyperlink"/>
                 <w:noProof/>
               </w:rPr>
               <w:t>2.2 Non-Function Requirements</w:t>
@@ -728,7 +731,7 @@
         </w:p>
         <w:p>
           <w:pPr>
-            <w:pStyle w:val="31"/>
+            <w:pStyle w:val="TOC3"/>
             <w:tabs>
               <w:tab w:val="right" w:leader="dot" w:pos="10790"/>
             </w:tabs>
@@ -744,7 +747,7 @@
           <w:hyperlink w:anchor="_Toc148894772" w:history="1">
             <w:r>
               <w:rPr>
-                <w:rStyle w:val="ad"/>
+                <w:rStyle w:val="Hyperlink"/>
                 <w:noProof/>
               </w:rPr>
               <w:t>2.3 Group Roles</w:t>
@@ -801,7 +804,7 @@
         </w:p>
         <w:p>
           <w:pPr>
-            <w:pStyle w:val="21"/>
+            <w:pStyle w:val="TOC2"/>
             <w:rPr>
               <w:rFonts w:eastAsiaTheme="minorEastAsia"/>
               <w:noProof/>
@@ -814,7 +817,7 @@
           <w:hyperlink w:anchor="_Toc148894773" w:history="1">
             <w:r>
               <w:rPr>
-                <w:rStyle w:val="ad"/>
+                <w:rStyle w:val="Hyperlink"/>
                 <w:noProof/>
               </w:rPr>
               <w:t>3.</w:t>
@@ -832,7 +835,7 @@
             </w:r>
             <w:r>
               <w:rPr>
-                <w:rStyle w:val="ad"/>
+                <w:rStyle w:val="Hyperlink"/>
                 <w:noProof/>
               </w:rPr>
               <w:t>Usability Guide</w:t>
@@ -889,7 +892,7 @@
         </w:p>
         <w:p>
           <w:pPr>
-            <w:pStyle w:val="21"/>
+            <w:pStyle w:val="TOC2"/>
             <w:rPr>
               <w:rFonts w:eastAsiaTheme="minorEastAsia"/>
               <w:noProof/>
@@ -902,7 +905,7 @@
           <w:hyperlink w:anchor="_Toc148894774" w:history="1">
             <w:r>
               <w:rPr>
-                <w:rStyle w:val="ad"/>
+                <w:rStyle w:val="Hyperlink"/>
                 <w:noProof/>
               </w:rPr>
               <w:t>4.</w:t>
@@ -920,7 +923,7 @@
             </w:r>
             <w:r>
               <w:rPr>
-                <w:rStyle w:val="ad"/>
+                <w:rStyle w:val="Hyperlink"/>
                 <w:noProof/>
               </w:rPr>
               <w:t>Problems and Challenges</w:t>
@@ -977,7 +980,7 @@
         </w:p>
         <w:p>
           <w:pPr>
-            <w:pStyle w:val="21"/>
+            <w:pStyle w:val="TOC2"/>
             <w:rPr>
               <w:rFonts w:eastAsiaTheme="minorEastAsia"/>
               <w:noProof/>
@@ -990,7 +993,7 @@
           <w:hyperlink w:anchor="_Toc148894775" w:history="1">
             <w:r>
               <w:rPr>
-                <w:rStyle w:val="ad"/>
+                <w:rStyle w:val="Hyperlink"/>
                 <w:noProof/>
               </w:rPr>
               <w:t>5.</w:t>
@@ -1008,7 +1011,7 @@
             </w:r>
             <w:r>
               <w:rPr>
-                <w:rStyle w:val="ad"/>
+                <w:rStyle w:val="Hyperlink"/>
                 <w:noProof/>
               </w:rPr>
               <w:t>Skills Learned</w:t>
@@ -1065,7 +1068,7 @@
         </w:p>
         <w:p>
           <w:pPr>
-            <w:pStyle w:val="21"/>
+            <w:pStyle w:val="TOC2"/>
             <w:rPr>
               <w:rFonts w:eastAsiaTheme="minorEastAsia"/>
               <w:noProof/>
@@ -1078,7 +1081,7 @@
           <w:hyperlink w:anchor="_Toc148894776" w:history="1">
             <w:r>
               <w:rPr>
-                <w:rStyle w:val="ad"/>
+                <w:rStyle w:val="Hyperlink"/>
                 <w:noProof/>
               </w:rPr>
               <w:t>6.</w:t>
@@ -1096,7 +1099,7 @@
             </w:r>
             <w:r>
               <w:rPr>
-                <w:rStyle w:val="ad"/>
+                <w:rStyle w:val="Hyperlink"/>
                 <w:noProof/>
               </w:rPr>
               <w:t>Proposed Changes</w:t>
@@ -1153,7 +1156,7 @@
         </w:p>
         <w:p>
           <w:pPr>
-            <w:pStyle w:val="21"/>
+            <w:pStyle w:val="TOC2"/>
             <w:rPr>
               <w:rFonts w:eastAsiaTheme="minorEastAsia"/>
               <w:noProof/>
@@ -1166,7 +1169,7 @@
           <w:hyperlink w:anchor="_Toc148894777" w:history="1">
             <w:r>
               <w:rPr>
-                <w:rStyle w:val="ad"/>
+                <w:rStyle w:val="Hyperlink"/>
                 <w:noProof/>
               </w:rPr>
               <w:t>7.</w:t>
@@ -1184,7 +1187,7 @@
             </w:r>
             <w:r>
               <w:rPr>
-                <w:rStyle w:val="ad"/>
+                <w:rStyle w:val="Hyperlink"/>
                 <w:noProof/>
               </w:rPr>
               <w:t>Code Snippets</w:t>
@@ -1279,7 +1282,7 @@
     </w:p>
     <w:p>
       <w:pPr>
-        <w:pStyle w:val="af"/>
+        <w:pStyle w:val="TableofFigures"/>
         <w:tabs>
           <w:tab w:val="right" w:leader="dot" w:pos="10790"/>
         </w:tabs>
@@ -1322,7 +1325,7 @@
       <w:hyperlink w:anchor="_Toc148894778" w:history="1">
         <w:r>
           <w:rPr>
-            <w:rStyle w:val="ad"/>
+            <w:rStyle w:val="Hyperlink"/>
             <w:noProof/>
           </w:rPr>
           <w:t>Figure 1: Login Window</w:t>
@@ -1379,7 +1382,7 @@
     </w:p>
     <w:p>
       <w:pPr>
-        <w:pStyle w:val="af"/>
+        <w:pStyle w:val="TableofFigures"/>
         <w:tabs>
           <w:tab w:val="right" w:leader="dot" w:pos="10790"/>
         </w:tabs>
@@ -1395,7 +1398,7 @@
       <w:hyperlink w:anchor="_Toc148894779" w:history="1">
         <w:r>
           <w:rPr>
-            <w:rStyle w:val="ad"/>
+            <w:rStyle w:val="Hyperlink"/>
             <w:noProof/>
           </w:rPr>
           <w:t>Figure 2: Registration Page</w:t>
@@ -1452,7 +1455,7 @@
     </w:p>
     <w:p>
       <w:pPr>
-        <w:pStyle w:val="af"/>
+        <w:pStyle w:val="TableofFigures"/>
         <w:tabs>
           <w:tab w:val="right" w:leader="dot" w:pos="10790"/>
         </w:tabs>
@@ -1468,7 +1471,7 @@
       <w:hyperlink w:anchor="_Toc148894780" w:history="1">
         <w:r>
           <w:rPr>
-            <w:rStyle w:val="ad"/>
+            <w:rStyle w:val="Hyperlink"/>
             <w:noProof/>
           </w:rPr>
           <w:t>Figure 3: Main Page (logged in)</w:t>
@@ -1525,7 +1528,7 @@
     </w:p>
     <w:p>
       <w:pPr>
-        <w:pStyle w:val="af"/>
+        <w:pStyle w:val="TableofFigures"/>
         <w:tabs>
           <w:tab w:val="right" w:leader="dot" w:pos="10790"/>
         </w:tabs>
@@ -1541,7 +1544,7 @@
       <w:hyperlink w:anchor="_Toc148894781" w:history="1">
         <w:r>
           <w:rPr>
-            <w:rStyle w:val="ad"/>
+            <w:rStyle w:val="Hyperlink"/>
             <w:noProof/>
           </w:rPr>
           <w:t>Figure 4: Account Info Page</w:t>
@@ -1598,7 +1601,7 @@
     </w:p>
     <w:p>
       <w:pPr>
-        <w:pStyle w:val="af"/>
+        <w:pStyle w:val="TableofFigures"/>
         <w:tabs>
           <w:tab w:val="right" w:leader="dot" w:pos="10790"/>
         </w:tabs>
@@ -1614,7 +1617,7 @@
       <w:hyperlink w:anchor="_Toc148894782" w:history="1">
         <w:r>
           <w:rPr>
-            <w:rStyle w:val="ad"/>
+            <w:rStyle w:val="Hyperlink"/>
             <w:noProof/>
           </w:rPr>
           <w:t>Figure 5: Order Cart Page</w:t>
@@ -1671,7 +1674,7 @@
     </w:p>
     <w:p>
       <w:pPr>
-        <w:pStyle w:val="af"/>
+        <w:pStyle w:val="TableofFigures"/>
         <w:tabs>
           <w:tab w:val="right" w:leader="dot" w:pos="10790"/>
         </w:tabs>
@@ -1687,7 +1690,7 @@
       <w:hyperlink w:anchor="_Toc148894783" w:history="1">
         <w:r>
           <w:rPr>
-            <w:rStyle w:val="ad"/>
+            <w:rStyle w:val="Hyperlink"/>
             <w:noProof/>
           </w:rPr>
           <w:t>Figure 6: Admin Page</w:t>
@@ -1783,7 +1786,7 @@
     </w:p>
     <w:p>
       <w:pPr>
-        <w:pStyle w:val="2"/>
+        <w:pStyle w:val="Heading2"/>
         <w:numPr>
           <w:ilvl w:val="0"/>
           <w:numId w:val="6"/>
@@ -1824,7 +1827,7 @@
     <w:p/>
     <w:p>
       <w:pPr>
-        <w:pStyle w:val="2"/>
+        <w:pStyle w:val="Heading2"/>
         <w:numPr>
           <w:ilvl w:val="0"/>
           <w:numId w:val="6"/>
@@ -1839,7 +1842,7 @@
     <w:p/>
     <w:p>
       <w:pPr>
-        <w:pStyle w:val="3"/>
+        <w:pStyle w:val="Heading3"/>
         <w:ind w:left="360"/>
       </w:pPr>
       <w:bookmarkStart w:id="2" w:name="_Toc148894770"/>
@@ -1878,25 +1881,7 @@
           <w:sz w:val="20"/>
           <w:szCs w:val="20"/>
         </w:rPr>
-        <w:t xml:space="preserve">R01 – The client must be able to log into an admin </w:t>
-      </w:r>
-      <w:proofErr w:type="gramStart"/>
-      <w:r>
-        <w:rPr>
-          <w:rFonts w:ascii="Calibri" w:eastAsia="Times New Roman" w:hAnsi="Calibri" w:cs="Calibri"/>
-          <w:sz w:val="20"/>
-          <w:szCs w:val="20"/>
-        </w:rPr>
-        <w:t>account</w:t>
-      </w:r>
-      <w:proofErr w:type="gramEnd"/>
-      <w:r>
-        <w:rPr>
-          <w:rFonts w:ascii="Calibri" w:eastAsia="Times New Roman" w:hAnsi="Calibri" w:cs="Calibri"/>
-          <w:sz w:val="20"/>
-          <w:szCs w:val="20"/>
-        </w:rPr>
-        <w:t xml:space="preserve"> </w:t>
+        <w:t xml:space="preserve">R01 – The client must be able to log into an admin account </w:t>
       </w:r>
     </w:p>
     <w:p>
@@ -1923,25 +1908,7 @@
           <w:sz w:val="20"/>
           <w:szCs w:val="20"/>
         </w:rPr>
-        <w:t xml:space="preserve">R02 – The admin account must be able to add products to the web </w:t>
-      </w:r>
-      <w:proofErr w:type="gramStart"/>
-      <w:r>
-        <w:rPr>
-          <w:rFonts w:ascii="Calibri" w:eastAsia="Times New Roman" w:hAnsi="Calibri" w:cs="Calibri"/>
-          <w:sz w:val="20"/>
-          <w:szCs w:val="20"/>
-        </w:rPr>
-        <w:t>site</w:t>
-      </w:r>
-      <w:proofErr w:type="gramEnd"/>
-      <w:r>
-        <w:rPr>
-          <w:rFonts w:ascii="Calibri" w:eastAsia="Times New Roman" w:hAnsi="Calibri" w:cs="Calibri"/>
-          <w:sz w:val="20"/>
-          <w:szCs w:val="20"/>
-        </w:rPr>
-        <w:t xml:space="preserve"> </w:t>
+        <w:t xml:space="preserve">R02 – The admin account must be able to add products to the web site </w:t>
       </w:r>
     </w:p>
     <w:p>
@@ -1968,25 +1935,7 @@
           <w:sz w:val="20"/>
           <w:szCs w:val="20"/>
         </w:rPr>
-        <w:t xml:space="preserve">R03 - Must be able to display products by </w:t>
-      </w:r>
-      <w:proofErr w:type="gramStart"/>
-      <w:r>
-        <w:rPr>
-          <w:rFonts w:ascii="Calibri" w:eastAsia="Times New Roman" w:hAnsi="Calibri" w:cs="Calibri"/>
-          <w:sz w:val="20"/>
-          <w:szCs w:val="20"/>
-        </w:rPr>
-        <w:t>categories</w:t>
-      </w:r>
-      <w:proofErr w:type="gramEnd"/>
-      <w:r>
-        <w:rPr>
-          <w:rFonts w:ascii="Calibri" w:eastAsia="Times New Roman" w:hAnsi="Calibri" w:cs="Calibri"/>
-          <w:sz w:val="20"/>
-          <w:szCs w:val="20"/>
-        </w:rPr>
-        <w:t xml:space="preserve"> </w:t>
+        <w:t xml:space="preserve">R03 - Must be able to display products by categories </w:t>
       </w:r>
     </w:p>
     <w:p>
@@ -2013,25 +1962,7 @@
           <w:sz w:val="20"/>
           <w:szCs w:val="20"/>
         </w:rPr>
-        <w:t xml:space="preserve">R04 - Customers must register to place </w:t>
-      </w:r>
-      <w:proofErr w:type="gramStart"/>
-      <w:r>
-        <w:rPr>
-          <w:rFonts w:ascii="Calibri" w:eastAsia="Times New Roman" w:hAnsi="Calibri" w:cs="Calibri"/>
-          <w:sz w:val="20"/>
-          <w:szCs w:val="20"/>
-        </w:rPr>
-        <w:t>orders</w:t>
-      </w:r>
-      <w:proofErr w:type="gramEnd"/>
-      <w:r>
-        <w:rPr>
-          <w:rFonts w:ascii="Calibri" w:eastAsia="Times New Roman" w:hAnsi="Calibri" w:cs="Calibri"/>
-          <w:sz w:val="20"/>
-          <w:szCs w:val="20"/>
-        </w:rPr>
-        <w:t xml:space="preserve"> </w:t>
+        <w:t xml:space="preserve">R04 - Customers must register to place orders </w:t>
       </w:r>
     </w:p>
     <w:p>
@@ -2085,18 +2016,8 @@
           <w:sz w:val="20"/>
           <w:szCs w:val="20"/>
         </w:rPr>
-        <w:t xml:space="preserve">R05 - display the selected items currently in the </w:t>
-      </w:r>
-      <w:proofErr w:type="gramStart"/>
-      <w:r>
-        <w:rPr>
-          <w:rFonts w:ascii="Calibri" w:eastAsia="Times New Roman" w:hAnsi="Calibri" w:cs="Calibri"/>
-          <w:sz w:val="20"/>
-          <w:szCs w:val="20"/>
-        </w:rPr>
-        <w:t>cart</w:t>
-      </w:r>
-      <w:proofErr w:type="gramEnd"/>
+        <w:t>R05 - display the selected items currently in the cart</w:t>
+      </w:r>
     </w:p>
     <w:p>
       <w:pPr>
@@ -2122,18 +2043,8 @@
           <w:sz w:val="20"/>
           <w:szCs w:val="20"/>
         </w:rPr>
-        <w:t xml:space="preserve">R06 - add selected products to the </w:t>
-      </w:r>
-      <w:proofErr w:type="gramStart"/>
-      <w:r>
-        <w:rPr>
-          <w:rFonts w:ascii="Calibri" w:eastAsia="Times New Roman" w:hAnsi="Calibri" w:cs="Calibri"/>
-          <w:sz w:val="20"/>
-          <w:szCs w:val="20"/>
-        </w:rPr>
-        <w:t>cart</w:t>
-      </w:r>
-      <w:proofErr w:type="gramEnd"/>
+        <w:t>R06 - add selected products to the cart</w:t>
+      </w:r>
     </w:p>
     <w:p>
       <w:pPr>
@@ -2159,18 +2070,8 @@
           <w:sz w:val="20"/>
           <w:szCs w:val="20"/>
         </w:rPr>
-        <w:t xml:space="preserve">R07 - delete products (individually or all) from the </w:t>
-      </w:r>
-      <w:proofErr w:type="gramStart"/>
-      <w:r>
-        <w:rPr>
-          <w:rFonts w:ascii="Calibri" w:eastAsia="Times New Roman" w:hAnsi="Calibri" w:cs="Calibri"/>
-          <w:sz w:val="20"/>
-          <w:szCs w:val="20"/>
-        </w:rPr>
-        <w:t>cart</w:t>
-      </w:r>
-      <w:proofErr w:type="gramEnd"/>
+        <w:t>R07 - delete products (individually or all) from the cart</w:t>
+      </w:r>
     </w:p>
     <w:p>
       <w:pPr>
@@ -2196,18 +2097,8 @@
           <w:sz w:val="20"/>
           <w:szCs w:val="20"/>
         </w:rPr>
-        <w:t xml:space="preserve">R08 - adjust the quantity of a selected product currently in the </w:t>
-      </w:r>
-      <w:proofErr w:type="gramStart"/>
-      <w:r>
-        <w:rPr>
-          <w:rFonts w:ascii="Calibri" w:eastAsia="Times New Roman" w:hAnsi="Calibri" w:cs="Calibri"/>
-          <w:sz w:val="20"/>
-          <w:szCs w:val="20"/>
-        </w:rPr>
-        <w:t>cart</w:t>
-      </w:r>
-      <w:proofErr w:type="gramEnd"/>
+        <w:t>R08 - adjust the quantity of a selected product currently in the cart</w:t>
+      </w:r>
     </w:p>
     <w:p>
       <w:pPr>
@@ -2255,18 +2146,8 @@
           <w:sz w:val="20"/>
           <w:szCs w:val="20"/>
         </w:rPr>
-        <w:t xml:space="preserve">Create a unique file for each order that contains the order confirmation information so that at a future date, the information in the file can be sent to the client as an email </w:t>
-      </w:r>
-      <w:proofErr w:type="gramStart"/>
-      <w:r>
-        <w:rPr>
-          <w:rFonts w:ascii="Calibri" w:eastAsia="Times New Roman" w:hAnsi="Calibri" w:cs="Calibri"/>
-          <w:sz w:val="20"/>
-          <w:szCs w:val="20"/>
-        </w:rPr>
-        <w:t>message</w:t>
-      </w:r>
-      <w:proofErr w:type="gramEnd"/>
+        <w:t>Create a unique file for each order that contains the order confirmation information so that at a future date, the information in the file can be sent to the client as an email message</w:t>
+      </w:r>
     </w:p>
     <w:p>
       <w:pPr>
@@ -2292,18 +2173,8 @@
           <w:sz w:val="20"/>
           <w:szCs w:val="20"/>
         </w:rPr>
-        <w:t xml:space="preserve">R12 - include a secure, online payment </w:t>
-      </w:r>
-      <w:proofErr w:type="gramStart"/>
-      <w:r>
-        <w:rPr>
-          <w:rFonts w:ascii="Calibri" w:eastAsia="Times New Roman" w:hAnsi="Calibri" w:cs="Calibri"/>
-          <w:sz w:val="20"/>
-          <w:szCs w:val="20"/>
-        </w:rPr>
-        <w:t>process</w:t>
-      </w:r>
-      <w:proofErr w:type="gramEnd"/>
+        <w:t>R12 - include a secure, online payment process</w:t>
+      </w:r>
     </w:p>
     <w:p>
       <w:pPr>
@@ -2324,18 +2195,8 @@
           <w:sz w:val="20"/>
           <w:szCs w:val="20"/>
         </w:rPr>
-        <w:t xml:space="preserve">R13 - Allow customers to view their order </w:t>
-      </w:r>
-      <w:proofErr w:type="gramStart"/>
-      <w:r>
-        <w:rPr>
-          <w:rFonts w:ascii="Calibri" w:eastAsia="Times New Roman" w:hAnsi="Calibri" w:cs="Calibri"/>
-          <w:sz w:val="20"/>
-          <w:szCs w:val="20"/>
-        </w:rPr>
-        <w:t>history</w:t>
-      </w:r>
-      <w:proofErr w:type="gramEnd"/>
+        <w:t>R13 - Allow customers to view their order history</w:t>
+      </w:r>
     </w:p>
     <w:p>
       <w:pPr>
@@ -2438,23 +2299,7 @@
           <w:sz w:val="20"/>
           <w:szCs w:val="20"/>
         </w:rPr>
-        <w:t xml:space="preserve">C. Users must be able to change their mind on accepting or declining the terms </w:t>
-      </w:r>
-      <w:proofErr w:type="gramStart"/>
-      <w:r>
-        <w:rPr>
-          <w:sz w:val="20"/>
-          <w:szCs w:val="20"/>
-        </w:rPr>
-        <w:t>later on</w:t>
-      </w:r>
-      <w:proofErr w:type="gramEnd"/>
-      <w:r>
-        <w:rPr>
-          <w:sz w:val="20"/>
-          <w:szCs w:val="20"/>
-        </w:rPr>
-        <w:t xml:space="preserve">. </w:t>
+        <w:t xml:space="preserve">C. Users must be able to change their mind on accepting or declining the terms later on. </w:t>
       </w:r>
     </w:p>
     <w:p>
@@ -2485,7 +2330,7 @@
     </w:p>
     <w:p>
       <w:pPr>
-        <w:pStyle w:val="3"/>
+        <w:pStyle w:val="Heading3"/>
         <w:ind w:left="360"/>
       </w:pPr>
       <w:bookmarkStart w:id="3" w:name="_Toc148894771"/>
@@ -2517,18 +2362,8 @@
           <w:sz w:val="20"/>
           <w:szCs w:val="20"/>
         </w:rPr>
-        <w:t xml:space="preserve">R09 - preserve the contents of the cart if the user’s session is disconnected </w:t>
-      </w:r>
-      <w:proofErr w:type="gramStart"/>
-      <w:r>
-        <w:rPr>
-          <w:rFonts w:ascii="Calibri" w:eastAsia="Times New Roman" w:hAnsi="Calibri" w:cs="Calibri"/>
-          <w:sz w:val="20"/>
-          <w:szCs w:val="20"/>
-        </w:rPr>
-        <w:t>accidentally</w:t>
-      </w:r>
-      <w:proofErr w:type="gramEnd"/>
+        <w:t>R09 - preserve the contents of the cart if the user’s session is disconnected accidentally</w:t>
+      </w:r>
     </w:p>
     <w:p>
       <w:pPr>
@@ -2550,18 +2385,8 @@
           <w:sz w:val="20"/>
           <w:szCs w:val="20"/>
         </w:rPr>
-        <w:t xml:space="preserve">R10 - have the cart accessible regardless from any machine the customer is logging </w:t>
-      </w:r>
-      <w:proofErr w:type="gramStart"/>
-      <w:r>
-        <w:rPr>
-          <w:rFonts w:ascii="Calibri" w:eastAsia="Times New Roman" w:hAnsi="Calibri" w:cs="Calibri"/>
-          <w:sz w:val="20"/>
-          <w:szCs w:val="20"/>
-        </w:rPr>
-        <w:t>in</w:t>
-      </w:r>
-      <w:proofErr w:type="gramEnd"/>
+        <w:t>R10 - have the cart accessible regardless from any machine the customer is logging in</w:t>
+      </w:r>
     </w:p>
     <w:p>
       <w:pPr>
@@ -2583,25 +2408,7 @@
           <w:sz w:val="20"/>
           <w:szCs w:val="20"/>
         </w:rPr>
-        <w:t xml:space="preserve">R14 - Provide an intuitive, consistent look and feel to the user </w:t>
-      </w:r>
-      <w:proofErr w:type="gramStart"/>
-      <w:r>
-        <w:rPr>
-          <w:rFonts w:ascii="Calibri" w:eastAsia="Times New Roman" w:hAnsi="Calibri" w:cs="Calibri"/>
-          <w:sz w:val="20"/>
-          <w:szCs w:val="20"/>
-        </w:rPr>
-        <w:t>interface</w:t>
-      </w:r>
-      <w:proofErr w:type="gramEnd"/>
-      <w:r>
-        <w:rPr>
-          <w:rFonts w:ascii="Calibri" w:eastAsia="Times New Roman" w:hAnsi="Calibri" w:cs="Calibri"/>
-          <w:sz w:val="20"/>
-          <w:szCs w:val="20"/>
-        </w:rPr>
-        <w:t xml:space="preserve"> </w:t>
+        <w:t xml:space="preserve">R14 - Provide an intuitive, consistent look and feel to the user interface </w:t>
       </w:r>
     </w:p>
     <w:p>
@@ -2624,18 +2431,8 @@
           <w:sz w:val="20"/>
           <w:szCs w:val="20"/>
         </w:rPr>
-        <w:t xml:space="preserve">R15 - Use free open-source </w:t>
-      </w:r>
-      <w:proofErr w:type="gramStart"/>
-      <w:r>
-        <w:rPr>
-          <w:rFonts w:ascii="Calibri" w:eastAsia="Times New Roman" w:hAnsi="Calibri" w:cs="Calibri"/>
-          <w:sz w:val="20"/>
-          <w:szCs w:val="20"/>
-        </w:rPr>
-        <w:t>software</w:t>
-      </w:r>
-      <w:proofErr w:type="gramEnd"/>
+        <w:t>R15 - Use free open-source software</w:t>
+      </w:r>
     </w:p>
     <w:p>
       <w:pPr>
@@ -2662,7 +2459,7 @@
     </w:p>
     <w:p>
       <w:pPr>
-        <w:pStyle w:val="3"/>
+        <w:pStyle w:val="Heading3"/>
         <w:ind w:left="360"/>
       </w:pPr>
       <w:bookmarkStart w:id="4" w:name="_Toc148894772"/>
@@ -2697,7 +2494,7 @@
     <w:p/>
     <w:p>
       <w:pPr>
-        <w:pStyle w:val="2"/>
+        <w:pStyle w:val="Heading2"/>
         <w:numPr>
           <w:ilvl w:val="0"/>
           <w:numId w:val="6"/>
@@ -2712,30 +2509,49 @@
     </w:p>
     <w:p>
       <w:pPr>
-        <w:pStyle w:val="a5"/>
-      </w:pPr>
-    </w:p>
-    <w:p>
-      <w:pPr>
-        <w:pStyle w:val="a5"/>
+        <w:pStyle w:val="ListParagraph"/>
+      </w:pPr>
+    </w:p>
+    <w:p>
+      <w:pPr>
+        <w:pStyle w:val="ListParagraph"/>
         <w:numPr>
           <w:ilvl w:val="0"/>
           <w:numId w:val="13"/>
         </w:numPr>
       </w:pPr>
       <w:r>
-        <w:t xml:space="preserve">User accesses URL in browser of their choice </w:t>
-      </w:r>
-      <w:r>
-        <w:rPr>
-          <w:color w:val="7030A0"/>
-        </w:rPr>
-        <w:t>[include production address]</w:t>
-      </w:r>
-    </w:p>
-    <w:p>
-      <w:pPr>
-        <w:pStyle w:val="a5"/>
+        <w:t xml:space="preserve">User accesses </w:t>
+      </w:r>
+      <w:hyperlink r:id="rId8" w:history="1">
+        <w:r>
+          <w:rPr>
+            <w:rStyle w:val="Hyperlink"/>
+          </w:rPr>
+          <w:t xml:space="preserve">Nom </w:t>
+        </w:r>
+        <w:proofErr w:type="spellStart"/>
+        <w:r>
+          <w:rPr>
+            <w:rStyle w:val="Hyperlink"/>
+          </w:rPr>
+          <w:t>Nom</w:t>
+        </w:r>
+        <w:proofErr w:type="spellEnd"/>
+        <w:r>
+          <w:rPr>
+            <w:rStyle w:val="Hyperlink"/>
+          </w:rPr>
+          <w:t xml:space="preserve"> Express website</w:t>
+        </w:r>
+      </w:hyperlink>
+      <w:r>
+        <w:t xml:space="preserve"> in browser of their choice</w:t>
+      </w:r>
+    </w:p>
+    <w:p>
+      <w:pPr>
+        <w:pStyle w:val="ListParagraph"/>
         <w:numPr>
           <w:ilvl w:val="4"/>
           <w:numId w:val="13"/>
@@ -2743,7 +2559,7 @@
         <w:ind w:left="1134"/>
       </w:pPr>
       <w:r>
-        <w:t>Site prompts user to login</w:t>
+        <w:t>Site prompts user to login [R01]</w:t>
       </w:r>
     </w:p>
     <w:p>
@@ -2757,7 +2573,7 @@
           <w:noProof/>
         </w:rPr>
         <w:drawing>
-          <wp:inline distT="0" distB="0" distL="0" distR="0" wp14:anchorId="727D88E5" wp14:editId="54F9B69F">
+          <wp:inline distT="0" distB="0" distL="0" distR="0" wp14:anchorId="4F7A2D5B" wp14:editId="1D2ADB4B">
             <wp:extent cx="4235116" cy="2556364"/>
             <wp:effectExtent l="25400" t="25400" r="83185" b="85725"/>
             <wp:docPr id="997847940" name="Picture 4"/>
@@ -2772,7 +2588,7 @@
                     <pic:cNvPicPr/>
                   </pic:nvPicPr>
                   <pic:blipFill>
-                    <a:blip r:embed="rId8" cstate="print">
+                    <a:blip r:embed="rId9" cstate="print">
                       <a:extLst>
                         <a:ext uri="{28A0092B-C50C-407E-A947-70E740481C1C}">
                           <a14:useLocalDpi xmlns:a14="http://schemas.microsoft.com/office/drawing/2010/main" val="0"/>
@@ -2808,21 +2624,34 @@
     </w:p>
     <w:p>
       <w:pPr>
-        <w:pStyle w:val="ae"/>
+        <w:pStyle w:val="Caption"/>
         <w:jc w:val="center"/>
       </w:pPr>
       <w:bookmarkStart w:id="6" w:name="_Toc148894778"/>
       <w:r>
         <w:t xml:space="preserve">Figure </w:t>
       </w:r>
-      <w:fldSimple w:instr=" SEQ Figure \* ARABIC ">
-        <w:r>
-          <w:rPr>
-            <w:noProof/>
-          </w:rPr>
-          <w:t>1</w:t>
-        </w:r>
-      </w:fldSimple>
+      <w:r>
+        <w:fldChar w:fldCharType="begin"/>
+      </w:r>
+      <w:r>
+        <w:instrText xml:space="preserve"> SEQ Figure \* ARABIC </w:instrText>
+      </w:r>
+      <w:r>
+        <w:fldChar w:fldCharType="separate"/>
+      </w:r>
+      <w:r>
+        <w:rPr>
+          <w:noProof/>
+        </w:rPr>
+        <w:t>1</w:t>
+      </w:r>
+      <w:r>
+        <w:rPr>
+          <w:noProof/>
+        </w:rPr>
+        <w:fldChar w:fldCharType="end"/>
+      </w:r>
       <w:r>
         <w:t>: Login Window</w:t>
       </w:r>
@@ -2830,7 +2659,7 @@
     </w:p>
     <w:p>
       <w:pPr>
-        <w:pStyle w:val="a5"/>
+        <w:pStyle w:val="ListParagraph"/>
         <w:numPr>
           <w:ilvl w:val="0"/>
           <w:numId w:val="19"/>
@@ -2845,7 +2674,7 @@
     </w:p>
     <w:p>
       <w:pPr>
-        <w:pStyle w:val="a5"/>
+        <w:pStyle w:val="ListParagraph"/>
         <w:numPr>
           <w:ilvl w:val="0"/>
           <w:numId w:val="21"/>
@@ -2860,7 +2689,7 @@
           <w:noProof/>
         </w:rPr>
         <w:drawing>
-          <wp:inline distT="0" distB="0" distL="0" distR="0" wp14:anchorId="0ADFCE27" wp14:editId="46F46038">
+          <wp:inline distT="0" distB="0" distL="0" distR="0" wp14:anchorId="102BA0EB" wp14:editId="74C91496">
             <wp:extent cx="853200" cy="108000"/>
             <wp:effectExtent l="0" t="0" r="0" b="6350"/>
             <wp:docPr id="553456682" name="Picture 11"/>
@@ -2875,7 +2704,7 @@
                     <pic:cNvPicPr/>
                   </pic:nvPicPr>
                   <pic:blipFill>
-                    <a:blip r:embed="rId9" cstate="print">
+                    <a:blip r:embed="rId10" cstate="print">
                       <a:extLst>
                         <a:ext uri="{28A0092B-C50C-407E-A947-70E740481C1C}">
                           <a14:useLocalDpi xmlns:a14="http://schemas.microsoft.com/office/drawing/2010/main" val="0"/>
@@ -2902,17 +2731,12 @@
         </w:drawing>
       </w:r>
       <w:r>
-        <w:t xml:space="preserve"> </w:t>
-      </w:r>
-      <w:proofErr w:type="gramStart"/>
-      <w:r>
-        <w:t>link</w:t>
-      </w:r>
-      <w:proofErr w:type="gramEnd"/>
-    </w:p>
-    <w:p>
-      <w:pPr>
-        <w:pStyle w:val="a5"/>
+        <w:t xml:space="preserve"> link</w:t>
+      </w:r>
+    </w:p>
+    <w:p>
+      <w:pPr>
+        <w:pStyle w:val="ListParagraph"/>
         <w:numPr>
           <w:ilvl w:val="0"/>
           <w:numId w:val="21"/>
@@ -2926,17 +2750,12 @@
         <w:t>General Data Protection Regulation</w:t>
       </w:r>
       <w:r>
-        <w:t xml:space="preserve"> window is displayed, User can Accept or Decline the privacy </w:t>
-      </w:r>
-      <w:proofErr w:type="gramStart"/>
-      <w:r>
-        <w:t>policy</w:t>
-      </w:r>
-      <w:proofErr w:type="gramEnd"/>
-    </w:p>
-    <w:p>
-      <w:pPr>
-        <w:pStyle w:val="a5"/>
+        <w:t xml:space="preserve"> window is displayed, User can Accept or Decline the privacy policy [R11/CR01]</w:t>
+      </w:r>
+    </w:p>
+    <w:p>
+      <w:pPr>
+        <w:pStyle w:val="ListParagraph"/>
         <w:numPr>
           <w:ilvl w:val="1"/>
           <w:numId w:val="21"/>
@@ -2951,7 +2770,7 @@
           <w:noProof/>
         </w:rPr>
         <w:drawing>
-          <wp:inline distT="0" distB="0" distL="0" distR="0" wp14:anchorId="281C2B12" wp14:editId="5BAD2C80">
+          <wp:inline distT="0" distB="0" distL="0" distR="0" wp14:anchorId="6127A7B1" wp14:editId="49590C0A">
             <wp:extent cx="378000" cy="180000"/>
             <wp:effectExtent l="0" t="0" r="3175" b="0"/>
             <wp:docPr id="2087086669" name="Picture 10"/>
@@ -2966,7 +2785,7 @@
                     <pic:cNvPicPr/>
                   </pic:nvPicPr>
                   <pic:blipFill>
-                    <a:blip r:embed="rId10" cstate="print">
+                    <a:blip r:embed="rId11" cstate="print">
                       <a:extLst>
                         <a:ext uri="{28A0092B-C50C-407E-A947-70E740481C1C}">
                           <a14:useLocalDpi xmlns:a14="http://schemas.microsoft.com/office/drawing/2010/main" val="0"/>
@@ -2993,17 +2812,12 @@
         </w:drawing>
       </w:r>
       <w:r>
-        <w:t xml:space="preserve"> </w:t>
-      </w:r>
-      <w:proofErr w:type="gramStart"/>
-      <w:r>
-        <w:t>button</w:t>
-      </w:r>
-      <w:proofErr w:type="gramEnd"/>
-    </w:p>
-    <w:p>
-      <w:pPr>
-        <w:pStyle w:val="a5"/>
+        <w:t xml:space="preserve"> button</w:t>
+      </w:r>
+    </w:p>
+    <w:p>
+      <w:pPr>
+        <w:pStyle w:val="ListParagraph"/>
         <w:numPr>
           <w:ilvl w:val="3"/>
           <w:numId w:val="21"/>
@@ -3011,17 +2825,12 @@
         <w:ind w:left="2268" w:hanging="283"/>
       </w:pPr>
       <w:r>
-        <w:t xml:space="preserve">Window closes, redirected to main page, prompted to </w:t>
-      </w:r>
-      <w:proofErr w:type="gramStart"/>
-      <w:r>
-        <w:t>Login</w:t>
-      </w:r>
-      <w:proofErr w:type="gramEnd"/>
-    </w:p>
-    <w:p>
-      <w:pPr>
-        <w:pStyle w:val="a5"/>
+        <w:t>Window closes, redirected to main page, prompted to Login</w:t>
+      </w:r>
+    </w:p>
+    <w:p>
+      <w:pPr>
+        <w:pStyle w:val="ListParagraph"/>
         <w:numPr>
           <w:ilvl w:val="1"/>
           <w:numId w:val="21"/>
@@ -3037,7 +2846,7 @@
           <w:noProof/>
         </w:rPr>
         <w:drawing>
-          <wp:inline distT="0" distB="0" distL="0" distR="0" wp14:anchorId="1D9117F9" wp14:editId="62516D64">
+          <wp:inline distT="0" distB="0" distL="0" distR="0" wp14:anchorId="782FB432" wp14:editId="5920D6D4">
             <wp:extent cx="356400" cy="180000"/>
             <wp:effectExtent l="0" t="0" r="0" b="0"/>
             <wp:docPr id="1957626398" name="Picture 9"/>
@@ -3052,7 +2861,7 @@
                     <pic:cNvPicPr/>
                   </pic:nvPicPr>
                   <pic:blipFill>
-                    <a:blip r:embed="rId11" cstate="print">
+                    <a:blip r:embed="rId12" cstate="print">
                       <a:extLst>
                         <a:ext uri="{28A0092B-C50C-407E-A947-70E740481C1C}">
                           <a14:useLocalDpi xmlns:a14="http://schemas.microsoft.com/office/drawing/2010/main" val="0"/>
@@ -3079,17 +2888,12 @@
         </w:drawing>
       </w:r>
       <w:r>
-        <w:t xml:space="preserve"> </w:t>
-      </w:r>
-      <w:proofErr w:type="gramStart"/>
-      <w:r>
-        <w:t>button</w:t>
-      </w:r>
-      <w:proofErr w:type="gramEnd"/>
-    </w:p>
-    <w:p>
-      <w:pPr>
-        <w:pStyle w:val="a5"/>
+        <w:t xml:space="preserve"> button</w:t>
+      </w:r>
+    </w:p>
+    <w:p>
+      <w:pPr>
+        <w:pStyle w:val="ListParagraph"/>
         <w:numPr>
           <w:ilvl w:val="2"/>
           <w:numId w:val="21"/>
@@ -3097,13 +2901,8 @@
         <w:ind w:left="2268" w:hanging="283"/>
       </w:pPr>
       <w:r>
-        <w:t xml:space="preserve">Window closes, redirects to Registration </w:t>
-      </w:r>
-      <w:proofErr w:type="gramStart"/>
-      <w:r>
-        <w:t>page</w:t>
-      </w:r>
-      <w:proofErr w:type="gramEnd"/>
+        <w:t>Window closes, redirects to Registration page [R04]</w:t>
+      </w:r>
     </w:p>
     <w:p>
       <w:pPr>
@@ -3117,7 +2916,7 @@
         </w:rPr>
         <w:lastRenderedPageBreak/>
         <w:drawing>
-          <wp:inline distT="0" distB="0" distL="0" distR="0" wp14:anchorId="68DE8F89" wp14:editId="3D355E6D">
+          <wp:inline distT="0" distB="0" distL="0" distR="0" wp14:anchorId="5BDE55CF" wp14:editId="7B8EDB62">
             <wp:extent cx="4226560" cy="2549635"/>
             <wp:effectExtent l="25400" t="25400" r="91440" b="92075"/>
             <wp:docPr id="1164780773" name="Picture 7"/>
@@ -3132,7 +2931,7 @@
                     <pic:cNvPicPr/>
                   </pic:nvPicPr>
                   <pic:blipFill>
-                    <a:blip r:embed="rId12" cstate="print">
+                    <a:blip r:embed="rId13" cstate="print">
                       <a:extLst>
                         <a:ext uri="{28A0092B-C50C-407E-A947-70E740481C1C}">
                           <a14:useLocalDpi xmlns:a14="http://schemas.microsoft.com/office/drawing/2010/main" val="0"/>
@@ -3168,21 +2967,34 @@
     </w:p>
     <w:p>
       <w:pPr>
-        <w:pStyle w:val="ae"/>
+        <w:pStyle w:val="Caption"/>
         <w:jc w:val="center"/>
       </w:pPr>
       <w:bookmarkStart w:id="7" w:name="_Toc148894779"/>
       <w:r>
         <w:t xml:space="preserve">Figure </w:t>
       </w:r>
-      <w:fldSimple w:instr=" SEQ Figure \* ARABIC ">
-        <w:r>
-          <w:rPr>
-            <w:noProof/>
-          </w:rPr>
-          <w:t>2</w:t>
-        </w:r>
-      </w:fldSimple>
+      <w:r>
+        <w:fldChar w:fldCharType="begin"/>
+      </w:r>
+      <w:r>
+        <w:instrText xml:space="preserve"> SEQ Figure \* ARABIC </w:instrText>
+      </w:r>
+      <w:r>
+        <w:fldChar w:fldCharType="separate"/>
+      </w:r>
+      <w:r>
+        <w:rPr>
+          <w:noProof/>
+        </w:rPr>
+        <w:t>2</w:t>
+      </w:r>
+      <w:r>
+        <w:rPr>
+          <w:noProof/>
+        </w:rPr>
+        <w:fldChar w:fldCharType="end"/>
+      </w:r>
       <w:r>
         <w:t>: Registration Page</w:t>
       </w:r>
@@ -3190,7 +3002,7 @@
     </w:p>
     <w:p>
       <w:pPr>
-        <w:pStyle w:val="a5"/>
+        <w:pStyle w:val="ListParagraph"/>
         <w:numPr>
           <w:ilvl w:val="2"/>
           <w:numId w:val="21"/>
@@ -3205,7 +3017,7 @@
           <w:noProof/>
         </w:rPr>
         <w:drawing>
-          <wp:inline distT="0" distB="0" distL="0" distR="0" wp14:anchorId="43744567" wp14:editId="5E975709">
+          <wp:inline distT="0" distB="0" distL="0" distR="0" wp14:anchorId="3283421A" wp14:editId="708BB0E4">
             <wp:extent cx="471600" cy="180000"/>
             <wp:effectExtent l="0" t="0" r="0" b="0"/>
             <wp:docPr id="2112577216" name="Picture 12"/>
@@ -3220,7 +3032,7 @@
                     <pic:cNvPicPr/>
                   </pic:nvPicPr>
                   <pic:blipFill>
-                    <a:blip r:embed="rId13" cstate="print">
+                    <a:blip r:embed="rId14" cstate="print">
                       <a:extLst>
                         <a:ext uri="{28A0092B-C50C-407E-A947-70E740481C1C}">
                           <a14:useLocalDpi xmlns:a14="http://schemas.microsoft.com/office/drawing/2010/main" val="0"/>
@@ -3247,17 +3059,25 @@
         </w:drawing>
       </w:r>
       <w:r>
-        <w:t xml:space="preserve"> button, correct any invalid entries or missing </w:t>
-      </w:r>
-      <w:proofErr w:type="gramStart"/>
-      <w:r>
-        <w:t>fields</w:t>
-      </w:r>
-      <w:proofErr w:type="gramEnd"/>
-    </w:p>
-    <w:p>
-      <w:pPr>
-        <w:pStyle w:val="a5"/>
+        <w:t xml:space="preserve"> button, correct any invalid entries or missing fields</w:t>
+      </w:r>
+    </w:p>
+    <w:p>
+      <w:pPr>
+        <w:pStyle w:val="ListParagraph"/>
+        <w:numPr>
+          <w:ilvl w:val="2"/>
+          <w:numId w:val="21"/>
+        </w:numPr>
+        <w:ind w:left="2268" w:hanging="283"/>
+      </w:pPr>
+      <w:r>
+        <w:t>Site saves registration information in database, defaulted with role for customer</w:t>
+      </w:r>
+    </w:p>
+    <w:p>
+      <w:pPr>
+        <w:pStyle w:val="ListParagraph"/>
         <w:numPr>
           <w:ilvl w:val="1"/>
           <w:numId w:val="21"/>
@@ -3272,7 +3092,7 @@
     </w:p>
     <w:p>
       <w:pPr>
-        <w:pStyle w:val="a5"/>
+        <w:pStyle w:val="ListParagraph"/>
         <w:numPr>
           <w:ilvl w:val="0"/>
           <w:numId w:val="20"/>
@@ -3287,7 +3107,7 @@
           <w:noProof/>
         </w:rPr>
         <w:drawing>
-          <wp:inline distT="0" distB="0" distL="0" distR="0" wp14:anchorId="6EF2CD35" wp14:editId="73B75B65">
+          <wp:inline distT="0" distB="0" distL="0" distR="0" wp14:anchorId="3A0E05AD" wp14:editId="46FC9870">
             <wp:extent cx="356400" cy="180000"/>
             <wp:effectExtent l="0" t="0" r="0" b="0"/>
             <wp:docPr id="915198931" name="Picture 8"/>
@@ -3302,7 +3122,7 @@
                     <pic:cNvPicPr/>
                   </pic:nvPicPr>
                   <pic:blipFill>
-                    <a:blip r:embed="rId14" cstate="print">
+                    <a:blip r:embed="rId15" cstate="print">
                       <a:extLst>
                         <a:ext uri="{28A0092B-C50C-407E-A947-70E740481C1C}">
                           <a14:useLocalDpi xmlns:a14="http://schemas.microsoft.com/office/drawing/2010/main" val="0"/>
@@ -3329,36 +3149,26 @@
         </w:drawing>
       </w:r>
       <w:r>
-        <w:t xml:space="preserve"> button, correct any invalid </w:t>
-      </w:r>
-      <w:proofErr w:type="gramStart"/>
-      <w:r>
-        <w:t>entry</w:t>
-      </w:r>
-      <w:proofErr w:type="gramEnd"/>
-    </w:p>
-    <w:p>
-      <w:pPr>
-        <w:pStyle w:val="a5"/>
+        <w:t xml:space="preserve"> button, correct any invalid entry [R01]</w:t>
+      </w:r>
+    </w:p>
+    <w:p>
+      <w:pPr>
+        <w:pStyle w:val="ListParagraph"/>
         <w:ind w:left="1276"/>
       </w:pPr>
     </w:p>
     <w:p>
       <w:pPr>
-        <w:pStyle w:val="a5"/>
+        <w:pStyle w:val="ListParagraph"/>
         <w:numPr>
           <w:ilvl w:val="0"/>
           <w:numId w:val="13"/>
         </w:numPr>
       </w:pPr>
       <w:r>
-        <w:t xml:space="preserve">User is logged </w:t>
-      </w:r>
-      <w:proofErr w:type="gramStart"/>
-      <w:r>
-        <w:t>in</w:t>
-      </w:r>
-      <w:proofErr w:type="gramEnd"/>
+        <w:t>User is logged in as either Customer or Admin, based on their account role</w:t>
+      </w:r>
     </w:p>
     <w:p>
       <w:pPr>
@@ -3371,7 +3181,7 @@
           <w:noProof/>
         </w:rPr>
         <w:drawing>
-          <wp:inline distT="0" distB="0" distL="0" distR="0" wp14:anchorId="5C3A162B" wp14:editId="3B715FCA">
+          <wp:inline distT="0" distB="0" distL="0" distR="0" wp14:anchorId="6370CB50" wp14:editId="7934B8F7">
             <wp:extent cx="4227095" cy="2549956"/>
             <wp:effectExtent l="25400" t="25400" r="91440" b="92075"/>
             <wp:docPr id="2074691492" name="Picture 2"/>
@@ -3386,7 +3196,7 @@
                     <pic:cNvPicPr/>
                   </pic:nvPicPr>
                   <pic:blipFill rotWithShape="1">
-                    <a:blip r:embed="rId15" cstate="print">
+                    <a:blip r:embed="rId16" cstate="print">
                       <a:extLst>
                         <a:ext uri="{28A0092B-C50C-407E-A947-70E740481C1C}">
                           <a14:useLocalDpi xmlns:a14="http://schemas.microsoft.com/office/drawing/2010/main" val="0"/>
@@ -3421,21 +3231,34 @@
     </w:p>
     <w:p>
       <w:pPr>
-        <w:pStyle w:val="ae"/>
+        <w:pStyle w:val="Caption"/>
         <w:jc w:val="center"/>
       </w:pPr>
       <w:bookmarkStart w:id="8" w:name="_Toc148894780"/>
       <w:r>
         <w:t xml:space="preserve">Figure </w:t>
       </w:r>
-      <w:fldSimple w:instr=" SEQ Figure \* ARABIC ">
-        <w:r>
-          <w:rPr>
-            <w:noProof/>
-          </w:rPr>
-          <w:t>3</w:t>
-        </w:r>
-      </w:fldSimple>
+      <w:r>
+        <w:fldChar w:fldCharType="begin"/>
+      </w:r>
+      <w:r>
+        <w:instrText xml:space="preserve"> SEQ Figure \* ARABIC </w:instrText>
+      </w:r>
+      <w:r>
+        <w:fldChar w:fldCharType="separate"/>
+      </w:r>
+      <w:r>
+        <w:rPr>
+          <w:noProof/>
+        </w:rPr>
+        <w:t>3</w:t>
+      </w:r>
+      <w:r>
+        <w:rPr>
+          <w:noProof/>
+        </w:rPr>
+        <w:fldChar w:fldCharType="end"/>
+      </w:r>
       <w:r>
         <w:t>: Main Page (logged in)</w:t>
       </w:r>
@@ -3443,7 +3266,7 @@
     </w:p>
     <w:p>
       <w:pPr>
-        <w:pStyle w:val="a5"/>
+        <w:pStyle w:val="ListParagraph"/>
         <w:numPr>
           <w:ilvl w:val="3"/>
           <w:numId w:val="12"/>
@@ -3453,12 +3276,12 @@
         <w:contextualSpacing w:val="0"/>
       </w:pPr>
       <w:r>
-        <w:t>Customer Account:</w:t>
-      </w:r>
-    </w:p>
-    <w:p>
-      <w:pPr>
-        <w:pStyle w:val="a5"/>
+        <w:t>Customer:</w:t>
+      </w:r>
+    </w:p>
+    <w:p>
+      <w:pPr>
+        <w:pStyle w:val="ListParagraph"/>
         <w:numPr>
           <w:ilvl w:val="0"/>
           <w:numId w:val="26"/>
@@ -3466,17 +3289,13 @@
         <w:ind w:left="1418"/>
       </w:pPr>
       <w:r>
-        <w:t xml:space="preserve">Site redirects to main page, with updated navigation bar and activated Add to Cart </w:t>
-      </w:r>
-      <w:proofErr w:type="gramStart"/>
-      <w:r>
-        <w:t>buttons</w:t>
-      </w:r>
-      <w:proofErr w:type="gramEnd"/>
-    </w:p>
-    <w:p>
-      <w:pPr>
-        <w:pStyle w:val="a5"/>
+        <w:lastRenderedPageBreak/>
+        <w:t>Site redirects to main page, with updated navigation bar and activated Add to Cart buttons</w:t>
+      </w:r>
+    </w:p>
+    <w:p>
+      <w:pPr>
+        <w:pStyle w:val="ListParagraph"/>
         <w:numPr>
           <w:ilvl w:val="0"/>
           <w:numId w:val="26"/>
@@ -3484,18 +3303,12 @@
         <w:ind w:left="1418"/>
       </w:pPr>
       <w:r>
-        <w:lastRenderedPageBreak/>
-        <w:t xml:space="preserve">Menu items can be filtered by clicking on the category in the navigation </w:t>
-      </w:r>
-      <w:proofErr w:type="gramStart"/>
-      <w:r>
-        <w:t>bar</w:t>
-      </w:r>
-      <w:proofErr w:type="gramEnd"/>
-    </w:p>
-    <w:p>
-      <w:pPr>
-        <w:pStyle w:val="a5"/>
+        <w:t>Menu items can be filtered by clicking on the category in the navigation bar [R03]</w:t>
+      </w:r>
+    </w:p>
+    <w:p>
+      <w:pPr>
+        <w:pStyle w:val="ListParagraph"/>
         <w:numPr>
           <w:ilvl w:val="0"/>
           <w:numId w:val="26"/>
@@ -3503,7 +3316,7 @@
         <w:ind w:left="1418"/>
       </w:pPr>
       <w:r>
-        <w:t>Account Info</w:t>
+        <w:t>Account Info [R13]</w:t>
       </w:r>
     </w:p>
     <w:p>
@@ -3517,7 +3330,7 @@
           <w:noProof/>
         </w:rPr>
         <w:drawing>
-          <wp:inline distT="0" distB="0" distL="0" distR="0" wp14:anchorId="07749F01" wp14:editId="20049BF1">
+          <wp:inline distT="0" distB="0" distL="0" distR="0" wp14:anchorId="76A8D410" wp14:editId="45DC5F13">
             <wp:extent cx="4243705" cy="2527362"/>
             <wp:effectExtent l="25400" t="25400" r="86995" b="88900"/>
             <wp:docPr id="2111189472" name="Picture 3"/>
@@ -3532,7 +3345,7 @@
                     <pic:cNvPicPr/>
                   </pic:nvPicPr>
                   <pic:blipFill rotWithShape="1">
-                    <a:blip r:embed="rId16" cstate="print">
+                    <a:blip r:embed="rId17" cstate="print">
                       <a:extLst>
                         <a:ext uri="{28A0092B-C50C-407E-A947-70E740481C1C}">
                           <a14:useLocalDpi xmlns:a14="http://schemas.microsoft.com/office/drawing/2010/main" val="0"/>
@@ -3567,21 +3380,34 @@
     </w:p>
     <w:p>
       <w:pPr>
-        <w:pStyle w:val="ae"/>
+        <w:pStyle w:val="Caption"/>
         <w:jc w:val="center"/>
       </w:pPr>
       <w:bookmarkStart w:id="9" w:name="_Toc148894781"/>
       <w:r>
         <w:t xml:space="preserve">Figure </w:t>
       </w:r>
-      <w:fldSimple w:instr=" SEQ Figure \* ARABIC ">
-        <w:r>
-          <w:rPr>
-            <w:noProof/>
-          </w:rPr>
-          <w:t>4</w:t>
-        </w:r>
-      </w:fldSimple>
+      <w:r>
+        <w:fldChar w:fldCharType="begin"/>
+      </w:r>
+      <w:r>
+        <w:instrText xml:space="preserve"> SEQ Figure \* ARABIC </w:instrText>
+      </w:r>
+      <w:r>
+        <w:fldChar w:fldCharType="separate"/>
+      </w:r>
+      <w:r>
+        <w:rPr>
+          <w:noProof/>
+        </w:rPr>
+        <w:t>4</w:t>
+      </w:r>
+      <w:r>
+        <w:rPr>
+          <w:noProof/>
+        </w:rPr>
+        <w:fldChar w:fldCharType="end"/>
+      </w:r>
       <w:r>
         <w:t>: Account Info Page</w:t>
       </w:r>
@@ -3589,7 +3415,7 @@
     </w:p>
     <w:p>
       <w:pPr>
-        <w:pStyle w:val="a5"/>
+        <w:pStyle w:val="ListParagraph"/>
         <w:numPr>
           <w:ilvl w:val="2"/>
           <w:numId w:val="26"/>
@@ -3604,7 +3430,7 @@
           <w:noProof/>
         </w:rPr>
         <w:drawing>
-          <wp:inline distT="0" distB="0" distL="0" distR="0" wp14:anchorId="6BDF3754" wp14:editId="6D5A75FE">
+          <wp:inline distT="0" distB="0" distL="0" distR="0" wp14:anchorId="32384015" wp14:editId="32FF39D9">
             <wp:extent cx="637200" cy="180000"/>
             <wp:effectExtent l="0" t="0" r="0" b="0"/>
             <wp:docPr id="585497726" name="Picture 13"/>
@@ -3619,7 +3445,7 @@
                     <pic:cNvPicPr/>
                   </pic:nvPicPr>
                   <pic:blipFill>
-                    <a:blip r:embed="rId17" cstate="print">
+                    <a:blip r:embed="rId18" cstate="print">
                       <a:extLst>
                         <a:ext uri="{28A0092B-C50C-407E-A947-70E740481C1C}">
                           <a14:useLocalDpi xmlns:a14="http://schemas.microsoft.com/office/drawing/2010/main" val="0"/>
@@ -3646,17 +3472,38 @@
         </w:drawing>
       </w:r>
       <w:r>
-        <w:t xml:space="preserve"> link in the navigation bar.  Order History is displayed on the left, clicking on an order row will expand the details to display each item ordered.  Account Info is displayed on the right, showing all the registration </w:t>
-      </w:r>
-      <w:proofErr w:type="gramStart"/>
-      <w:r>
-        <w:t>information</w:t>
-      </w:r>
-      <w:proofErr w:type="gramEnd"/>
-    </w:p>
-    <w:p>
-      <w:pPr>
-        <w:pStyle w:val="a5"/>
+        <w:t xml:space="preserve"> link in the navigation bar.  </w:t>
+      </w:r>
+    </w:p>
+    <w:p>
+      <w:pPr>
+        <w:pStyle w:val="ListParagraph"/>
+        <w:numPr>
+          <w:ilvl w:val="3"/>
+          <w:numId w:val="26"/>
+        </w:numPr>
+        <w:ind w:left="2268"/>
+      </w:pPr>
+      <w:r>
+        <w:t>Order History is displayed on the left, clicking on an order row will expand the details to display each item ordered [R13]</w:t>
+      </w:r>
+    </w:p>
+    <w:p>
+      <w:pPr>
+        <w:pStyle w:val="ListParagraph"/>
+        <w:numPr>
+          <w:ilvl w:val="3"/>
+          <w:numId w:val="26"/>
+        </w:numPr>
+        <w:ind w:left="2268"/>
+      </w:pPr>
+      <w:r>
+        <w:t>Account Info is displayed on the right, showing all the registration information</w:t>
+      </w:r>
+    </w:p>
+    <w:p>
+      <w:pPr>
+        <w:pStyle w:val="ListParagraph"/>
         <w:numPr>
           <w:ilvl w:val="2"/>
           <w:numId w:val="26"/>
@@ -3671,7 +3518,7 @@
           <w:noProof/>
         </w:rPr>
         <w:drawing>
-          <wp:inline distT="0" distB="0" distL="0" distR="0" wp14:anchorId="426D8171" wp14:editId="7E0BA2BD">
+          <wp:inline distT="0" distB="0" distL="0" distR="0" wp14:anchorId="045B19F8" wp14:editId="35FFF44B">
             <wp:extent cx="403200" cy="180000"/>
             <wp:effectExtent l="0" t="0" r="3810" b="0"/>
             <wp:docPr id="1309991218" name="Picture 14"/>
@@ -3686,7 +3533,7 @@
                     <pic:cNvPicPr/>
                   </pic:nvPicPr>
                   <pic:blipFill>
-                    <a:blip r:embed="rId18" cstate="print">
+                    <a:blip r:embed="rId19" cstate="print">
                       <a:extLst>
                         <a:ext uri="{28A0092B-C50C-407E-A947-70E740481C1C}">
                           <a14:useLocalDpi xmlns:a14="http://schemas.microsoft.com/office/drawing/2010/main" val="0"/>
@@ -3713,17 +3560,12 @@
         </w:drawing>
       </w:r>
       <w:r>
-        <w:t xml:space="preserve"> button to decline privacy policy.  User will no longer be able to add items to </w:t>
-      </w:r>
-      <w:proofErr w:type="gramStart"/>
-      <w:r>
-        <w:t>cart</w:t>
-      </w:r>
-      <w:proofErr w:type="gramEnd"/>
-    </w:p>
-    <w:p>
-      <w:pPr>
-        <w:pStyle w:val="a5"/>
+        <w:t xml:space="preserve"> button to decline privacy policy.  User will no longer be able to add items to cart [R11/CR01]</w:t>
+      </w:r>
+    </w:p>
+    <w:p>
+      <w:pPr>
+        <w:pStyle w:val="ListParagraph"/>
         <w:numPr>
           <w:ilvl w:val="0"/>
           <w:numId w:val="26"/>
@@ -3731,17 +3573,12 @@
         <w:ind w:left="1418"/>
       </w:pPr>
       <w:r>
-        <w:t xml:space="preserve">Add item to </w:t>
-      </w:r>
-      <w:proofErr w:type="gramStart"/>
-      <w:r>
-        <w:t>cart</w:t>
-      </w:r>
-      <w:proofErr w:type="gramEnd"/>
-    </w:p>
-    <w:p>
-      <w:pPr>
-        <w:pStyle w:val="a5"/>
+        <w:t>Add item to cart [R06]</w:t>
+      </w:r>
+    </w:p>
+    <w:p>
+      <w:pPr>
+        <w:pStyle w:val="ListParagraph"/>
         <w:numPr>
           <w:ilvl w:val="2"/>
           <w:numId w:val="26"/>
@@ -3756,7 +3593,7 @@
           <w:noProof/>
         </w:rPr>
         <w:drawing>
-          <wp:inline distT="0" distB="0" distL="0" distR="0" wp14:anchorId="1F6F32EF" wp14:editId="0801C17C">
+          <wp:inline distT="0" distB="0" distL="0" distR="0" wp14:anchorId="374BB9BD" wp14:editId="6F214EFD">
             <wp:extent cx="522000" cy="180000"/>
             <wp:effectExtent l="0" t="0" r="0" b="0"/>
             <wp:docPr id="1019624586" name="Picture 16"/>
@@ -3771,7 +3608,7 @@
                     <pic:cNvPicPr/>
                   </pic:nvPicPr>
                   <pic:blipFill>
-                    <a:blip r:embed="rId19" cstate="print">
+                    <a:blip r:embed="rId20" cstate="print">
                       <a:extLst>
                         <a:ext uri="{28A0092B-C50C-407E-A947-70E740481C1C}">
                           <a14:useLocalDpi xmlns:a14="http://schemas.microsoft.com/office/drawing/2010/main" val="0"/>
@@ -3798,17 +3635,12 @@
         </w:drawing>
       </w:r>
       <w:r>
-        <w:t xml:space="preserve"> button.  If clicked more than once, quantity of item in cart is </w:t>
-      </w:r>
-      <w:proofErr w:type="gramStart"/>
-      <w:r>
-        <w:t>increased</w:t>
-      </w:r>
-      <w:proofErr w:type="gramEnd"/>
-    </w:p>
-    <w:p>
-      <w:pPr>
-        <w:pStyle w:val="a5"/>
+        <w:t xml:space="preserve"> button.  If clicked more than once, quantity of item in cart is increased</w:t>
+      </w:r>
+    </w:p>
+    <w:p>
+      <w:pPr>
+        <w:pStyle w:val="ListParagraph"/>
         <w:numPr>
           <w:ilvl w:val="0"/>
           <w:numId w:val="26"/>
@@ -3816,12 +3648,12 @@
         <w:ind w:left="1418"/>
       </w:pPr>
       <w:r>
-        <w:t>Display cart</w:t>
-      </w:r>
-    </w:p>
-    <w:p>
-      <w:pPr>
-        <w:pStyle w:val="a5"/>
+        <w:t>Display cart [R05]</w:t>
+      </w:r>
+    </w:p>
+    <w:p>
+      <w:pPr>
+        <w:pStyle w:val="ListParagraph"/>
         <w:numPr>
           <w:ilvl w:val="2"/>
           <w:numId w:val="26"/>
@@ -3836,7 +3668,7 @@
           <w:noProof/>
         </w:rPr>
         <w:drawing>
-          <wp:inline distT="0" distB="0" distL="0" distR="0" wp14:anchorId="46687089" wp14:editId="1057B6FB">
+          <wp:inline distT="0" distB="0" distL="0" distR="0" wp14:anchorId="6BE03D1D" wp14:editId="14956F75">
             <wp:extent cx="280800" cy="144000"/>
             <wp:effectExtent l="0" t="0" r="0" b="0"/>
             <wp:docPr id="293313002" name="Picture 15"/>
@@ -3851,7 +3683,7 @@
                     <pic:cNvPicPr/>
                   </pic:nvPicPr>
                   <pic:blipFill>
-                    <a:blip r:embed="rId20" cstate="print">
+                    <a:blip r:embed="rId21" cstate="print">
                       <a:extLst>
                         <a:ext uri="{28A0092B-C50C-407E-A947-70E740481C1C}">
                           <a14:useLocalDpi xmlns:a14="http://schemas.microsoft.com/office/drawing/2010/main" val="0"/>
@@ -3878,13 +3710,21 @@
         </w:drawing>
       </w:r>
       <w:r>
-        <w:t xml:space="preserve"> link in navigation </w:t>
-      </w:r>
-      <w:proofErr w:type="gramStart"/>
-      <w:r>
-        <w:t>bar</w:t>
-      </w:r>
-      <w:proofErr w:type="gramEnd"/>
+        <w:t xml:space="preserve"> link in navigation bar</w:t>
+      </w:r>
+    </w:p>
+    <w:p>
+      <w:pPr>
+        <w:pStyle w:val="ListParagraph"/>
+        <w:numPr>
+          <w:ilvl w:val="2"/>
+          <w:numId w:val="26"/>
+        </w:numPr>
+        <w:ind w:left="1701"/>
+      </w:pPr>
+      <w:r>
+        <w:t>Cart contents are retained regardless if User logs out, is disconnected or logs in from another machine [R09, R10]</w:t>
+      </w:r>
     </w:p>
     <w:p/>
     <w:p>
@@ -3899,7 +3739,7 @@
         </w:rPr>
         <w:lastRenderedPageBreak/>
         <w:drawing>
-          <wp:inline distT="0" distB="0" distL="0" distR="0" wp14:anchorId="6028FF03" wp14:editId="1FCBF507">
+          <wp:inline distT="0" distB="0" distL="0" distR="0" wp14:anchorId="43E1A0F6" wp14:editId="41E8E5D1">
             <wp:extent cx="4230577" cy="2558716"/>
             <wp:effectExtent l="25400" t="25400" r="87630" b="83185"/>
             <wp:docPr id="1564509570" name="Picture 5"/>
@@ -3914,7 +3754,7 @@
                     <pic:cNvPicPr/>
                   </pic:nvPicPr>
                   <pic:blipFill>
-                    <a:blip r:embed="rId21" cstate="print">
+                    <a:blip r:embed="rId22" cstate="print">
                       <a:extLst>
                         <a:ext uri="{28A0092B-C50C-407E-A947-70E740481C1C}">
                           <a14:useLocalDpi xmlns:a14="http://schemas.microsoft.com/office/drawing/2010/main" val="0"/>
@@ -3950,21 +3790,34 @@
     </w:p>
     <w:p>
       <w:pPr>
-        <w:pStyle w:val="ae"/>
+        <w:pStyle w:val="Caption"/>
         <w:jc w:val="center"/>
       </w:pPr>
       <w:bookmarkStart w:id="10" w:name="_Toc148894782"/>
       <w:r>
         <w:t xml:space="preserve">Figure </w:t>
       </w:r>
-      <w:fldSimple w:instr=" SEQ Figure \* ARABIC ">
-        <w:r>
-          <w:rPr>
-            <w:noProof/>
-          </w:rPr>
-          <w:t>5</w:t>
-        </w:r>
-      </w:fldSimple>
+      <w:r>
+        <w:fldChar w:fldCharType="begin"/>
+      </w:r>
+      <w:r>
+        <w:instrText xml:space="preserve"> SEQ Figure \* ARABIC </w:instrText>
+      </w:r>
+      <w:r>
+        <w:fldChar w:fldCharType="separate"/>
+      </w:r>
+      <w:r>
+        <w:rPr>
+          <w:noProof/>
+        </w:rPr>
+        <w:t>5</w:t>
+      </w:r>
+      <w:r>
+        <w:rPr>
+          <w:noProof/>
+        </w:rPr>
+        <w:fldChar w:fldCharType="end"/>
+      </w:r>
       <w:r>
         <w:t>: Order Cart Page</w:t>
       </w:r>
@@ -3972,7 +3825,7 @@
     </w:p>
     <w:p>
       <w:pPr>
-        <w:pStyle w:val="a5"/>
+        <w:pStyle w:val="ListParagraph"/>
         <w:numPr>
           <w:ilvl w:val="0"/>
           <w:numId w:val="26"/>
@@ -3980,12 +3833,12 @@
         <w:ind w:left="1418"/>
       </w:pPr>
       <w:r>
-        <w:t>Update order cart</w:t>
-      </w:r>
-    </w:p>
-    <w:p>
-      <w:pPr>
-        <w:pStyle w:val="a5"/>
+        <w:t>Update cart</w:t>
+      </w:r>
+    </w:p>
+    <w:p>
+      <w:pPr>
+        <w:pStyle w:val="ListParagraph"/>
         <w:numPr>
           <w:ilvl w:val="2"/>
           <w:numId w:val="26"/>
@@ -4000,7 +3853,7 @@
           <w:noProof/>
         </w:rPr>
         <w:drawing>
-          <wp:inline distT="0" distB="0" distL="0" distR="0" wp14:anchorId="6E83C656" wp14:editId="505CC54E">
+          <wp:inline distT="0" distB="0" distL="0" distR="0" wp14:anchorId="1EC564B6" wp14:editId="15B54F2B">
             <wp:extent cx="205200" cy="180000"/>
             <wp:effectExtent l="0" t="0" r="0" b="0"/>
             <wp:docPr id="951922593" name="Picture 17"/>
@@ -4012,55 +3865,6 @@
                 <pic:pic xmlns:pic="http://schemas.openxmlformats.org/drawingml/2006/picture">
                   <pic:nvPicPr>
                     <pic:cNvPr id="951922593" name="Picture 951922593"/>
-                    <pic:cNvPicPr/>
-                  </pic:nvPicPr>
-                  <pic:blipFill>
-                    <a:blip r:embed="rId22" cstate="print">
-                      <a:extLst>
-                        <a:ext uri="{28A0092B-C50C-407E-A947-70E740481C1C}">
-                          <a14:useLocalDpi xmlns:a14="http://schemas.microsoft.com/office/drawing/2010/main" val="0"/>
-                        </a:ext>
-                      </a:extLst>
-                    </a:blip>
-                    <a:stretch>
-                      <a:fillRect/>
-                    </a:stretch>
-                  </pic:blipFill>
-                  <pic:spPr>
-                    <a:xfrm>
-                      <a:off x="0" y="0"/>
-                      <a:ext cx="205200" cy="180000"/>
-                    </a:xfrm>
-                    <a:prstGeom prst="rect">
-                      <a:avLst/>
-                    </a:prstGeom>
-                  </pic:spPr>
-                </pic:pic>
-              </a:graphicData>
-            </a:graphic>
-          </wp:inline>
-        </w:drawing>
-      </w:r>
-      <w:r>
-        <w:t xml:space="preserve"> or </w:t>
-      </w:r>
-      <w:r>
-        <w:rPr>
-          <w:noProof/>
-        </w:rPr>
-        <w:drawing>
-          <wp:inline distT="0" distB="0" distL="0" distR="0" wp14:anchorId="120A291D" wp14:editId="2AD806F7">
-            <wp:extent cx="205200" cy="180000"/>
-            <wp:effectExtent l="0" t="0" r="0" b="0"/>
-            <wp:docPr id="379821507" name="Picture 18"/>
-            <wp:cNvGraphicFramePr>
-              <a:graphicFrameLocks xmlns:a="http://schemas.openxmlformats.org/drawingml/2006/main" noChangeAspect="1"/>
-            </wp:cNvGraphicFramePr>
-            <a:graphic xmlns:a="http://schemas.openxmlformats.org/drawingml/2006/main">
-              <a:graphicData uri="http://schemas.openxmlformats.org/drawingml/2006/picture">
-                <pic:pic xmlns:pic="http://schemas.openxmlformats.org/drawingml/2006/picture">
-                  <pic:nvPicPr>
-                    <pic:cNvPr id="379821507" name="Picture 379821507"/>
                     <pic:cNvPicPr/>
                   </pic:nvPicPr>
                   <pic:blipFill>
@@ -4091,35 +3895,17 @@
         </w:drawing>
       </w:r>
       <w:r>
-        <w:t xml:space="preserve"> </w:t>
-      </w:r>
-      <w:proofErr w:type="gramStart"/>
-      <w:r>
-        <w:t>buttons</w:t>
-      </w:r>
-      <w:proofErr w:type="gramEnd"/>
-    </w:p>
-    <w:p>
-      <w:pPr>
-        <w:pStyle w:val="a5"/>
-        <w:numPr>
-          <w:ilvl w:val="2"/>
-          <w:numId w:val="26"/>
-        </w:numPr>
-        <w:ind w:left="1701"/>
-      </w:pPr>
-      <w:r>
-        <w:t xml:space="preserve">Item can be deleted by clicking on the </w:t>
+        <w:t xml:space="preserve"> or </w:t>
       </w:r>
       <w:r>
         <w:rPr>
           <w:noProof/>
         </w:rPr>
         <w:drawing>
-          <wp:inline distT="0" distB="0" distL="0" distR="0" wp14:anchorId="3C900BDF" wp14:editId="7D243131">
+          <wp:inline distT="0" distB="0" distL="0" distR="0" wp14:anchorId="67AAEF2C" wp14:editId="23A660EC">
             <wp:extent cx="205200" cy="180000"/>
             <wp:effectExtent l="0" t="0" r="0" b="0"/>
-            <wp:docPr id="155183882" name="Picture 19"/>
+            <wp:docPr id="379821507" name="Picture 18"/>
             <wp:cNvGraphicFramePr>
               <a:graphicFrameLocks xmlns:a="http://schemas.openxmlformats.org/drawingml/2006/main" noChangeAspect="1"/>
             </wp:cNvGraphicFramePr>
@@ -4127,7 +3913,7 @@
               <a:graphicData uri="http://schemas.openxmlformats.org/drawingml/2006/picture">
                 <pic:pic xmlns:pic="http://schemas.openxmlformats.org/drawingml/2006/picture">
                   <pic:nvPicPr>
-                    <pic:cNvPr id="155183882" name="Picture 155183882"/>
+                    <pic:cNvPr id="379821507" name="Picture 379821507"/>
                     <pic:cNvPicPr/>
                   </pic:nvPicPr>
                   <pic:blipFill>
@@ -4158,17 +3944,12 @@
         </w:drawing>
       </w:r>
       <w:r>
-        <w:t xml:space="preserve"> </w:t>
-      </w:r>
-      <w:proofErr w:type="gramStart"/>
-      <w:r>
-        <w:t>button</w:t>
-      </w:r>
-      <w:proofErr w:type="gramEnd"/>
-    </w:p>
-    <w:p>
-      <w:pPr>
-        <w:pStyle w:val="a5"/>
+        <w:t xml:space="preserve"> buttons [R08]</w:t>
+      </w:r>
+    </w:p>
+    <w:p>
+      <w:pPr>
+        <w:pStyle w:val="ListParagraph"/>
         <w:numPr>
           <w:ilvl w:val="2"/>
           <w:numId w:val="26"/>
@@ -4176,6 +3957,68 @@
         <w:ind w:left="1701"/>
       </w:pPr>
       <w:r>
+        <w:t xml:space="preserve">Item can be deleted by clicking on the </w:t>
+      </w:r>
+      <w:r>
+        <w:rPr>
+          <w:noProof/>
+        </w:rPr>
+        <w:drawing>
+          <wp:inline distT="0" distB="0" distL="0" distR="0" wp14:anchorId="40E113D4" wp14:editId="15C27A8B">
+            <wp:extent cx="205200" cy="180000"/>
+            <wp:effectExtent l="0" t="0" r="0" b="0"/>
+            <wp:docPr id="155183882" name="Picture 19"/>
+            <wp:cNvGraphicFramePr>
+              <a:graphicFrameLocks xmlns:a="http://schemas.openxmlformats.org/drawingml/2006/main" noChangeAspect="1"/>
+            </wp:cNvGraphicFramePr>
+            <a:graphic xmlns:a="http://schemas.openxmlformats.org/drawingml/2006/main">
+              <a:graphicData uri="http://schemas.openxmlformats.org/drawingml/2006/picture">
+                <pic:pic xmlns:pic="http://schemas.openxmlformats.org/drawingml/2006/picture">
+                  <pic:nvPicPr>
+                    <pic:cNvPr id="155183882" name="Picture 155183882"/>
+                    <pic:cNvPicPr/>
+                  </pic:nvPicPr>
+                  <pic:blipFill>
+                    <a:blip r:embed="rId25" cstate="print">
+                      <a:extLst>
+                        <a:ext uri="{28A0092B-C50C-407E-A947-70E740481C1C}">
+                          <a14:useLocalDpi xmlns:a14="http://schemas.microsoft.com/office/drawing/2010/main" val="0"/>
+                        </a:ext>
+                      </a:extLst>
+                    </a:blip>
+                    <a:stretch>
+                      <a:fillRect/>
+                    </a:stretch>
+                  </pic:blipFill>
+                  <pic:spPr>
+                    <a:xfrm>
+                      <a:off x="0" y="0"/>
+                      <a:ext cx="205200" cy="180000"/>
+                    </a:xfrm>
+                    <a:prstGeom prst="rect">
+                      <a:avLst/>
+                    </a:prstGeom>
+                  </pic:spPr>
+                </pic:pic>
+              </a:graphicData>
+            </a:graphic>
+          </wp:inline>
+        </w:drawing>
+      </w:r>
+      <w:r>
+        <w:t xml:space="preserve"> button [R07]</w:t>
+      </w:r>
+    </w:p>
+    <w:p>
+      <w:pPr>
+        <w:pStyle w:val="ListParagraph"/>
+        <w:numPr>
+          <w:ilvl w:val="2"/>
+          <w:numId w:val="26"/>
+        </w:numPr>
+        <w:ind w:left="1701"/>
+      </w:pPr>
+      <w:r>
         <w:t xml:space="preserve">Cart can be emptied by clicking on the </w:t>
       </w:r>
       <w:r>
@@ -4183,7 +4026,7 @@
           <w:noProof/>
         </w:rPr>
         <w:drawing>
-          <wp:inline distT="0" distB="0" distL="0" distR="0" wp14:anchorId="70801411" wp14:editId="7C8EC656">
+          <wp:inline distT="0" distB="0" distL="0" distR="0" wp14:anchorId="60E3E7C2" wp14:editId="223EDF56">
             <wp:extent cx="417600" cy="180000"/>
             <wp:effectExtent l="0" t="0" r="1905" b="0"/>
             <wp:docPr id="605652267" name="Picture 20"/>
@@ -4198,7 +4041,7 @@
                     <pic:cNvPicPr/>
                   </pic:nvPicPr>
                   <pic:blipFill>
-                    <a:blip r:embed="rId25" cstate="print">
+                    <a:blip r:embed="rId26" cstate="print">
                       <a:extLst>
                         <a:ext uri="{28A0092B-C50C-407E-A947-70E740481C1C}">
                           <a14:useLocalDpi xmlns:a14="http://schemas.microsoft.com/office/drawing/2010/main" val="0"/>
@@ -4225,20 +4068,12 @@
         </w:drawing>
       </w:r>
       <w:r>
-        <w:t xml:space="preserve"> button, page will update to display message ‘No Items in the </w:t>
-      </w:r>
-      <w:proofErr w:type="gramStart"/>
-      <w:r>
-        <w:t>Cart</w:t>
-      </w:r>
-      <w:proofErr w:type="gramEnd"/>
-      <w:r>
-        <w:t>’</w:t>
-      </w:r>
-    </w:p>
-    <w:p>
-      <w:pPr>
-        <w:pStyle w:val="a5"/>
+        <w:t xml:space="preserve"> button, page will update to display message ‘No Items in the Cart’ [R07]</w:t>
+      </w:r>
+    </w:p>
+    <w:p>
+      <w:pPr>
+        <w:pStyle w:val="ListParagraph"/>
         <w:numPr>
           <w:ilvl w:val="0"/>
           <w:numId w:val="26"/>
@@ -4253,7 +4088,7 @@
           <w:noProof/>
         </w:rPr>
         <w:drawing>
-          <wp:inline distT="0" distB="0" distL="0" distR="0" wp14:anchorId="0C5BBC51" wp14:editId="365438A2">
+          <wp:inline distT="0" distB="0" distL="0" distR="0" wp14:anchorId="610AA242" wp14:editId="6FFFAAC5">
             <wp:extent cx="579600" cy="180000"/>
             <wp:effectExtent l="0" t="0" r="5080" b="0"/>
             <wp:docPr id="1752741144" name="Picture 21"/>
@@ -4268,7 +4103,7 @@
                     <pic:cNvPicPr/>
                   </pic:nvPicPr>
                   <pic:blipFill>
-                    <a:blip r:embed="rId26" cstate="print">
+                    <a:blip r:embed="rId27" cstate="print">
                       <a:extLst>
                         <a:ext uri="{28A0092B-C50C-407E-A947-70E740481C1C}">
                           <a14:useLocalDpi xmlns:a14="http://schemas.microsoft.com/office/drawing/2010/main" val="0"/>
@@ -4295,17 +4130,12 @@
         </w:drawing>
       </w:r>
       <w:r>
-        <w:t xml:space="preserve"> </w:t>
-      </w:r>
-      <w:proofErr w:type="gramStart"/>
-      <w:r>
-        <w:t>button</w:t>
-      </w:r>
-      <w:proofErr w:type="gramEnd"/>
-    </w:p>
-    <w:p>
-      <w:pPr>
-        <w:pStyle w:val="a5"/>
+        <w:t xml:space="preserve"> button [R12]</w:t>
+      </w:r>
+    </w:p>
+    <w:p>
+      <w:pPr>
+        <w:pStyle w:val="ListParagraph"/>
         <w:numPr>
           <w:ilvl w:val="2"/>
           <w:numId w:val="26"/>
@@ -4313,17 +4143,12 @@
         <w:ind w:left="1701"/>
       </w:pPr>
       <w:r>
-        <w:t xml:space="preserve">Payment window opens, User enters credit card information and clicks Pay </w:t>
-      </w:r>
-      <w:proofErr w:type="gramStart"/>
-      <w:r>
-        <w:t>button</w:t>
-      </w:r>
-      <w:proofErr w:type="gramEnd"/>
-    </w:p>
-    <w:p>
-      <w:pPr>
-        <w:pStyle w:val="a5"/>
+        <w:t>Payment window opens, User enters credit card information and clicks Pay button</w:t>
+      </w:r>
+    </w:p>
+    <w:p>
+      <w:pPr>
+        <w:pStyle w:val="ListParagraph"/>
         <w:numPr>
           <w:ilvl w:val="2"/>
           <w:numId w:val="26"/>
@@ -4331,17 +4156,12 @@
         <w:ind w:left="1701"/>
       </w:pPr>
       <w:r>
-        <w:t xml:space="preserve">Site redirects to Order Complete page, displaying Order details and thank you message to </w:t>
-      </w:r>
-      <w:proofErr w:type="gramStart"/>
-      <w:r>
-        <w:t>User</w:t>
-      </w:r>
-      <w:proofErr w:type="gramEnd"/>
-    </w:p>
-    <w:p>
-      <w:pPr>
-        <w:pStyle w:val="a5"/>
+        <w:t>Site redirects to Order Complete page, displaying Order details and thank you message to User</w:t>
+      </w:r>
+    </w:p>
+    <w:p>
+      <w:pPr>
+        <w:pStyle w:val="ListParagraph"/>
         <w:numPr>
           <w:ilvl w:val="2"/>
           <w:numId w:val="26"/>
@@ -4349,17 +4169,12 @@
         <w:ind w:left="1701"/>
       </w:pPr>
       <w:r>
-        <w:t xml:space="preserve">Site creates an Order Confirmation file in Orders folder simulating an Order Confirmation </w:t>
-      </w:r>
-      <w:proofErr w:type="gramStart"/>
-      <w:r>
-        <w:t>email</w:t>
-      </w:r>
-      <w:proofErr w:type="gramEnd"/>
-    </w:p>
-    <w:p>
-      <w:pPr>
-        <w:pStyle w:val="a5"/>
+        <w:t>Site creates an Order Confirmation file in Orders folder simulating an Order Confirmation email [R11/CR02]</w:t>
+      </w:r>
+    </w:p>
+    <w:p>
+      <w:pPr>
+        <w:pStyle w:val="ListParagraph"/>
         <w:numPr>
           <w:ilvl w:val="0"/>
           <w:numId w:val="26"/>
@@ -4374,7 +4189,7 @@
           <w:noProof/>
         </w:rPr>
         <w:drawing>
-          <wp:inline distT="0" distB="0" distL="0" distR="0" wp14:anchorId="580D6416" wp14:editId="14C5738A">
+          <wp:inline distT="0" distB="0" distL="0" distR="0" wp14:anchorId="3E473DE1" wp14:editId="4E1DB362">
             <wp:extent cx="608400" cy="180000"/>
             <wp:effectExtent l="0" t="0" r="1270" b="0"/>
             <wp:docPr id="1658535826" name="Picture 22"/>
@@ -4389,7 +4204,7 @@
                     <pic:cNvPicPr/>
                   </pic:nvPicPr>
                   <pic:blipFill>
-                    <a:blip r:embed="rId27" cstate="print">
+                    <a:blip r:embed="rId28" cstate="print">
                       <a:extLst>
                         <a:ext uri="{28A0092B-C50C-407E-A947-70E740481C1C}">
                           <a14:useLocalDpi xmlns:a14="http://schemas.microsoft.com/office/drawing/2010/main" val="0"/>
@@ -4416,17 +4231,12 @@
         </w:drawing>
       </w:r>
       <w:r>
-        <w:t xml:space="preserve"> button to return to main </w:t>
-      </w:r>
-      <w:proofErr w:type="gramStart"/>
-      <w:r>
-        <w:t>page</w:t>
-      </w:r>
-      <w:proofErr w:type="gramEnd"/>
-    </w:p>
-    <w:p>
-      <w:pPr>
-        <w:pStyle w:val="a5"/>
+        <w:t xml:space="preserve"> button to return to main page</w:t>
+      </w:r>
+    </w:p>
+    <w:p>
+      <w:pPr>
+        <w:pStyle w:val="ListParagraph"/>
         <w:numPr>
           <w:ilvl w:val="0"/>
           <w:numId w:val="18"/>
@@ -4436,12 +4246,12 @@
         <w:contextualSpacing w:val="0"/>
       </w:pPr>
       <w:r>
-        <w:t>Admin Account:</w:t>
-      </w:r>
-    </w:p>
-    <w:p>
-      <w:pPr>
-        <w:pStyle w:val="a5"/>
+        <w:t>Admin:</w:t>
+      </w:r>
+    </w:p>
+    <w:p>
+      <w:pPr>
+        <w:pStyle w:val="ListParagraph"/>
         <w:numPr>
           <w:ilvl w:val="0"/>
           <w:numId w:val="27"/>
@@ -4449,13 +4259,8 @@
         <w:ind w:left="1418"/>
       </w:pPr>
       <w:r>
-        <w:t>Site redirects to Admin page, displaying Store Info, Add Menu Item form, and list of existing Menu Items that can be edited or enabled/</w:t>
-      </w:r>
-      <w:proofErr w:type="gramStart"/>
-      <w:r>
-        <w:t>disabled</w:t>
-      </w:r>
-      <w:proofErr w:type="gramEnd"/>
+        <w:t>Site redirects to Admin page, displaying Store Info, Add Menu Item form, and list of existing Menu Items that can be edited or enabled/disabled</w:t>
+      </w:r>
     </w:p>
     <w:p>
       <w:pPr>
@@ -4469,7 +4274,7 @@
         </w:rPr>
         <w:lastRenderedPageBreak/>
         <w:drawing>
-          <wp:inline distT="0" distB="0" distL="0" distR="0" wp14:anchorId="75EE3CE9" wp14:editId="4FA3B74C">
+          <wp:inline distT="0" distB="0" distL="0" distR="0" wp14:anchorId="64779DDA" wp14:editId="5BEF9992">
             <wp:extent cx="4251158" cy="2601866"/>
             <wp:effectExtent l="25400" t="25400" r="92710" b="90805"/>
             <wp:docPr id="1856681007" name="Picture 6"/>
@@ -4484,7 +4289,7 @@
                     <pic:cNvPicPr/>
                   </pic:nvPicPr>
                   <pic:blipFill>
-                    <a:blip r:embed="rId28" cstate="print">
+                    <a:blip r:embed="rId29" cstate="print">
                       <a:extLst>
                         <a:ext uri="{28A0092B-C50C-407E-A947-70E740481C1C}">
                           <a14:useLocalDpi xmlns:a14="http://schemas.microsoft.com/office/drawing/2010/main" val="0"/>
@@ -4520,21 +4325,34 @@
     </w:p>
     <w:p>
       <w:pPr>
-        <w:pStyle w:val="ae"/>
+        <w:pStyle w:val="Caption"/>
         <w:jc w:val="center"/>
       </w:pPr>
       <w:bookmarkStart w:id="11" w:name="_Toc148894783"/>
       <w:r>
         <w:t xml:space="preserve">Figure </w:t>
       </w:r>
-      <w:fldSimple w:instr=" SEQ Figure \* ARABIC ">
-        <w:r>
-          <w:rPr>
-            <w:noProof/>
-          </w:rPr>
-          <w:t>6</w:t>
-        </w:r>
-      </w:fldSimple>
+      <w:r>
+        <w:fldChar w:fldCharType="begin"/>
+      </w:r>
+      <w:r>
+        <w:instrText xml:space="preserve"> SEQ Figure \* ARABIC </w:instrText>
+      </w:r>
+      <w:r>
+        <w:fldChar w:fldCharType="separate"/>
+      </w:r>
+      <w:r>
+        <w:rPr>
+          <w:noProof/>
+        </w:rPr>
+        <w:t>6</w:t>
+      </w:r>
+      <w:r>
+        <w:rPr>
+          <w:noProof/>
+        </w:rPr>
+        <w:fldChar w:fldCharType="end"/>
+      </w:r>
       <w:r>
         <w:t>: Admin Page</w:t>
       </w:r>
@@ -4542,7 +4360,7 @@
     </w:p>
     <w:p>
       <w:pPr>
-        <w:pStyle w:val="a5"/>
+        <w:pStyle w:val="ListParagraph"/>
         <w:numPr>
           <w:ilvl w:val="0"/>
           <w:numId w:val="27"/>
@@ -4555,7 +4373,7 @@
     </w:p>
     <w:p>
       <w:pPr>
-        <w:pStyle w:val="a5"/>
+        <w:pStyle w:val="ListParagraph"/>
         <w:numPr>
           <w:ilvl w:val="2"/>
           <w:numId w:val="27"/>
@@ -4563,17 +4381,12 @@
         <w:ind w:left="1701"/>
       </w:pPr>
       <w:r>
-        <w:t xml:space="preserve">Clicking Update Store information </w:t>
-      </w:r>
-      <w:proofErr w:type="gramStart"/>
-      <w:r>
-        <w:t>button</w:t>
-      </w:r>
-      <w:proofErr w:type="gramEnd"/>
-    </w:p>
-    <w:p>
-      <w:pPr>
-        <w:pStyle w:val="a5"/>
+        <w:t>Clicking Update Store information button</w:t>
+      </w:r>
+    </w:p>
+    <w:p>
+      <w:pPr>
+        <w:pStyle w:val="ListParagraph"/>
         <w:numPr>
           <w:ilvl w:val="2"/>
           <w:numId w:val="27"/>
@@ -4588,7 +4401,7 @@
           <w:noProof/>
         </w:rPr>
         <w:drawing>
-          <wp:inline distT="0" distB="0" distL="0" distR="0" wp14:anchorId="56BBB3CD" wp14:editId="79EDAD77">
+          <wp:inline distT="0" distB="0" distL="0" distR="0" wp14:anchorId="11E36D07" wp14:editId="5CDA6A1A">
             <wp:extent cx="356400" cy="180000"/>
             <wp:effectExtent l="0" t="0" r="0" b="0"/>
             <wp:docPr id="1241152772" name="Picture 1241152772"/>
@@ -4603,7 +4416,7 @@
                     <pic:cNvPicPr/>
                   </pic:nvPicPr>
                   <pic:blipFill>
-                    <a:blip r:embed="rId14" cstate="print">
+                    <a:blip r:embed="rId15" cstate="print">
                       <a:extLst>
                         <a:ext uri="{28A0092B-C50C-407E-A947-70E740481C1C}">
                           <a14:useLocalDpi xmlns:a14="http://schemas.microsoft.com/office/drawing/2010/main" val="0"/>
@@ -4630,17 +4443,12 @@
         </w:drawing>
       </w:r>
       <w:r>
-        <w:t xml:space="preserve"> </w:t>
-      </w:r>
-      <w:proofErr w:type="gramStart"/>
-      <w:r>
-        <w:t>button</w:t>
-      </w:r>
-      <w:proofErr w:type="gramEnd"/>
-    </w:p>
-    <w:p>
-      <w:pPr>
-        <w:pStyle w:val="a5"/>
+        <w:t xml:space="preserve"> button</w:t>
+      </w:r>
+    </w:p>
+    <w:p>
+      <w:pPr>
+        <w:pStyle w:val="ListParagraph"/>
         <w:numPr>
           <w:ilvl w:val="2"/>
           <w:numId w:val="27"/>
@@ -4648,17 +4456,12 @@
         <w:ind w:left="1701"/>
       </w:pPr>
       <w:r>
-        <w:t xml:space="preserve">Window closes, new information displayed in Store info </w:t>
-      </w:r>
-      <w:proofErr w:type="gramStart"/>
-      <w:r>
-        <w:t>section</w:t>
-      </w:r>
-      <w:proofErr w:type="gramEnd"/>
-    </w:p>
-    <w:p>
-      <w:pPr>
-        <w:pStyle w:val="a5"/>
+        <w:t>Window closes, new information displayed in Store info section</w:t>
+      </w:r>
+    </w:p>
+    <w:p>
+      <w:pPr>
+        <w:pStyle w:val="ListParagraph"/>
         <w:numPr>
           <w:ilvl w:val="0"/>
           <w:numId w:val="27"/>
@@ -4666,17 +4469,12 @@
         <w:ind w:left="1418"/>
       </w:pPr>
       <w:r>
-        <w:t xml:space="preserve">Add new Menu </w:t>
-      </w:r>
-      <w:proofErr w:type="gramStart"/>
-      <w:r>
-        <w:t>item</w:t>
-      </w:r>
-      <w:proofErr w:type="gramEnd"/>
-    </w:p>
-    <w:p>
-      <w:pPr>
-        <w:pStyle w:val="a5"/>
+        <w:t>Add new Menu item [R02]</w:t>
+      </w:r>
+    </w:p>
+    <w:p>
+      <w:pPr>
+        <w:pStyle w:val="ListParagraph"/>
         <w:numPr>
           <w:ilvl w:val="2"/>
           <w:numId w:val="27"/>
@@ -4697,7 +4495,7 @@
           <w:noProof/>
         </w:rPr>
         <w:drawing>
-          <wp:inline distT="0" distB="0" distL="0" distR="0" wp14:anchorId="2E24A0F2" wp14:editId="4E3F4159">
+          <wp:inline distT="0" distB="0" distL="0" distR="0" wp14:anchorId="42254901" wp14:editId="2B6E71DF">
             <wp:extent cx="356400" cy="180000"/>
             <wp:effectExtent l="0" t="0" r="0" b="0"/>
             <wp:docPr id="1990259423" name="Picture 1990259423"/>
@@ -4712,7 +4510,7 @@
                     <pic:cNvPicPr/>
                   </pic:nvPicPr>
                   <pic:blipFill>
-                    <a:blip r:embed="rId14" cstate="print">
+                    <a:blip r:embed="rId15" cstate="print">
                       <a:extLst>
                         <a:ext uri="{28A0092B-C50C-407E-A947-70E740481C1C}">
                           <a14:useLocalDpi xmlns:a14="http://schemas.microsoft.com/office/drawing/2010/main" val="0"/>
@@ -4739,17 +4537,12 @@
         </w:drawing>
       </w:r>
       <w:r>
-        <w:t xml:space="preserve"> </w:t>
-      </w:r>
-      <w:proofErr w:type="gramStart"/>
-      <w:r>
-        <w:t>button</w:t>
-      </w:r>
-      <w:proofErr w:type="gramEnd"/>
-    </w:p>
-    <w:p>
-      <w:pPr>
-        <w:pStyle w:val="a5"/>
+        <w:t xml:space="preserve"> button</w:t>
+      </w:r>
+    </w:p>
+    <w:p>
+      <w:pPr>
+        <w:pStyle w:val="ListParagraph"/>
         <w:numPr>
           <w:ilvl w:val="2"/>
           <w:numId w:val="27"/>
@@ -4757,17 +4550,12 @@
         <w:ind w:left="1701"/>
       </w:pPr>
       <w:r>
-        <w:t xml:space="preserve">Site adds item to database and displays on main </w:t>
-      </w:r>
-      <w:proofErr w:type="gramStart"/>
-      <w:r>
-        <w:t>page</w:t>
-      </w:r>
-      <w:proofErr w:type="gramEnd"/>
-    </w:p>
-    <w:p>
-      <w:pPr>
-        <w:pStyle w:val="a5"/>
+        <w:t>Site adds item to database and displays on main page</w:t>
+      </w:r>
+    </w:p>
+    <w:p>
+      <w:pPr>
+        <w:pStyle w:val="ListParagraph"/>
         <w:numPr>
           <w:ilvl w:val="0"/>
           <w:numId w:val="27"/>
@@ -4780,7 +4568,7 @@
     </w:p>
     <w:p>
       <w:pPr>
-        <w:pStyle w:val="a5"/>
+        <w:pStyle w:val="ListParagraph"/>
         <w:numPr>
           <w:ilvl w:val="2"/>
           <w:numId w:val="27"/>
@@ -4795,7 +4583,7 @@
           <w:noProof/>
         </w:rPr>
         <w:drawing>
-          <wp:inline distT="0" distB="0" distL="0" distR="0" wp14:anchorId="6BBAE093" wp14:editId="7B466128">
+          <wp:inline distT="0" distB="0" distL="0" distR="0" wp14:anchorId="47134EEE" wp14:editId="4AC7CEE9">
             <wp:extent cx="259200" cy="180000"/>
             <wp:effectExtent l="0" t="0" r="0" b="0"/>
             <wp:docPr id="1106836727" name="Picture 23"/>
@@ -4810,7 +4598,7 @@
                     <pic:cNvPicPr/>
                   </pic:nvPicPr>
                   <pic:blipFill>
-                    <a:blip r:embed="rId29" cstate="print">
+                    <a:blip r:embed="rId30" cstate="print">
                       <a:extLst>
                         <a:ext uri="{28A0092B-C50C-407E-A947-70E740481C1C}">
                           <a14:useLocalDpi xmlns:a14="http://schemas.microsoft.com/office/drawing/2010/main" val="0"/>
@@ -4844,7 +4632,7 @@
           <w:noProof/>
         </w:rPr>
         <w:drawing>
-          <wp:inline distT="0" distB="0" distL="0" distR="0" wp14:anchorId="560A422D" wp14:editId="6299A1EB">
+          <wp:inline distT="0" distB="0" distL="0" distR="0" wp14:anchorId="6E59A14D" wp14:editId="7F8DECF2">
             <wp:extent cx="356400" cy="180000"/>
             <wp:effectExtent l="0" t="0" r="0" b="0"/>
             <wp:docPr id="1293826992" name="Picture 1293826992"/>
@@ -4859,7 +4647,7 @@
                     <pic:cNvPicPr/>
                   </pic:nvPicPr>
                   <pic:blipFill>
-                    <a:blip r:embed="rId14" cstate="print">
+                    <a:blip r:embed="rId15" cstate="print">
                       <a:extLst>
                         <a:ext uri="{28A0092B-C50C-407E-A947-70E740481C1C}">
                           <a14:useLocalDpi xmlns:a14="http://schemas.microsoft.com/office/drawing/2010/main" val="0"/>
@@ -4886,17 +4674,12 @@
         </w:drawing>
       </w:r>
       <w:r>
-        <w:t xml:space="preserve"> button.  Item is updated in database and changes reflect on main </w:t>
-      </w:r>
-      <w:proofErr w:type="gramStart"/>
-      <w:r>
-        <w:t>page</w:t>
-      </w:r>
-      <w:proofErr w:type="gramEnd"/>
-    </w:p>
-    <w:p>
-      <w:pPr>
-        <w:pStyle w:val="a5"/>
+        <w:t xml:space="preserve"> button.  Item is updated in database and changes reflect on main page</w:t>
+      </w:r>
+    </w:p>
+    <w:p>
+      <w:pPr>
+        <w:pStyle w:val="ListParagraph"/>
         <w:numPr>
           <w:ilvl w:val="2"/>
           <w:numId w:val="27"/>
@@ -4911,7 +4694,7 @@
           <w:noProof/>
         </w:rPr>
         <w:drawing>
-          <wp:inline distT="0" distB="0" distL="0" distR="0" wp14:anchorId="3AE5B1F4" wp14:editId="18E8A19A">
+          <wp:inline distT="0" distB="0" distL="0" distR="0" wp14:anchorId="02C8085D" wp14:editId="4EF5826B">
             <wp:extent cx="360000" cy="180000"/>
             <wp:effectExtent l="0" t="0" r="0" b="0"/>
             <wp:docPr id="1766680291" name="Picture 24"/>
@@ -4926,7 +4709,7 @@
                     <pic:cNvPicPr/>
                   </pic:nvPicPr>
                   <pic:blipFill>
-                    <a:blip r:embed="rId30" cstate="print">
+                    <a:blip r:embed="rId31" cstate="print">
                       <a:extLst>
                         <a:ext uri="{28A0092B-C50C-407E-A947-70E740481C1C}">
                           <a14:useLocalDpi xmlns:a14="http://schemas.microsoft.com/office/drawing/2010/main" val="0"/>
@@ -4960,7 +4743,7 @@
           <w:noProof/>
         </w:rPr>
         <w:drawing>
-          <wp:inline distT="0" distB="0" distL="0" distR="0" wp14:anchorId="2F8C611F" wp14:editId="3776A360">
+          <wp:inline distT="0" distB="0" distL="0" distR="0" wp14:anchorId="3B992A46" wp14:editId="7DF7A361">
             <wp:extent cx="244800" cy="180000"/>
             <wp:effectExtent l="0" t="0" r="0" b="0"/>
             <wp:docPr id="1775092800" name="Picture 26"/>
@@ -4975,7 +4758,7 @@
                     <pic:cNvPicPr/>
                   </pic:nvPicPr>
                   <pic:blipFill>
-                    <a:blip r:embed="rId31" cstate="print">
+                    <a:blip r:embed="rId32" cstate="print">
                       <a:extLst>
                         <a:ext uri="{28A0092B-C50C-407E-A947-70E740481C1C}">
                           <a14:useLocalDpi xmlns:a14="http://schemas.microsoft.com/office/drawing/2010/main" val="0"/>
@@ -5009,7 +4792,7 @@
           <w:noProof/>
         </w:rPr>
         <w:drawing>
-          <wp:inline distT="0" distB="0" distL="0" distR="0" wp14:anchorId="5D666DCB" wp14:editId="3D8EEF5F">
+          <wp:inline distT="0" distB="0" distL="0" distR="0" wp14:anchorId="2043CC48" wp14:editId="6400AC5D">
             <wp:extent cx="223200" cy="180000"/>
             <wp:effectExtent l="0" t="0" r="5715" b="0"/>
             <wp:docPr id="460755357" name="Picture 460755357"/>
@@ -5024,7 +4807,7 @@
                     <pic:cNvPicPr/>
                   </pic:nvPicPr>
                   <pic:blipFill>
-                    <a:blip r:embed="rId32" cstate="print">
+                    <a:blip r:embed="rId33" cstate="print">
                       <a:extLst>
                         <a:ext uri="{28A0092B-C50C-407E-A947-70E740481C1C}">
                           <a14:useLocalDpi xmlns:a14="http://schemas.microsoft.com/office/drawing/2010/main" val="0"/>
@@ -5051,17 +4834,12 @@
         </w:drawing>
       </w:r>
       <w:r>
-        <w:t xml:space="preserve"> button to cancel).  Item is deleted from database and removed from main </w:t>
-      </w:r>
-      <w:proofErr w:type="gramStart"/>
-      <w:r>
-        <w:t>page</w:t>
-      </w:r>
-      <w:proofErr w:type="gramEnd"/>
-    </w:p>
-    <w:p>
-      <w:pPr>
-        <w:pStyle w:val="a5"/>
+        <w:t xml:space="preserve"> button to cancel).  Item is deleted from database and removed from main page</w:t>
+      </w:r>
+    </w:p>
+    <w:p>
+      <w:pPr>
+        <w:pStyle w:val="ListParagraph"/>
         <w:numPr>
           <w:ilvl w:val="2"/>
           <w:numId w:val="27"/>
@@ -5076,7 +4854,7 @@
           <w:noProof/>
         </w:rPr>
         <w:drawing>
-          <wp:inline distT="0" distB="0" distL="0" distR="0" wp14:anchorId="2F81D532" wp14:editId="22DCB628">
+          <wp:inline distT="0" distB="0" distL="0" distR="0" wp14:anchorId="08E14D32" wp14:editId="465B2FBC">
             <wp:extent cx="374400" cy="180000"/>
             <wp:effectExtent l="0" t="0" r="0" b="0"/>
             <wp:docPr id="791989668" name="Picture 25"/>
@@ -5091,7 +4869,7 @@
                     <pic:cNvPicPr/>
                   </pic:nvPicPr>
                   <pic:blipFill>
-                    <a:blip r:embed="rId33" cstate="print">
+                    <a:blip r:embed="rId34" cstate="print">
                       <a:extLst>
                         <a:ext uri="{28A0092B-C50C-407E-A947-70E740481C1C}">
                           <a14:useLocalDpi xmlns:a14="http://schemas.microsoft.com/office/drawing/2010/main" val="0"/>
@@ -5125,7 +4903,7 @@
           <w:noProof/>
         </w:rPr>
         <w:drawing>
-          <wp:inline distT="0" distB="0" distL="0" distR="0" wp14:anchorId="0844F1F4" wp14:editId="5802D3D0">
+          <wp:inline distT="0" distB="0" distL="0" distR="0" wp14:anchorId="33431E75" wp14:editId="30F43C35">
             <wp:extent cx="244800" cy="180000"/>
             <wp:effectExtent l="0" t="0" r="0" b="0"/>
             <wp:docPr id="36801186" name="Picture 36801186"/>
@@ -5140,7 +4918,7 @@
                     <pic:cNvPicPr/>
                   </pic:nvPicPr>
                   <pic:blipFill>
-                    <a:blip r:embed="rId31" cstate="print">
+                    <a:blip r:embed="rId32" cstate="print">
                       <a:extLst>
                         <a:ext uri="{28A0092B-C50C-407E-A947-70E740481C1C}">
                           <a14:useLocalDpi xmlns:a14="http://schemas.microsoft.com/office/drawing/2010/main" val="0"/>
@@ -5174,7 +4952,7 @@
           <w:noProof/>
         </w:rPr>
         <w:drawing>
-          <wp:inline distT="0" distB="0" distL="0" distR="0" wp14:anchorId="7F84B8E9" wp14:editId="21B6C77F">
+          <wp:inline distT="0" distB="0" distL="0" distR="0" wp14:anchorId="24B67E98" wp14:editId="08234FAF">
             <wp:extent cx="223200" cy="180000"/>
             <wp:effectExtent l="0" t="0" r="5715" b="0"/>
             <wp:docPr id="1490887032" name="Picture 27"/>
@@ -5189,7 +4967,7 @@
                     <pic:cNvPicPr/>
                   </pic:nvPicPr>
                   <pic:blipFill>
-                    <a:blip r:embed="rId32" cstate="print">
+                    <a:blip r:embed="rId33" cstate="print">
                       <a:extLst>
                         <a:ext uri="{28A0092B-C50C-407E-A947-70E740481C1C}">
                           <a14:useLocalDpi xmlns:a14="http://schemas.microsoft.com/office/drawing/2010/main" val="0"/>
@@ -5216,17 +4994,12 @@
         </w:drawing>
       </w:r>
       <w:r>
-        <w:t xml:space="preserve"> button to cancel).  Item remains in database but is not visible/available for order on main </w:t>
-      </w:r>
-      <w:proofErr w:type="gramStart"/>
-      <w:r>
-        <w:t>page</w:t>
-      </w:r>
-      <w:proofErr w:type="gramEnd"/>
-    </w:p>
-    <w:p>
-      <w:pPr>
-        <w:pStyle w:val="a5"/>
+        <w:t xml:space="preserve"> button to cancel).  Item remains in database but is not visible/available for order on main page</w:t>
+      </w:r>
+    </w:p>
+    <w:p>
+      <w:pPr>
+        <w:pStyle w:val="ListParagraph"/>
         <w:numPr>
           <w:ilvl w:val="2"/>
           <w:numId w:val="27"/>
@@ -5241,7 +5014,7 @@
           <w:noProof/>
         </w:rPr>
         <w:drawing>
-          <wp:inline distT="0" distB="0" distL="0" distR="0" wp14:anchorId="7C10088F" wp14:editId="6C630265">
+          <wp:inline distT="0" distB="0" distL="0" distR="0" wp14:anchorId="4DB4A478" wp14:editId="26167CC4">
             <wp:extent cx="360000" cy="180000"/>
             <wp:effectExtent l="0" t="0" r="0" b="0"/>
             <wp:docPr id="1667273656" name="Picture 28"/>
@@ -5256,7 +5029,7 @@
                     <pic:cNvPicPr/>
                   </pic:nvPicPr>
                   <pic:blipFill>
-                    <a:blip r:embed="rId34" cstate="print">
+                    <a:blip r:embed="rId35" cstate="print">
                       <a:extLst>
                         <a:ext uri="{28A0092B-C50C-407E-A947-70E740481C1C}">
                           <a14:useLocalDpi xmlns:a14="http://schemas.microsoft.com/office/drawing/2010/main" val="0"/>
@@ -5290,7 +5063,7 @@
           <w:noProof/>
         </w:rPr>
         <w:drawing>
-          <wp:inline distT="0" distB="0" distL="0" distR="0" wp14:anchorId="4695684D" wp14:editId="6CCF29F0">
+          <wp:inline distT="0" distB="0" distL="0" distR="0" wp14:anchorId="47BD37A1" wp14:editId="410BFFD1">
             <wp:extent cx="244800" cy="180000"/>
             <wp:effectExtent l="0" t="0" r="0" b="0"/>
             <wp:docPr id="1167654656" name="Picture 1167654656"/>
@@ -5305,7 +5078,7 @@
                     <pic:cNvPicPr/>
                   </pic:nvPicPr>
                   <pic:blipFill>
-                    <a:blip r:embed="rId31" cstate="print">
+                    <a:blip r:embed="rId32" cstate="print">
                       <a:extLst>
                         <a:ext uri="{28A0092B-C50C-407E-A947-70E740481C1C}">
                           <a14:useLocalDpi xmlns:a14="http://schemas.microsoft.com/office/drawing/2010/main" val="0"/>
@@ -5339,7 +5112,7 @@
           <w:noProof/>
         </w:rPr>
         <w:drawing>
-          <wp:inline distT="0" distB="0" distL="0" distR="0" wp14:anchorId="6288BF77" wp14:editId="33262BFF">
+          <wp:inline distT="0" distB="0" distL="0" distR="0" wp14:anchorId="0461D716" wp14:editId="38851885">
             <wp:extent cx="223200" cy="180000"/>
             <wp:effectExtent l="0" t="0" r="5715" b="0"/>
             <wp:docPr id="597357997" name="Picture 597357997"/>
@@ -5354,7 +5127,7 @@
                     <pic:cNvPicPr/>
                   </pic:nvPicPr>
                   <pic:blipFill>
-                    <a:blip r:embed="rId32" cstate="print">
+                    <a:blip r:embed="rId33" cstate="print">
                       <a:extLst>
                         <a:ext uri="{28A0092B-C50C-407E-A947-70E740481C1C}">
                           <a14:useLocalDpi xmlns:a14="http://schemas.microsoft.com/office/drawing/2010/main" val="0"/>
@@ -5386,24 +5159,19 @@
     </w:p>
     <w:p>
       <w:pPr>
-        <w:pStyle w:val="a5"/>
+        <w:pStyle w:val="ListParagraph"/>
         <w:numPr>
           <w:ilvl w:val="0"/>
           <w:numId w:val="13"/>
         </w:numPr>
       </w:pPr>
       <w:r>
-        <w:t xml:space="preserve">User logs </w:t>
-      </w:r>
-      <w:proofErr w:type="gramStart"/>
-      <w:r>
-        <w:t>out</w:t>
-      </w:r>
-      <w:proofErr w:type="gramEnd"/>
-    </w:p>
-    <w:p>
-      <w:pPr>
-        <w:pStyle w:val="a5"/>
+        <w:t>User logs out</w:t>
+      </w:r>
+    </w:p>
+    <w:p>
+      <w:pPr>
+        <w:pStyle w:val="ListParagraph"/>
         <w:numPr>
           <w:ilvl w:val="4"/>
           <w:numId w:val="28"/>
@@ -5418,7 +5186,7 @@
           <w:noProof/>
         </w:rPr>
         <w:drawing>
-          <wp:inline distT="0" distB="0" distL="0" distR="0" wp14:anchorId="5A72A176" wp14:editId="1C25ACCD">
+          <wp:inline distT="0" distB="0" distL="0" distR="0" wp14:anchorId="650A82A0" wp14:editId="5F422BEF">
             <wp:extent cx="406800" cy="180000"/>
             <wp:effectExtent l="0" t="0" r="0" b="0"/>
             <wp:docPr id="413869032" name="Picture 29"/>
@@ -5433,7 +5201,7 @@
                     <pic:cNvPicPr/>
                   </pic:nvPicPr>
                   <pic:blipFill>
-                    <a:blip r:embed="rId35" cstate="print">
+                    <a:blip r:embed="rId36" cstate="print">
                       <a:extLst>
                         <a:ext uri="{28A0092B-C50C-407E-A947-70E740481C1C}">
                           <a14:useLocalDpi xmlns:a14="http://schemas.microsoft.com/office/drawing/2010/main" val="0"/>
@@ -5460,17 +5228,12 @@
         </w:drawing>
       </w:r>
       <w:r>
-        <w:t xml:space="preserve"> button from navigation </w:t>
-      </w:r>
-      <w:proofErr w:type="gramStart"/>
-      <w:r>
-        <w:t>bar</w:t>
-      </w:r>
-      <w:proofErr w:type="gramEnd"/>
-    </w:p>
-    <w:p>
-      <w:pPr>
-        <w:pStyle w:val="a5"/>
+        <w:t xml:space="preserve"> button from navigation bar</w:t>
+      </w:r>
+    </w:p>
+    <w:p>
+      <w:pPr>
+        <w:pStyle w:val="ListParagraph"/>
         <w:numPr>
           <w:ilvl w:val="4"/>
           <w:numId w:val="28"/>
@@ -5478,19 +5241,14 @@
         <w:ind w:left="1134"/>
       </w:pPr>
       <w:r>
-        <w:t xml:space="preserve">Site redirects to main page and prompts for </w:t>
-      </w:r>
-      <w:proofErr w:type="gramStart"/>
-      <w:r>
-        <w:t>login</w:t>
-      </w:r>
-      <w:proofErr w:type="gramEnd"/>
+        <w:t>Site redirects to main page and prompts for login</w:t>
+      </w:r>
     </w:p>
     <w:p/>
     <w:p/>
     <w:p>
       <w:pPr>
-        <w:pStyle w:val="2"/>
+        <w:pStyle w:val="Heading2"/>
         <w:numPr>
           <w:ilvl w:val="0"/>
           <w:numId w:val="6"/>
@@ -5505,7 +5263,7 @@
     </w:p>
     <w:p>
       <w:pPr>
-        <w:pStyle w:val="a5"/>
+        <w:pStyle w:val="ListParagraph"/>
         <w:spacing w:after="200" w:line="276" w:lineRule="auto"/>
         <w:ind w:left="360"/>
         <w:rPr>
@@ -5541,7 +5299,7 @@
     </w:p>
     <w:p>
       <w:pPr>
-        <w:pStyle w:val="a5"/>
+        <w:pStyle w:val="ListParagraph"/>
         <w:ind w:left="1080"/>
       </w:pPr>
       <w:r>
@@ -5565,7 +5323,7 @@
     </w:p>
     <w:p>
       <w:pPr>
-        <w:pStyle w:val="a5"/>
+        <w:pStyle w:val="ListParagraph"/>
         <w:ind w:left="1080"/>
       </w:pPr>
       <w:r>
@@ -5574,7 +5332,7 @@
     </w:p>
     <w:p>
       <w:pPr>
-        <w:pStyle w:val="a5"/>
+        <w:pStyle w:val="ListParagraph"/>
         <w:numPr>
           <w:ilvl w:val="0"/>
           <w:numId w:val="17"/>
@@ -5600,7 +5358,7 @@
     </w:p>
     <w:p>
       <w:pPr>
-        <w:pStyle w:val="a5"/>
+        <w:pStyle w:val="ListParagraph"/>
         <w:numPr>
           <w:ilvl w:val="0"/>
           <w:numId w:val="17"/>
@@ -5626,7 +5384,7 @@
     </w:p>
     <w:p>
       <w:pPr>
-        <w:pStyle w:val="a5"/>
+        <w:pStyle w:val="ListParagraph"/>
         <w:numPr>
           <w:ilvl w:val="0"/>
           <w:numId w:val="17"/>
@@ -5646,7 +5404,7 @@
     </w:p>
     <w:p>
       <w:pPr>
-        <w:pStyle w:val="a5"/>
+        <w:pStyle w:val="ListParagraph"/>
         <w:numPr>
           <w:ilvl w:val="0"/>
           <w:numId w:val="17"/>
@@ -5663,7 +5421,7 @@
     </w:p>
     <w:p>
       <w:pPr>
-        <w:pStyle w:val="a5"/>
+        <w:pStyle w:val="ListParagraph"/>
         <w:numPr>
           <w:ilvl w:val="0"/>
           <w:numId w:val="17"/>
@@ -5683,24 +5441,19 @@
     </w:p>
     <w:p>
       <w:pPr>
-        <w:pStyle w:val="a5"/>
+        <w:pStyle w:val="ListParagraph"/>
         <w:numPr>
           <w:ilvl w:val="0"/>
           <w:numId w:val="17"/>
         </w:numPr>
       </w:pPr>
       <w:r>
-        <w:t xml:space="preserve">MS Project software learned </w:t>
-      </w:r>
-      <w:proofErr w:type="gramStart"/>
-      <w:r>
-        <w:t>late</w:t>
-      </w:r>
-      <w:proofErr w:type="gramEnd"/>
-    </w:p>
-    <w:p>
-      <w:pPr>
-        <w:pStyle w:val="a5"/>
+        <w:t>MS Project software learned late</w:t>
+      </w:r>
+    </w:p>
+    <w:p>
+      <w:pPr>
+        <w:pStyle w:val="ListParagraph"/>
         <w:numPr>
           <w:ilvl w:val="0"/>
           <w:numId w:val="17"/>
@@ -5712,13 +5465,13 @@
     </w:p>
     <w:p>
       <w:pPr>
-        <w:pStyle w:val="a5"/>
+        <w:pStyle w:val="ListParagraph"/>
         <w:ind w:left="1440"/>
       </w:pPr>
     </w:p>
     <w:p>
       <w:pPr>
-        <w:pStyle w:val="2"/>
+        <w:pStyle w:val="Heading2"/>
         <w:numPr>
           <w:ilvl w:val="0"/>
           <w:numId w:val="6"/>
@@ -5755,7 +5508,7 @@
     </w:p>
     <w:p>
       <w:pPr>
-        <w:pStyle w:val="a5"/>
+        <w:pStyle w:val="ListParagraph"/>
         <w:numPr>
           <w:ilvl w:val="1"/>
           <w:numId w:val="6"/>
@@ -5779,7 +5532,7 @@
     </w:p>
     <w:p>
       <w:pPr>
-        <w:pStyle w:val="a5"/>
+        <w:pStyle w:val="ListParagraph"/>
         <w:numPr>
           <w:ilvl w:val="1"/>
           <w:numId w:val="6"/>
@@ -5791,7 +5544,7 @@
     </w:p>
     <w:p>
       <w:pPr>
-        <w:pStyle w:val="a5"/>
+        <w:pStyle w:val="ListParagraph"/>
         <w:numPr>
           <w:ilvl w:val="1"/>
           <w:numId w:val="6"/>
@@ -5804,7 +5557,13 @@
         <w:t xml:space="preserve"> </w:t>
       </w:r>
       <w:r>
-        <w:t xml:space="preserve">Creating use cases helped us </w:t>
+        <w:t xml:space="preserve">Creating </w:t>
+      </w:r>
+      <w:r>
+        <w:t xml:space="preserve">and continuously updating our </w:t>
+      </w:r>
+      <w:r>
+        <w:t xml:space="preserve">use cases helped us </w:t>
       </w:r>
       <w:r>
         <w:t xml:space="preserve">to </w:t>
@@ -5827,7 +5586,7 @@
     </w:p>
     <w:p>
       <w:pPr>
-        <w:pStyle w:val="a5"/>
+        <w:pStyle w:val="ListParagraph"/>
         <w:numPr>
           <w:ilvl w:val="1"/>
           <w:numId w:val="6"/>
@@ -5839,7 +5598,7 @@
     </w:p>
     <w:p>
       <w:pPr>
-        <w:pStyle w:val="a5"/>
+        <w:pStyle w:val="ListParagraph"/>
         <w:numPr>
           <w:ilvl w:val="1"/>
           <w:numId w:val="6"/>
@@ -5851,7 +5610,7 @@
     </w:p>
     <w:p>
       <w:pPr>
-        <w:pStyle w:val="a5"/>
+        <w:pStyle w:val="ListParagraph"/>
         <w:numPr>
           <w:ilvl w:val="1"/>
           <w:numId w:val="6"/>
@@ -5869,7 +5628,7 @@
     </w:p>
     <w:p>
       <w:pPr>
-        <w:pStyle w:val="a5"/>
+        <w:pStyle w:val="ListParagraph"/>
         <w:numPr>
           <w:ilvl w:val="1"/>
           <w:numId w:val="6"/>
@@ -5914,7 +5673,7 @@
     <w:p/>
     <w:p>
       <w:pPr>
-        <w:pStyle w:val="2"/>
+        <w:pStyle w:val="Heading2"/>
         <w:numPr>
           <w:ilvl w:val="0"/>
           <w:numId w:val="6"/>
@@ -5929,7 +5688,7 @@
     </w:p>
     <w:p>
       <w:pPr>
-        <w:pStyle w:val="a5"/>
+        <w:pStyle w:val="ListParagraph"/>
         <w:ind w:left="1080"/>
       </w:pPr>
       <w:r>
@@ -5942,7 +5701,7 @@
     </w:p>
     <w:p>
       <w:pPr>
-        <w:pStyle w:val="a5"/>
+        <w:pStyle w:val="ListParagraph"/>
         <w:numPr>
           <w:ilvl w:val="0"/>
           <w:numId w:val="29"/>
@@ -5981,7 +5740,7 @@
     </w:p>
     <w:p>
       <w:pPr>
-        <w:pStyle w:val="a5"/>
+        <w:pStyle w:val="ListParagraph"/>
         <w:numPr>
           <w:ilvl w:val="0"/>
           <w:numId w:val="29"/>
@@ -5999,22 +5758,19 @@
     </w:p>
     <w:p>
       <w:pPr>
-        <w:pStyle w:val="a5"/>
+        <w:pStyle w:val="ListParagraph"/>
         <w:numPr>
           <w:ilvl w:val="0"/>
           <w:numId w:val="29"/>
         </w:numPr>
       </w:pPr>
       <w:r>
+        <w:t>In the future, we'll spend more time talking and planning before we start. This helps us understand things better and make sure we're on the right track from the beginning.</w:t>
+      </w:r>
+      <w:r>
         <w:t xml:space="preserve"> </w:t>
       </w:r>
       <w:r>
-        <w:t>In the future, we'll spend more time talking and planning before we start. This helps us understand things better and make sure we're on the right track from the beginning.</w:t>
-      </w:r>
-      <w:r>
-        <w:t xml:space="preserve"> </w:t>
-      </w:r>
-      <w:r>
         <w:t>One important part of this planning is creating use cases</w:t>
       </w:r>
       <w:r>
@@ -6029,14 +5785,34 @@
     </w:p>
     <w:p>
       <w:pPr>
-        <w:pStyle w:val="a5"/>
+        <w:pStyle w:val="ListParagraph"/>
+        <w:numPr>
+          <w:ilvl w:val="0"/>
+          <w:numId w:val="29"/>
+        </w:numPr>
+      </w:pPr>
+      <w:r>
+        <w:t xml:space="preserve">GitLab structure (branching, when to merge, </w:t>
+      </w:r>
+      <w:proofErr w:type="spellStart"/>
+      <w:r>
+        <w:t>etc</w:t>
+      </w:r>
+      <w:proofErr w:type="spellEnd"/>
+      <w:r>
+        <w:t>) established as part of planning phase….</w:t>
+      </w:r>
+    </w:p>
+    <w:p>
+      <w:pPr>
+        <w:pStyle w:val="ListParagraph"/>
         <w:ind w:left="1440"/>
       </w:pPr>
     </w:p>
     <w:p/>
     <w:p>
       <w:pPr>
-        <w:pStyle w:val="2"/>
+        <w:pStyle w:val="Heading2"/>
         <w:numPr>
           <w:ilvl w:val="0"/>
           <w:numId w:val="6"/>
@@ -6050,7 +5826,7 @@
     </w:p>
     <w:p>
       <w:pPr>
-        <w:pStyle w:val="a5"/>
+        <w:pStyle w:val="ListParagraph"/>
         <w:spacing w:after="200" w:line="276" w:lineRule="auto"/>
         <w:ind w:left="360"/>
         <w:rPr>
@@ -6068,7 +5844,7 @@
     </w:p>
     <w:p>
       <w:pPr>
-        <w:pStyle w:val="a5"/>
+        <w:pStyle w:val="ListParagraph"/>
         <w:numPr>
           <w:ilvl w:val="0"/>
           <w:numId w:val="16"/>
@@ -6086,19 +5862,20 @@
     </w:p>
     <w:p>
       <w:pPr>
-        <w:pStyle w:val="a5"/>
+        <w:pStyle w:val="ListParagraph"/>
         <w:ind w:left="1440"/>
       </w:pPr>
     </w:p>
     <w:p>
       <w:pPr>
-        <w:pStyle w:val="a5"/>
+        <w:pStyle w:val="ListParagraph"/>
         <w:ind w:left="1440"/>
       </w:pPr>
       <w:r>
         <w:rPr>
           <w:noProof/>
         </w:rPr>
+        <w:lastRenderedPageBreak/>
         <w:drawing>
           <wp:inline distT="0" distB="0" distL="0" distR="0" wp14:anchorId="3DCF9545" wp14:editId="44495D2E">
             <wp:extent cx="5562600" cy="4150360"/>
@@ -6115,7 +5892,7 @@
                     <pic:cNvPicPr/>
                   </pic:nvPicPr>
                   <pic:blipFill>
-                    <a:blip r:embed="rId36"/>
+                    <a:blip r:embed="rId37"/>
                     <a:stretch>
                       <a:fillRect/>
                     </a:stretch>
@@ -6138,7 +5915,7 @@
     </w:p>
     <w:p>
       <w:pPr>
-        <w:pStyle w:val="a5"/>
+        <w:pStyle w:val="ListParagraph"/>
         <w:ind w:left="1080"/>
       </w:pPr>
     </w:p>
@@ -6160,12 +5937,18 @@
         <w:rPr>
           <w:lang w:eastAsia="en-CA"/>
         </w:rPr>
-        <w:t xml:space="preserve">peace of code </w:t>
+        <w:t>piece</w:t>
       </w:r>
       <w:r>
         <w:rPr>
           <w:lang w:eastAsia="en-CA"/>
         </w:rPr>
+        <w:t xml:space="preserve"> of code </w:t>
+      </w:r>
+      <w:r>
+        <w:rPr>
+          <w:lang w:eastAsia="en-CA"/>
+        </w:rPr>
         <w:t>checks if a POST request with an 'action' parameter is received</w:t>
       </w:r>
       <w:r>
@@ -6204,7 +5987,6 @@
         </w:rPr>
         <w:t xml:space="preserve">Depending on the user's 'action' (increase, decrease, or no change), it calculates the new </w:t>
       </w:r>
-      <w:proofErr w:type="gramStart"/>
       <w:r>
         <w:rPr>
           <w:lang w:eastAsia="en-CA"/>
@@ -6221,9 +6003,8 @@
         <w:rPr>
           <w:lang w:eastAsia="en-CA"/>
         </w:rPr>
-        <w:t xml:space="preserve"> then</w:t>
-      </w:r>
-      <w:proofErr w:type="gramEnd"/>
+        <w:t>then</w:t>
+      </w:r>
       <w:r>
         <w:rPr>
           <w:lang w:eastAsia="en-CA"/>
@@ -6291,24 +6072,16 @@
         <w:t xml:space="preserve"> error handling to provide informative error messages in case something goes wrong, which</w:t>
       </w:r>
       <w:r>
-        <w:rPr>
-          <w:rFonts w:ascii="Segoe UI" w:hAnsi="Segoe UI" w:cs="Segoe UI"/>
-          <w:color w:val="D1D5DB"/>
-          <w:shd w:val="clear" w:color="auto" w:fill="444654"/>
-        </w:rPr>
-        <w:t xml:space="preserve"> </w:t>
-      </w:r>
-      <w:r>
-        <w:t xml:space="preserve">can help </w:t>
+        <w:t xml:space="preserve"> c</w:t>
+      </w:r>
+      <w:r>
+        <w:t xml:space="preserve">an help </w:t>
       </w:r>
       <w:r>
         <w:t xml:space="preserve">us </w:t>
       </w:r>
       <w:r>
-        <w:t>with debugging.</w:t>
-      </w:r>
-      <w:r>
-        <w:t xml:space="preserve"> </w:t>
+        <w:t xml:space="preserve">with debugging. </w:t>
       </w:r>
       <w:r>
         <w:t xml:space="preserve">      </w:t>
@@ -6320,33 +6093,24 @@
         <w:jc w:val="both"/>
       </w:pPr>
       <w:r>
-        <w:t>We proud of this code</w:t>
-      </w:r>
-      <w:r>
-        <w:t xml:space="preserve"> as it effectively manages the shopping cart, enhancing the user experience and demonstrating proficiency in key back-end </w:t>
-      </w:r>
-      <w:r>
-        <w:t xml:space="preserve">/middle-ware </w:t>
-      </w:r>
-      <w:r>
-        <w:t>development skills.</w:t>
-      </w:r>
-    </w:p>
-    <w:p>
-      <w:pPr>
-        <w:pStyle w:val="a5"/>
+        <w:t>We proud of this code as it effectively manages the shopping cart, enhancing the user experience and demonstrating proficiency in key back-end /middle-ware development skills.</w:t>
+      </w:r>
+    </w:p>
+    <w:p>
+      <w:pPr>
+        <w:pStyle w:val="ListParagraph"/>
         <w:ind w:left="1080"/>
       </w:pPr>
     </w:p>
     <w:p>
       <w:pPr>
-        <w:pStyle w:val="a5"/>
+        <w:pStyle w:val="ListParagraph"/>
         <w:ind w:left="1080"/>
       </w:pPr>
     </w:p>
     <w:p>
       <w:pPr>
-        <w:pStyle w:val="a5"/>
+        <w:pStyle w:val="ListParagraph"/>
         <w:ind w:left="1080"/>
       </w:pPr>
       <w:r>
@@ -6361,30 +6125,25 @@
     </w:p>
     <w:p>
       <w:pPr>
-        <w:pStyle w:val="a5"/>
+        <w:pStyle w:val="ListParagraph"/>
         <w:numPr>
           <w:ilvl w:val="0"/>
           <w:numId w:val="16"/>
         </w:numPr>
       </w:pPr>
-      <w:proofErr w:type="gramStart"/>
-      <w:r>
-        <w:t>Middle-ware</w:t>
-      </w:r>
-      <w:proofErr w:type="gramEnd"/>
-      <w:r>
-        <w:t>:</w:t>
-      </w:r>
-    </w:p>
-    <w:p>
-      <w:pPr>
-        <w:pStyle w:val="a5"/>
+      <w:r>
+        <w:t>Middle-ware:</w:t>
+      </w:r>
+    </w:p>
+    <w:p>
+      <w:pPr>
+        <w:pStyle w:val="ListParagraph"/>
         <w:ind w:left="1440"/>
       </w:pPr>
     </w:p>
     <w:p>
       <w:pPr>
-        <w:pStyle w:val="a5"/>
+        <w:pStyle w:val="ListParagraph"/>
         <w:ind w:left="1080"/>
       </w:pPr>
       <w:r>
@@ -6399,19 +6158,20 @@
     </w:p>
     <w:p>
       <w:pPr>
-        <w:pStyle w:val="a5"/>
+        <w:pStyle w:val="ListParagraph"/>
         <w:numPr>
           <w:ilvl w:val="0"/>
           <w:numId w:val="16"/>
         </w:numPr>
       </w:pPr>
       <w:r>
+        <w:lastRenderedPageBreak/>
         <w:t>Front-end:</w:t>
       </w:r>
     </w:p>
     <w:p>
       <w:pPr>
-        <w:pStyle w:val="a5"/>
+        <w:pStyle w:val="ListParagraph"/>
         <w:ind w:left="1440"/>
       </w:pPr>
     </w:p>
@@ -6425,9 +6185,9 @@
       </w:pPr>
     </w:p>
     <w:sectPr>
-      <w:headerReference w:type="default" r:id="rId37"/>
-      <w:footerReference w:type="default" r:id="rId38"/>
-      <w:headerReference w:type="first" r:id="rId39"/>
+      <w:headerReference w:type="default" r:id="rId38"/>
+      <w:footerReference w:type="default" r:id="rId39"/>
+      <w:headerReference w:type="first" r:id="rId40"/>
       <w:pgSz w:w="12240" w:h="15840"/>
       <w:pgMar w:top="720" w:right="720" w:bottom="720" w:left="720" w:header="706" w:footer="706" w:gutter="0"/>
       <w:cols w:space="708"/>
@@ -6485,7 +6245,7 @@
         </w:tcPr>
         <w:p>
           <w:pPr>
-            <w:pStyle w:val="a8"/>
+            <w:pStyle w:val="Footer"/>
             <w:jc w:val="right"/>
             <w:rPr>
               <w:b/>
@@ -6531,7 +6291,7 @@
         </w:tcPr>
         <w:p>
           <w:pPr>
-            <w:pStyle w:val="a8"/>
+            <w:pStyle w:val="Footer"/>
           </w:pPr>
         </w:p>
       </w:tc>
@@ -6539,7 +6299,7 @@
   </w:tbl>
   <w:p>
     <w:pPr>
-      <w:pStyle w:val="a8"/>
+      <w:pStyle w:val="Footer"/>
     </w:pPr>
   </w:p>
 </w:ftr>
@@ -6579,9 +6339,9 @@
       <w:tblLook w:val="04A0" w:firstRow="1" w:lastRow="0" w:firstColumn="1" w:lastColumn="0" w:noHBand="0" w:noVBand="1"/>
     </w:tblPr>
     <w:tblGrid>
-      <w:gridCol w:w="500"/>
+      <w:gridCol w:w="490"/>
       <w:gridCol w:w="1968"/>
-      <w:gridCol w:w="7622"/>
+      <w:gridCol w:w="7632"/>
       <w:gridCol w:w="710"/>
     </w:tblGrid>
     <w:tr>
@@ -6595,7 +6355,7 @@
         </w:tcPr>
         <w:p>
           <w:pPr>
-            <w:pStyle w:val="a6"/>
+            <w:pStyle w:val="Header"/>
             <w:jc w:val="right"/>
             <w:rPr>
               <w:rFonts w:asciiTheme="majorHAnsi" w:eastAsiaTheme="majorEastAsia" w:hAnsiTheme="majorHAnsi" w:cstheme="majorBidi"/>
@@ -6613,7 +6373,7 @@
         </w:tcPr>
         <w:p>
           <w:pPr>
-            <w:pStyle w:val="a6"/>
+            <w:pStyle w:val="Header"/>
             <w:jc w:val="right"/>
             <w:rPr>
               <w:rFonts w:asciiTheme="majorHAnsi" w:eastAsiaTheme="majorEastAsia" w:hAnsiTheme="majorHAnsi" w:cstheme="majorBidi"/>
@@ -6695,6 +6455,7 @@
           <w:dataBinding w:prefixMappings="xmlns:ns0='http://schemas.openxmlformats.org/package/2006/metadata/core-properties' xmlns:ns1='http://purl.org/dc/elements/1.1/'" w:xpath="/ns0:coreProperties[1]/ns1:title[1]" w:storeItemID="{6C3C8BC8-F283-45AE-878A-BAB7291924A1}"/>
           <w:text/>
         </w:sdtPr>
+        <w:sdtEndPr/>
         <w:sdtContent>
           <w:tc>
             <w:tcPr>
@@ -6703,7 +6464,7 @@
             </w:tcPr>
             <w:p>
               <w:pPr>
-                <w:pStyle w:val="a6"/>
+                <w:pStyle w:val="Header"/>
                 <w:jc w:val="right"/>
                 <w:rPr>
                   <w:rFonts w:asciiTheme="majorHAnsi" w:eastAsiaTheme="majorEastAsia" w:hAnsiTheme="majorHAnsi" w:cstheme="majorBidi"/>
@@ -6755,7 +6516,7 @@
         </w:tcPr>
         <w:p>
           <w:pPr>
-            <w:pStyle w:val="a6"/>
+            <w:pStyle w:val="Header"/>
             <w:jc w:val="center"/>
             <w:rPr>
               <w:b/>
@@ -6806,7 +6567,7 @@
   </w:tbl>
   <w:p>
     <w:pPr>
-      <w:pStyle w:val="a6"/>
+      <w:pStyle w:val="Header"/>
     </w:pPr>
   </w:p>
 </w:hdr>
@@ -6816,7 +6577,7 @@
 <w:hdr xmlns:wpc="http://schemas.microsoft.com/office/word/2010/wordprocessingCanvas" xmlns:cx="http://schemas.microsoft.com/office/drawing/2014/chartex" xmlns:cx1="http://schemas.microsoft.com/office/drawing/2015/9/8/chartex" xmlns:cx2="http://schemas.microsoft.com/office/drawing/2015/10/21/chartex" xmlns:cx3="http://schemas.microsoft.com/office/drawing/2016/5/9/chartex" xmlns:cx4="http://schemas.microsoft.com/office/drawing/2016/5/10/chartex" xmlns:cx5="http://schemas.microsoft.com/office/drawing/2016/5/11/chartex" xmlns:cx6="http://schemas.microsoft.com/office/drawing/2016/5/12/chartex" xmlns:cx7="http://schemas.microsoft.com/office/drawing/2016/5/13/chartex" xmlns:cx8="http://schemas.microsoft.com/office/drawing/2016/5/14/chartex" xmlns:mc="http://schemas.openxmlformats.org/markup-compatibility/2006" xmlns:aink="http://schemas.microsoft.com/office/drawing/2016/ink" xmlns:am3d="http://schemas.microsoft.com/office/drawing/2017/model3d" xmlns:o="urn:schemas-microsoft-com:office:office" xmlns:oel="http://schemas.microsoft.com/office/2019/extlst" xmlns:r="http://schemas.openxmlformats.org/officeDocument/2006/relationships" xmlns:m="http://schemas.openxmlformats.org/officeDocument/2006/math" xmlns:v="urn:schemas-microsoft-com:vml" xmlns:wp14="http://schemas.microsoft.com/office/word/2010/wordprocessingDrawing" xmlns:wp="http://schemas.openxmlformats.org/drawingml/2006/wordprocessingDrawing" xmlns:w10="urn:schemas-microsoft-com:office:word" xmlns:w="http://schemas.openxmlformats.org/wordprocessingml/2006/main" xmlns:w14="http://schemas.microsoft.com/office/word/2010/wordml" xmlns:w15="http://schemas.microsoft.com/office/word/2012/wordml" xmlns:w16cex="http://schemas.microsoft.com/office/word/2018/wordml/cex" xmlns:w16cid="http://schemas.microsoft.com/office/word/2016/wordml/cid" xmlns:w16="http://schemas.microsoft.com/office/word/2018/wordml" xmlns:w16sdtdh="http://schemas.microsoft.com/office/word/2020/wordml/sdtdatahash" xmlns:w16se="http://schemas.microsoft.com/office/word/2015/wordml/symex" xmlns:wpg="http://schemas.microsoft.com/office/word/2010/wordprocessingGroup" xmlns:wpi="http://schemas.microsoft.com/office/word/2010/wordprocessingInk" xmlns:wne="http://schemas.microsoft.com/office/word/2006/wordml" xmlns:wps="http://schemas.microsoft.com/office/word/2010/wordprocessingShape" mc:Ignorable="w14 w15 w16se w16cid w16 w16cex w16sdtdh wp14">
   <w:p>
     <w:pPr>
-      <w:pStyle w:val="a6"/>
+      <w:pStyle w:val="Header"/>
     </w:pPr>
     <w:r>
       <w:rPr>
@@ -7022,7 +6783,7 @@
         <w:ind w:left="2716" w:hanging="180"/>
       </w:pPr>
     </w:lvl>
-    <w:lvl w:ilvl="3" w:tplc="FFFFFFFF" w:tentative="1">
+    <w:lvl w:ilvl="3" w:tplc="FFFFFFFF">
       <w:start w:val="1"/>
       <w:numFmt w:val="decimal"/>
       <w:lvlText w:val="%4."/>
@@ -10520,16 +10281,16 @@
     <w:lsdException w:name="Unresolved Mention" w:semiHidden="1" w:unhideWhenUsed="1"/>
     <w:lsdException w:name="Smart Link" w:semiHidden="1" w:unhideWhenUsed="1"/>
   </w:latentStyles>
-  <w:style w:type="paragraph" w:default="1" w:styleId="a">
+  <w:style w:type="paragraph" w:default="1" w:styleId="Normal">
     <w:name w:val="Normal"/>
     <w:qFormat/>
     <w:rsid w:val="0060045B"/>
   </w:style>
-  <w:style w:type="paragraph" w:styleId="1">
+  <w:style w:type="paragraph" w:styleId="Heading1">
     <w:name w:val="heading 1"/>
-    <w:basedOn w:val="a"/>
-    <w:next w:val="a"/>
-    <w:link w:val="10"/>
+    <w:basedOn w:val="Normal"/>
+    <w:next w:val="Normal"/>
+    <w:link w:val="Heading1Char"/>
     <w:uiPriority w:val="9"/>
     <w:qFormat/>
     <w:rsid w:val="00DF49AE"/>
@@ -10548,11 +10309,11 @@
       <w:szCs w:val="28"/>
     </w:rPr>
   </w:style>
-  <w:style w:type="paragraph" w:styleId="2">
+  <w:style w:type="paragraph" w:styleId="Heading2">
     <w:name w:val="heading 2"/>
-    <w:basedOn w:val="a"/>
-    <w:next w:val="a"/>
-    <w:link w:val="20"/>
+    <w:basedOn w:val="Normal"/>
+    <w:next w:val="Normal"/>
+    <w:link w:val="Heading2Char"/>
     <w:uiPriority w:val="9"/>
     <w:unhideWhenUsed/>
     <w:qFormat/>
@@ -10572,11 +10333,11 @@
       <w:szCs w:val="26"/>
     </w:rPr>
   </w:style>
-  <w:style w:type="paragraph" w:styleId="3">
+  <w:style w:type="paragraph" w:styleId="Heading3">
     <w:name w:val="heading 3"/>
-    <w:basedOn w:val="a"/>
-    <w:next w:val="a"/>
-    <w:link w:val="30"/>
+    <w:basedOn w:val="Normal"/>
+    <w:next w:val="Normal"/>
+    <w:link w:val="Heading3Char"/>
     <w:uiPriority w:val="9"/>
     <w:unhideWhenUsed/>
     <w:qFormat/>
@@ -10594,13 +10355,13 @@
       <w:color w:val="5B9BD5" w:themeColor="accent1"/>
     </w:rPr>
   </w:style>
-  <w:style w:type="character" w:default="1" w:styleId="a0">
+  <w:style w:type="character" w:default="1" w:styleId="DefaultParagraphFont">
     <w:name w:val="Default Paragraph Font"/>
     <w:uiPriority w:val="1"/>
     <w:semiHidden/>
     <w:unhideWhenUsed/>
   </w:style>
-  <w:style w:type="table" w:default="1" w:styleId="a1">
+  <w:style w:type="table" w:default="1" w:styleId="TableNormal">
     <w:name w:val="Normal Table"/>
     <w:uiPriority w:val="99"/>
     <w:semiHidden/>
@@ -10615,15 +10376,15 @@
       </w:tblCellMar>
     </w:tblPr>
   </w:style>
-  <w:style w:type="numbering" w:default="1" w:styleId="a2">
+  <w:style w:type="numbering" w:default="1" w:styleId="NoList">
     <w:name w:val="No List"/>
     <w:uiPriority w:val="99"/>
     <w:semiHidden/>
     <w:unhideWhenUsed/>
   </w:style>
-  <w:style w:type="table" w:styleId="a3">
+  <w:style w:type="table" w:styleId="TableGrid">
     <w:name w:val="Table Grid"/>
-    <w:basedOn w:val="a1"/>
+    <w:basedOn w:val="TableNormal"/>
     <w:uiPriority w:val="39"/>
     <w:rsid w:val="003E068E"/>
     <w:pPr>
@@ -10642,7 +10403,7 @@
   </w:style>
   <w:style w:type="table" w:customStyle="1" w:styleId="GridTable4-Accent11">
     <w:name w:val="Grid Table 4 - Accent 11"/>
-    <w:basedOn w:val="a1"/>
+    <w:basedOn w:val="TableNormal"/>
     <w:uiPriority w:val="49"/>
     <w:rsid w:val="003E068E"/>
     <w:pPr>
@@ -10716,9 +10477,9 @@
       </w:tcPr>
     </w:tblStylePr>
   </w:style>
-  <w:style w:type="table" w:styleId="a4">
+  <w:style w:type="table" w:styleId="ColorfulList">
     <w:name w:val="Colorful List"/>
-    <w:basedOn w:val="a1"/>
+    <w:basedOn w:val="TableNormal"/>
     <w:uiPriority w:val="72"/>
     <w:rsid w:val="003E068E"/>
     <w:pPr>
@@ -10799,7 +10560,7 @@
   </w:style>
   <w:style w:type="table" w:customStyle="1" w:styleId="GridTable2-Accent11">
     <w:name w:val="Grid Table 2 - Accent 11"/>
-    <w:basedOn w:val="a1"/>
+    <w:basedOn w:val="TableNormal"/>
     <w:uiPriority w:val="47"/>
     <w:rsid w:val="00323AB0"/>
     <w:pPr>
@@ -10872,9 +10633,9 @@
       </w:tcPr>
     </w:tblStylePr>
   </w:style>
-  <w:style w:type="paragraph" w:styleId="a5">
+  <w:style w:type="paragraph" w:styleId="ListParagraph">
     <w:name w:val="List Paragraph"/>
-    <w:basedOn w:val="a"/>
+    <w:basedOn w:val="Normal"/>
     <w:uiPriority w:val="34"/>
     <w:qFormat/>
     <w:rsid w:val="00323AB0"/>
@@ -10883,10 +10644,10 @@
       <w:contextualSpacing/>
     </w:pPr>
   </w:style>
-  <w:style w:type="paragraph" w:styleId="a6">
+  <w:style w:type="paragraph" w:styleId="Header">
     <w:name w:val="header"/>
-    <w:basedOn w:val="a"/>
-    <w:link w:val="a7"/>
+    <w:basedOn w:val="Normal"/>
+    <w:link w:val="HeaderChar"/>
     <w:uiPriority w:val="99"/>
     <w:unhideWhenUsed/>
     <w:rsid w:val="0004649F"/>
@@ -10898,17 +10659,17 @@
       <w:spacing w:after="0" w:line="240" w:lineRule="auto"/>
     </w:pPr>
   </w:style>
-  <w:style w:type="character" w:customStyle="1" w:styleId="a7">
-    <w:name w:val="Верхний колонтитул Знак"/>
-    <w:basedOn w:val="a0"/>
-    <w:link w:val="a6"/>
+  <w:style w:type="character" w:customStyle="1" w:styleId="HeaderChar">
+    <w:name w:val="Header Char"/>
+    <w:basedOn w:val="DefaultParagraphFont"/>
+    <w:link w:val="Header"/>
     <w:uiPriority w:val="99"/>
     <w:rsid w:val="0004649F"/>
   </w:style>
-  <w:style w:type="paragraph" w:styleId="a8">
+  <w:style w:type="paragraph" w:styleId="Footer">
     <w:name w:val="footer"/>
-    <w:basedOn w:val="a"/>
-    <w:link w:val="a9"/>
+    <w:basedOn w:val="Normal"/>
+    <w:link w:val="FooterChar"/>
     <w:uiPriority w:val="99"/>
     <w:unhideWhenUsed/>
     <w:rsid w:val="0004649F"/>
@@ -10920,17 +10681,17 @@
       <w:spacing w:after="0" w:line="240" w:lineRule="auto"/>
     </w:pPr>
   </w:style>
-  <w:style w:type="character" w:customStyle="1" w:styleId="a9">
-    <w:name w:val="Нижний колонтитул Знак"/>
-    <w:basedOn w:val="a0"/>
-    <w:link w:val="a8"/>
+  <w:style w:type="character" w:customStyle="1" w:styleId="FooterChar">
+    <w:name w:val="Footer Char"/>
+    <w:basedOn w:val="DefaultParagraphFont"/>
+    <w:link w:val="Footer"/>
     <w:uiPriority w:val="99"/>
     <w:rsid w:val="0004649F"/>
   </w:style>
-  <w:style w:type="paragraph" w:styleId="aa">
+  <w:style w:type="paragraph" w:styleId="BalloonText">
     <w:name w:val="Balloon Text"/>
-    <w:basedOn w:val="a"/>
-    <w:link w:val="ab"/>
+    <w:basedOn w:val="Normal"/>
+    <w:link w:val="BalloonTextChar"/>
     <w:uiPriority w:val="99"/>
     <w:semiHidden/>
     <w:unhideWhenUsed/>
@@ -10944,10 +10705,10 @@
       <w:szCs w:val="16"/>
     </w:rPr>
   </w:style>
-  <w:style w:type="character" w:customStyle="1" w:styleId="ab">
-    <w:name w:val="Текст выноски Знак"/>
-    <w:basedOn w:val="a0"/>
-    <w:link w:val="aa"/>
+  <w:style w:type="character" w:customStyle="1" w:styleId="BalloonTextChar">
+    <w:name w:val="Balloon Text Char"/>
+    <w:basedOn w:val="DefaultParagraphFont"/>
+    <w:link w:val="BalloonText"/>
     <w:uiPriority w:val="99"/>
     <w:semiHidden/>
     <w:rsid w:val="00D21C15"/>
@@ -10957,10 +10718,10 @@
       <w:szCs w:val="16"/>
     </w:rPr>
   </w:style>
-  <w:style w:type="character" w:customStyle="1" w:styleId="20">
-    <w:name w:val="Заголовок 2 Знак"/>
-    <w:basedOn w:val="a0"/>
-    <w:link w:val="2"/>
+  <w:style w:type="character" w:customStyle="1" w:styleId="Heading2Char">
+    <w:name w:val="Heading 2 Char"/>
+    <w:basedOn w:val="DefaultParagraphFont"/>
+    <w:link w:val="Heading2"/>
     <w:uiPriority w:val="9"/>
     <w:rsid w:val="00DF49AE"/>
     <w:rPr>
@@ -10972,10 +10733,10 @@
       <w:szCs w:val="26"/>
     </w:rPr>
   </w:style>
-  <w:style w:type="character" w:customStyle="1" w:styleId="10">
-    <w:name w:val="Заголовок 1 Знак"/>
-    <w:basedOn w:val="a0"/>
-    <w:link w:val="1"/>
+  <w:style w:type="character" w:customStyle="1" w:styleId="Heading1Char">
+    <w:name w:val="Heading 1 Char"/>
+    <w:basedOn w:val="DefaultParagraphFont"/>
+    <w:link w:val="Heading1"/>
     <w:uiPriority w:val="9"/>
     <w:rsid w:val="00DF49AE"/>
     <w:rPr>
@@ -10987,10 +10748,10 @@
       <w:szCs w:val="28"/>
     </w:rPr>
   </w:style>
-  <w:style w:type="paragraph" w:styleId="ac">
+  <w:style w:type="paragraph" w:styleId="TOCHeading">
     <w:name w:val="TOC Heading"/>
-    <w:basedOn w:val="1"/>
-    <w:next w:val="a"/>
+    <w:basedOn w:val="Heading1"/>
+    <w:next w:val="Normal"/>
     <w:uiPriority w:val="39"/>
     <w:semiHidden/>
     <w:unhideWhenUsed/>
@@ -11004,10 +10765,10 @@
       <w:lang w:val="en-US"/>
     </w:rPr>
   </w:style>
-  <w:style w:type="paragraph" w:styleId="21">
+  <w:style w:type="paragraph" w:styleId="TOC2">
     <w:name w:val="toc 2"/>
-    <w:basedOn w:val="a"/>
-    <w:next w:val="a"/>
+    <w:basedOn w:val="Normal"/>
+    <w:next w:val="Normal"/>
     <w:autoRedefine/>
     <w:uiPriority w:val="39"/>
     <w:unhideWhenUsed/>
@@ -11021,9 +10782,9 @@
       <w:ind w:left="220"/>
     </w:pPr>
   </w:style>
-  <w:style w:type="character" w:styleId="ad">
+  <w:style w:type="character" w:styleId="Hyperlink">
     <w:name w:val="Hyperlink"/>
-    <w:basedOn w:val="a0"/>
+    <w:basedOn w:val="DefaultParagraphFont"/>
     <w:uiPriority w:val="99"/>
     <w:unhideWhenUsed/>
     <w:rsid w:val="00020F1F"/>
@@ -11032,10 +10793,10 @@
       <w:u w:val="single"/>
     </w:rPr>
   </w:style>
-  <w:style w:type="character" w:customStyle="1" w:styleId="30">
-    <w:name w:val="Заголовок 3 Знак"/>
-    <w:basedOn w:val="a0"/>
-    <w:link w:val="3"/>
+  <w:style w:type="character" w:customStyle="1" w:styleId="Heading3Char">
+    <w:name w:val="Heading 3 Char"/>
+    <w:basedOn w:val="DefaultParagraphFont"/>
+    <w:link w:val="Heading3"/>
     <w:uiPriority w:val="9"/>
     <w:rsid w:val="00020F1F"/>
     <w:rPr>
@@ -11045,10 +10806,10 @@
       <w:color w:val="5B9BD5" w:themeColor="accent1"/>
     </w:rPr>
   </w:style>
-  <w:style w:type="paragraph" w:styleId="31">
+  <w:style w:type="paragraph" w:styleId="TOC3">
     <w:name w:val="toc 3"/>
-    <w:basedOn w:val="a"/>
-    <w:next w:val="a"/>
+    <w:basedOn w:val="Normal"/>
+    <w:next w:val="Normal"/>
     <w:autoRedefine/>
     <w:uiPriority w:val="39"/>
     <w:unhideWhenUsed/>
@@ -11058,10 +10819,10 @@
       <w:ind w:left="440"/>
     </w:pPr>
   </w:style>
-  <w:style w:type="paragraph" w:styleId="ae">
+  <w:style w:type="paragraph" w:styleId="Caption">
     <w:name w:val="caption"/>
-    <w:basedOn w:val="a"/>
-    <w:next w:val="a"/>
+    <w:basedOn w:val="Normal"/>
+    <w:next w:val="Normal"/>
     <w:uiPriority w:val="35"/>
     <w:unhideWhenUsed/>
     <w:qFormat/>
@@ -11077,10 +10838,10 @@
       <w:szCs w:val="18"/>
     </w:rPr>
   </w:style>
-  <w:style w:type="paragraph" w:styleId="af">
+  <w:style w:type="paragraph" w:styleId="TableofFigures">
     <w:name w:val="table of figures"/>
-    <w:basedOn w:val="a"/>
-    <w:next w:val="a"/>
+    <w:basedOn w:val="Normal"/>
+    <w:next w:val="Normal"/>
     <w:uiPriority w:val="99"/>
     <w:unhideWhenUsed/>
     <w:rsid w:val="00C21DC1"/>
@@ -11121,9 +10882,9 @@
       </w:numPr>
     </w:pPr>
   </w:style>
-  <w:style w:type="character" w:styleId="af0">
+  <w:style w:type="character" w:styleId="Strong">
     <w:name w:val="Strong"/>
-    <w:basedOn w:val="a0"/>
+    <w:basedOn w:val="DefaultParagraphFont"/>
     <w:uiPriority w:val="22"/>
     <w:qFormat/>
     <w:rsid w:val="0085332A"/>

</xml_diff>

<commit_message>
Kento - Compeleted my part
</commit_message>
<xml_diff>
--- a/documentation/Final_Report.docx
+++ b/documentation/Final_Report.docx
@@ -10,6 +10,7 @@
           <w:color w:val="2E74B5" w:themeColor="accent1" w:themeShade="BF"/>
           <w:sz w:val="32"/>
           <w:szCs w:val="24"/>
+          <w:lang w:val="en-US" w:eastAsia="ja-JP"/>
         </w:rPr>
       </w:pPr>
     </w:p>
@@ -379,7 +380,11 @@
           <w:docPartUnique/>
         </w:docPartObj>
       </w:sdtPr>
-      <w:sdtEndPr/>
+      <w:sdtEndPr>
+        <w:rPr>
+          <w:rFonts w:eastAsiaTheme="minorEastAsia"/>
+        </w:rPr>
+      </w:sdtEndPr>
       <w:sdtContent>
         <w:p>
           <w:pPr>
@@ -402,7 +407,6 @@
           <w:pPr>
             <w:pStyle w:val="TOC2"/>
             <w:rPr>
-              <w:rFonts w:eastAsiaTheme="minorEastAsia"/>
               <w:noProof/>
               <w:kern w:val="2"/>
               <w:sz w:val="24"/>
@@ -429,7 +433,6 @@
             </w:r>
             <w:r>
               <w:rPr>
-                <w:rFonts w:eastAsiaTheme="minorEastAsia"/>
                 <w:noProof/>
                 <w:kern w:val="2"/>
                 <w:sz w:val="24"/>
@@ -499,7 +502,6 @@
           <w:pPr>
             <w:pStyle w:val="TOC2"/>
             <w:rPr>
-              <w:rFonts w:eastAsiaTheme="minorEastAsia"/>
               <w:noProof/>
               <w:kern w:val="2"/>
               <w:sz w:val="24"/>
@@ -517,7 +519,6 @@
             </w:r>
             <w:r>
               <w:rPr>
-                <w:rFonts w:eastAsiaTheme="minorEastAsia"/>
                 <w:noProof/>
                 <w:kern w:val="2"/>
                 <w:sz w:val="24"/>
@@ -590,7 +591,6 @@
               <w:tab w:val="right" w:leader="dot" w:pos="10790"/>
             </w:tabs>
             <w:rPr>
-              <w:rFonts w:eastAsiaTheme="minorEastAsia"/>
               <w:noProof/>
               <w:kern w:val="2"/>
               <w:sz w:val="24"/>
@@ -663,7 +663,6 @@
               <w:tab w:val="right" w:leader="dot" w:pos="10790"/>
             </w:tabs>
             <w:rPr>
-              <w:rFonts w:eastAsiaTheme="minorEastAsia"/>
               <w:noProof/>
               <w:kern w:val="2"/>
               <w:sz w:val="24"/>
@@ -736,7 +735,6 @@
               <w:tab w:val="right" w:leader="dot" w:pos="10790"/>
             </w:tabs>
             <w:rPr>
-              <w:rFonts w:eastAsiaTheme="minorEastAsia"/>
               <w:noProof/>
               <w:kern w:val="2"/>
               <w:sz w:val="24"/>
@@ -806,7 +804,6 @@
           <w:pPr>
             <w:pStyle w:val="TOC2"/>
             <w:rPr>
-              <w:rFonts w:eastAsiaTheme="minorEastAsia"/>
               <w:noProof/>
               <w:kern w:val="2"/>
               <w:sz w:val="24"/>
@@ -824,7 +821,6 @@
             </w:r>
             <w:r>
               <w:rPr>
-                <w:rFonts w:eastAsiaTheme="minorEastAsia"/>
                 <w:noProof/>
                 <w:kern w:val="2"/>
                 <w:sz w:val="24"/>
@@ -894,7 +890,6 @@
           <w:pPr>
             <w:pStyle w:val="TOC2"/>
             <w:rPr>
-              <w:rFonts w:eastAsiaTheme="minorEastAsia"/>
               <w:noProof/>
               <w:kern w:val="2"/>
               <w:sz w:val="24"/>
@@ -912,7 +907,6 @@
             </w:r>
             <w:r>
               <w:rPr>
-                <w:rFonts w:eastAsiaTheme="minorEastAsia"/>
                 <w:noProof/>
                 <w:kern w:val="2"/>
                 <w:sz w:val="24"/>
@@ -982,7 +976,6 @@
           <w:pPr>
             <w:pStyle w:val="TOC2"/>
             <w:rPr>
-              <w:rFonts w:eastAsiaTheme="minorEastAsia"/>
               <w:noProof/>
               <w:kern w:val="2"/>
               <w:sz w:val="24"/>
@@ -1000,7 +993,6 @@
             </w:r>
             <w:r>
               <w:rPr>
-                <w:rFonts w:eastAsiaTheme="minorEastAsia"/>
                 <w:noProof/>
                 <w:kern w:val="2"/>
                 <w:sz w:val="24"/>
@@ -1070,7 +1062,6 @@
           <w:pPr>
             <w:pStyle w:val="TOC2"/>
             <w:rPr>
-              <w:rFonts w:eastAsiaTheme="minorEastAsia"/>
               <w:noProof/>
               <w:kern w:val="2"/>
               <w:sz w:val="24"/>
@@ -1088,7 +1079,6 @@
             </w:r>
             <w:r>
               <w:rPr>
-                <w:rFonts w:eastAsiaTheme="minorEastAsia"/>
                 <w:noProof/>
                 <w:kern w:val="2"/>
                 <w:sz w:val="24"/>
@@ -1158,7 +1148,6 @@
           <w:pPr>
             <w:pStyle w:val="TOC2"/>
             <w:rPr>
-              <w:rFonts w:eastAsiaTheme="minorEastAsia"/>
               <w:noProof/>
               <w:kern w:val="2"/>
               <w:sz w:val="24"/>
@@ -1176,7 +1165,6 @@
             </w:r>
             <w:r>
               <w:rPr>
-                <w:rFonts w:eastAsiaTheme="minorEastAsia"/>
                 <w:noProof/>
                 <w:kern w:val="2"/>
                 <w:sz w:val="24"/>
@@ -1287,7 +1275,6 @@
           <w:tab w:val="right" w:leader="dot" w:pos="10790"/>
         </w:tabs>
         <w:rPr>
-          <w:rFonts w:eastAsiaTheme="minorEastAsia"/>
           <w:noProof/>
           <w:kern w:val="2"/>
           <w:sz w:val="24"/>
@@ -1387,7 +1374,6 @@
           <w:tab w:val="right" w:leader="dot" w:pos="10790"/>
         </w:tabs>
         <w:rPr>
-          <w:rFonts w:eastAsiaTheme="minorEastAsia"/>
           <w:noProof/>
           <w:kern w:val="2"/>
           <w:sz w:val="24"/>
@@ -1460,7 +1446,6 @@
           <w:tab w:val="right" w:leader="dot" w:pos="10790"/>
         </w:tabs>
         <w:rPr>
-          <w:rFonts w:eastAsiaTheme="minorEastAsia"/>
           <w:noProof/>
           <w:kern w:val="2"/>
           <w:sz w:val="24"/>
@@ -1533,7 +1518,6 @@
           <w:tab w:val="right" w:leader="dot" w:pos="10790"/>
         </w:tabs>
         <w:rPr>
-          <w:rFonts w:eastAsiaTheme="minorEastAsia"/>
           <w:noProof/>
           <w:kern w:val="2"/>
           <w:sz w:val="24"/>
@@ -1606,7 +1590,6 @@
           <w:tab w:val="right" w:leader="dot" w:pos="10790"/>
         </w:tabs>
         <w:rPr>
-          <w:rFonts w:eastAsiaTheme="minorEastAsia"/>
           <w:noProof/>
           <w:kern w:val="2"/>
           <w:sz w:val="24"/>
@@ -1679,7 +1662,6 @@
           <w:tab w:val="right" w:leader="dot" w:pos="10790"/>
         </w:tabs>
         <w:rPr>
-          <w:rFonts w:eastAsiaTheme="minorEastAsia"/>
           <w:noProof/>
           <w:kern w:val="2"/>
           <w:sz w:val="24"/>
@@ -1800,31 +1782,37 @@
       <w:bookmarkEnd w:id="0"/>
     </w:p>
     <w:p>
-      <w:r>
-        <w:t xml:space="preserve">[assigned to: </w:t>
-      </w:r>
-      <w:r>
-        <w:t>Kento</w:t>
-      </w:r>
-      <w:r>
-        <w:t xml:space="preserve">, </w:t>
-      </w:r>
-      <w:r>
-        <w:t xml:space="preserve">talk to Shohreh about this section (how big, detailed </w:t>
-      </w:r>
-      <w:proofErr w:type="spellStart"/>
-      <w:r>
-        <w:t>etc</w:t>
-      </w:r>
-      <w:proofErr w:type="spellEnd"/>
-      <w:r>
-        <w:t>)</w:t>
-      </w:r>
-      <w:r>
-        <w:t>]</w:t>
-      </w:r>
-    </w:p>
-    <w:p/>
+      <w:pPr>
+        <w:ind w:left="360" w:firstLine="360"/>
+        <w:rPr>
+          <w:lang w:val="en-US" w:eastAsia="ja-JP"/>
+        </w:rPr>
+      </w:pPr>
+      <w:r>
+        <w:rPr>
+          <w:lang w:eastAsia="ja-JP"/>
+        </w:rPr>
+        <w:t>Our client, Nom Nom Express</w:t>
+      </w:r>
+      <w:r>
+        <w:rPr>
+          <w:lang w:eastAsia="ja-JP"/>
+        </w:rPr>
+        <w:t xml:space="preserve"> found itself in a situation where it lacked any discernible online presence. Therefore, they have expressed the imperative need for the development of a sophisticated website that will serve as a platform for showcasing their diverse menu offerings and facilitating seamless online orders for delivery, thereby enhancing the overall experience for their </w:t>
+      </w:r>
+      <w:r>
+        <w:rPr>
+          <w:lang w:eastAsia="ja-JP"/>
+        </w:rPr>
+        <w:t>clients</w:t>
+      </w:r>
+      <w:r>
+        <w:rPr>
+          <w:lang w:eastAsia="ja-JP"/>
+        </w:rPr>
+        <w:t>.</w:t>
+      </w:r>
+    </w:p>
     <w:p>
       <w:pPr>
         <w:pStyle w:val="Heading2"/>
@@ -1881,7 +1869,25 @@
           <w:sz w:val="20"/>
           <w:szCs w:val="20"/>
         </w:rPr>
-        <w:t xml:space="preserve">R01 – The client must be able to log into an admin account </w:t>
+        <w:t xml:space="preserve">R01 – The client must be able to log into an admin </w:t>
+      </w:r>
+      <w:proofErr w:type="gramStart"/>
+      <w:r>
+        <w:rPr>
+          <w:rFonts w:ascii="Calibri" w:eastAsia="Times New Roman" w:hAnsi="Calibri" w:cs="Calibri"/>
+          <w:sz w:val="20"/>
+          <w:szCs w:val="20"/>
+        </w:rPr>
+        <w:t>account</w:t>
+      </w:r>
+      <w:proofErr w:type="gramEnd"/>
+      <w:r>
+        <w:rPr>
+          <w:rFonts w:ascii="Calibri" w:eastAsia="Times New Roman" w:hAnsi="Calibri" w:cs="Calibri"/>
+          <w:sz w:val="20"/>
+          <w:szCs w:val="20"/>
+        </w:rPr>
+        <w:t xml:space="preserve"> </w:t>
       </w:r>
     </w:p>
     <w:p>
@@ -1908,7 +1914,25 @@
           <w:sz w:val="20"/>
           <w:szCs w:val="20"/>
         </w:rPr>
-        <w:t xml:space="preserve">R02 – The admin account must be able to add products to the web site </w:t>
+        <w:t xml:space="preserve">R02 – The admin account must be able to add products to the web </w:t>
+      </w:r>
+      <w:proofErr w:type="gramStart"/>
+      <w:r>
+        <w:rPr>
+          <w:rFonts w:ascii="Calibri" w:eastAsia="Times New Roman" w:hAnsi="Calibri" w:cs="Calibri"/>
+          <w:sz w:val="20"/>
+          <w:szCs w:val="20"/>
+        </w:rPr>
+        <w:t>site</w:t>
+      </w:r>
+      <w:proofErr w:type="gramEnd"/>
+      <w:r>
+        <w:rPr>
+          <w:rFonts w:ascii="Calibri" w:eastAsia="Times New Roman" w:hAnsi="Calibri" w:cs="Calibri"/>
+          <w:sz w:val="20"/>
+          <w:szCs w:val="20"/>
+        </w:rPr>
+        <w:t xml:space="preserve"> </w:t>
       </w:r>
     </w:p>
     <w:p>
@@ -1935,7 +1959,25 @@
           <w:sz w:val="20"/>
           <w:szCs w:val="20"/>
         </w:rPr>
-        <w:t xml:space="preserve">R03 - Must be able to display products by categories </w:t>
+        <w:t xml:space="preserve">R03 - Must be able to display products by </w:t>
+      </w:r>
+      <w:proofErr w:type="gramStart"/>
+      <w:r>
+        <w:rPr>
+          <w:rFonts w:ascii="Calibri" w:eastAsia="Times New Roman" w:hAnsi="Calibri" w:cs="Calibri"/>
+          <w:sz w:val="20"/>
+          <w:szCs w:val="20"/>
+        </w:rPr>
+        <w:t>categories</w:t>
+      </w:r>
+      <w:proofErr w:type="gramEnd"/>
+      <w:r>
+        <w:rPr>
+          <w:rFonts w:ascii="Calibri" w:eastAsia="Times New Roman" w:hAnsi="Calibri" w:cs="Calibri"/>
+          <w:sz w:val="20"/>
+          <w:szCs w:val="20"/>
+        </w:rPr>
+        <w:t xml:space="preserve"> </w:t>
       </w:r>
     </w:p>
     <w:p>
@@ -1962,7 +2004,25 @@
           <w:sz w:val="20"/>
           <w:szCs w:val="20"/>
         </w:rPr>
-        <w:t xml:space="preserve">R04 - Customers must register to place orders </w:t>
+        <w:t xml:space="preserve">R04 - Customers must register to place </w:t>
+      </w:r>
+      <w:proofErr w:type="gramStart"/>
+      <w:r>
+        <w:rPr>
+          <w:rFonts w:ascii="Calibri" w:eastAsia="Times New Roman" w:hAnsi="Calibri" w:cs="Calibri"/>
+          <w:sz w:val="20"/>
+          <w:szCs w:val="20"/>
+        </w:rPr>
+        <w:t>orders</w:t>
+      </w:r>
+      <w:proofErr w:type="gramEnd"/>
+      <w:r>
+        <w:rPr>
+          <w:rFonts w:ascii="Calibri" w:eastAsia="Times New Roman" w:hAnsi="Calibri" w:cs="Calibri"/>
+          <w:sz w:val="20"/>
+          <w:szCs w:val="20"/>
+        </w:rPr>
+        <w:t xml:space="preserve"> </w:t>
       </w:r>
     </w:p>
     <w:p>
@@ -2016,8 +2076,18 @@
           <w:sz w:val="20"/>
           <w:szCs w:val="20"/>
         </w:rPr>
-        <w:t>R05 - display the selected items currently in the cart</w:t>
-      </w:r>
+        <w:t xml:space="preserve">R05 - display the selected items currently in the </w:t>
+      </w:r>
+      <w:proofErr w:type="gramStart"/>
+      <w:r>
+        <w:rPr>
+          <w:rFonts w:ascii="Calibri" w:eastAsia="Times New Roman" w:hAnsi="Calibri" w:cs="Calibri"/>
+          <w:sz w:val="20"/>
+          <w:szCs w:val="20"/>
+        </w:rPr>
+        <w:t>cart</w:t>
+      </w:r>
+      <w:proofErr w:type="gramEnd"/>
     </w:p>
     <w:p>
       <w:pPr>
@@ -2043,8 +2113,18 @@
           <w:sz w:val="20"/>
           <w:szCs w:val="20"/>
         </w:rPr>
-        <w:t>R06 - add selected products to the cart</w:t>
-      </w:r>
+        <w:t xml:space="preserve">R06 - add selected products to the </w:t>
+      </w:r>
+      <w:proofErr w:type="gramStart"/>
+      <w:r>
+        <w:rPr>
+          <w:rFonts w:ascii="Calibri" w:eastAsia="Times New Roman" w:hAnsi="Calibri" w:cs="Calibri"/>
+          <w:sz w:val="20"/>
+          <w:szCs w:val="20"/>
+        </w:rPr>
+        <w:t>cart</w:t>
+      </w:r>
+      <w:proofErr w:type="gramEnd"/>
     </w:p>
     <w:p>
       <w:pPr>
@@ -2070,8 +2150,18 @@
           <w:sz w:val="20"/>
           <w:szCs w:val="20"/>
         </w:rPr>
-        <w:t>R07 - delete products (individually or all) from the cart</w:t>
-      </w:r>
+        <w:t xml:space="preserve">R07 - delete products (individually or all) from the </w:t>
+      </w:r>
+      <w:proofErr w:type="gramStart"/>
+      <w:r>
+        <w:rPr>
+          <w:rFonts w:ascii="Calibri" w:eastAsia="Times New Roman" w:hAnsi="Calibri" w:cs="Calibri"/>
+          <w:sz w:val="20"/>
+          <w:szCs w:val="20"/>
+        </w:rPr>
+        <w:t>cart</w:t>
+      </w:r>
+      <w:proofErr w:type="gramEnd"/>
     </w:p>
     <w:p>
       <w:pPr>
@@ -2097,8 +2187,18 @@
           <w:sz w:val="20"/>
           <w:szCs w:val="20"/>
         </w:rPr>
-        <w:t>R08 - adjust the quantity of a selected product currently in the cart</w:t>
-      </w:r>
+        <w:t xml:space="preserve">R08 - adjust the quantity of a selected product currently in the </w:t>
+      </w:r>
+      <w:proofErr w:type="gramStart"/>
+      <w:r>
+        <w:rPr>
+          <w:rFonts w:ascii="Calibri" w:eastAsia="Times New Roman" w:hAnsi="Calibri" w:cs="Calibri"/>
+          <w:sz w:val="20"/>
+          <w:szCs w:val="20"/>
+        </w:rPr>
+        <w:t>cart</w:t>
+      </w:r>
+      <w:proofErr w:type="gramEnd"/>
     </w:p>
     <w:p>
       <w:pPr>
@@ -2146,8 +2246,18 @@
           <w:sz w:val="20"/>
           <w:szCs w:val="20"/>
         </w:rPr>
-        <w:t>Create a unique file for each order that contains the order confirmation information so that at a future date, the information in the file can be sent to the client as an email message</w:t>
-      </w:r>
+        <w:t xml:space="preserve">Create a unique file for each order that contains the order confirmation information so that at a future date, the information in the file can be sent to the client as an email </w:t>
+      </w:r>
+      <w:proofErr w:type="gramStart"/>
+      <w:r>
+        <w:rPr>
+          <w:rFonts w:ascii="Calibri" w:eastAsia="Times New Roman" w:hAnsi="Calibri" w:cs="Calibri"/>
+          <w:sz w:val="20"/>
+          <w:szCs w:val="20"/>
+        </w:rPr>
+        <w:t>message</w:t>
+      </w:r>
+      <w:proofErr w:type="gramEnd"/>
     </w:p>
     <w:p>
       <w:pPr>
@@ -2173,8 +2283,18 @@
           <w:sz w:val="20"/>
           <w:szCs w:val="20"/>
         </w:rPr>
-        <w:t>R12 - include a secure, online payment process</w:t>
-      </w:r>
+        <w:t xml:space="preserve">R12 - include a secure, online payment </w:t>
+      </w:r>
+      <w:proofErr w:type="gramStart"/>
+      <w:r>
+        <w:rPr>
+          <w:rFonts w:ascii="Calibri" w:eastAsia="Times New Roman" w:hAnsi="Calibri" w:cs="Calibri"/>
+          <w:sz w:val="20"/>
+          <w:szCs w:val="20"/>
+        </w:rPr>
+        <w:t>process</w:t>
+      </w:r>
+      <w:proofErr w:type="gramEnd"/>
     </w:p>
     <w:p>
       <w:pPr>
@@ -2195,8 +2315,18 @@
           <w:sz w:val="20"/>
           <w:szCs w:val="20"/>
         </w:rPr>
-        <w:t>R13 - Allow customers to view their order history</w:t>
-      </w:r>
+        <w:t xml:space="preserve">R13 - Allow customers to view their order </w:t>
+      </w:r>
+      <w:proofErr w:type="gramStart"/>
+      <w:r>
+        <w:rPr>
+          <w:rFonts w:ascii="Calibri" w:eastAsia="Times New Roman" w:hAnsi="Calibri" w:cs="Calibri"/>
+          <w:sz w:val="20"/>
+          <w:szCs w:val="20"/>
+        </w:rPr>
+        <w:t>history</w:t>
+      </w:r>
+      <w:proofErr w:type="gramEnd"/>
     </w:p>
     <w:p>
       <w:pPr>
@@ -2299,7 +2429,23 @@
           <w:sz w:val="20"/>
           <w:szCs w:val="20"/>
         </w:rPr>
-        <w:t xml:space="preserve">C. Users must be able to change their mind on accepting or declining the terms later on. </w:t>
+        <w:t xml:space="preserve">C. Users must be able to change their mind on accepting or declining the terms </w:t>
+      </w:r>
+      <w:proofErr w:type="gramStart"/>
+      <w:r>
+        <w:rPr>
+          <w:sz w:val="20"/>
+          <w:szCs w:val="20"/>
+        </w:rPr>
+        <w:t>later on</w:t>
+      </w:r>
+      <w:proofErr w:type="gramEnd"/>
+      <w:r>
+        <w:rPr>
+          <w:sz w:val="20"/>
+          <w:szCs w:val="20"/>
+        </w:rPr>
+        <w:t xml:space="preserve">. </w:t>
       </w:r>
     </w:p>
     <w:p>
@@ -2362,8 +2508,18 @@
           <w:sz w:val="20"/>
           <w:szCs w:val="20"/>
         </w:rPr>
-        <w:t>R09 - preserve the contents of the cart if the user’s session is disconnected accidentally</w:t>
-      </w:r>
+        <w:t xml:space="preserve">R09 - preserve the contents of the cart if the user’s session is disconnected </w:t>
+      </w:r>
+      <w:proofErr w:type="gramStart"/>
+      <w:r>
+        <w:rPr>
+          <w:rFonts w:ascii="Calibri" w:eastAsia="Times New Roman" w:hAnsi="Calibri" w:cs="Calibri"/>
+          <w:sz w:val="20"/>
+          <w:szCs w:val="20"/>
+        </w:rPr>
+        <w:t>accidentally</w:t>
+      </w:r>
+      <w:proofErr w:type="gramEnd"/>
     </w:p>
     <w:p>
       <w:pPr>
@@ -2385,8 +2541,18 @@
           <w:sz w:val="20"/>
           <w:szCs w:val="20"/>
         </w:rPr>
-        <w:t>R10 - have the cart accessible regardless from any machine the customer is logging in</w:t>
-      </w:r>
+        <w:t xml:space="preserve">R10 - have the cart accessible regardless from any machine the customer is logging </w:t>
+      </w:r>
+      <w:proofErr w:type="gramStart"/>
+      <w:r>
+        <w:rPr>
+          <w:rFonts w:ascii="Calibri" w:eastAsia="Times New Roman" w:hAnsi="Calibri" w:cs="Calibri"/>
+          <w:sz w:val="20"/>
+          <w:szCs w:val="20"/>
+        </w:rPr>
+        <w:t>in</w:t>
+      </w:r>
+      <w:proofErr w:type="gramEnd"/>
     </w:p>
     <w:p>
       <w:pPr>
@@ -2408,7 +2574,25 @@
           <w:sz w:val="20"/>
           <w:szCs w:val="20"/>
         </w:rPr>
-        <w:t xml:space="preserve">R14 - Provide an intuitive, consistent look and feel to the user interface </w:t>
+        <w:t xml:space="preserve">R14 - Provide an intuitive, consistent look and feel to the user </w:t>
+      </w:r>
+      <w:proofErr w:type="gramStart"/>
+      <w:r>
+        <w:rPr>
+          <w:rFonts w:ascii="Calibri" w:eastAsia="Times New Roman" w:hAnsi="Calibri" w:cs="Calibri"/>
+          <w:sz w:val="20"/>
+          <w:szCs w:val="20"/>
+        </w:rPr>
+        <w:t>interface</w:t>
+      </w:r>
+      <w:proofErr w:type="gramEnd"/>
+      <w:r>
+        <w:rPr>
+          <w:rFonts w:ascii="Calibri" w:eastAsia="Times New Roman" w:hAnsi="Calibri" w:cs="Calibri"/>
+          <w:sz w:val="20"/>
+          <w:szCs w:val="20"/>
+        </w:rPr>
+        <w:t xml:space="preserve"> </w:t>
       </w:r>
     </w:p>
     <w:p>
@@ -2431,8 +2615,18 @@
           <w:sz w:val="20"/>
           <w:szCs w:val="20"/>
         </w:rPr>
-        <w:t>R15 - Use free open-source software</w:t>
-      </w:r>
+        <w:t xml:space="preserve">R15 - Use free open-source </w:t>
+      </w:r>
+      <w:proofErr w:type="gramStart"/>
+      <w:r>
+        <w:rPr>
+          <w:rFonts w:ascii="Calibri" w:eastAsia="Times New Roman" w:hAnsi="Calibri" w:cs="Calibri"/>
+          <w:sz w:val="20"/>
+          <w:szCs w:val="20"/>
+        </w:rPr>
+        <w:t>software</w:t>
+      </w:r>
+      <w:proofErr w:type="gramEnd"/>
     </w:p>
     <w:p>
       <w:pPr>
@@ -2473,24 +2667,418 @@
     </w:p>
     <w:p>
       <w:pPr>
-        <w:ind w:firstLine="720"/>
-      </w:pPr>
-      <w:r>
-        <w:t xml:space="preserve">[assigned to: </w:t>
-      </w:r>
-      <w:r>
-        <w:t>Kento</w:t>
-      </w:r>
-      <w:r>
-        <w:t>, talk to Shohreh if needed</w:t>
-      </w:r>
-      <w:r>
-        <w:t>]</w:t>
-      </w:r>
-    </w:p>
-    <w:p/>
-    <w:p/>
-    <w:p/>
+        <w:ind w:left="720"/>
+        <w:rPr>
+          <w:lang w:val="en-US" w:eastAsia="ja-JP"/>
+        </w:rPr>
+      </w:pPr>
+      <w:r>
+        <w:rPr>
+          <w:lang w:eastAsia="ja-JP"/>
+        </w:rPr>
+        <w:t>• Team Lead –</w:t>
+      </w:r>
+      <w:r>
+        <w:rPr>
+          <w:lang w:eastAsia="ja-JP"/>
+        </w:rPr>
+        <w:t>T</w:t>
+      </w:r>
+      <w:r>
+        <w:rPr>
+          <w:lang w:eastAsia="ja-JP"/>
+        </w:rPr>
+        <w:t>his role</w:t>
+      </w:r>
+      <w:r>
+        <w:rPr>
+          <w:lang w:eastAsia="ja-JP"/>
+        </w:rPr>
+        <w:t xml:space="preserve"> has the final say when </w:t>
+      </w:r>
+      <w:r>
+        <w:rPr>
+          <w:lang w:eastAsia="ja-JP"/>
+        </w:rPr>
+        <w:t>a decision “stalemate” situation arises</w:t>
+      </w:r>
+      <w:r>
+        <w:rPr>
+          <w:lang w:eastAsia="ja-JP"/>
+        </w:rPr>
+        <w:t xml:space="preserve">. </w:t>
+      </w:r>
+      <w:proofErr w:type="gramStart"/>
+      <w:r>
+        <w:rPr>
+          <w:lang w:eastAsia="ja-JP"/>
+        </w:rPr>
+        <w:t>Also</w:t>
+      </w:r>
+      <w:proofErr w:type="gramEnd"/>
+      <w:r>
+        <w:rPr>
+          <w:lang w:eastAsia="ja-JP"/>
+        </w:rPr>
+        <w:t xml:space="preserve"> the team member having assigned to this role has to check every member’s progress and confirm that project </w:t>
+      </w:r>
+      <w:r>
+        <w:rPr>
+          <w:lang w:val="en-US" w:eastAsia="ja-JP"/>
+        </w:rPr>
+        <w:t xml:space="preserve">is going smoothly by organizing the meeting and tasks assigned to each member. </w:t>
+      </w:r>
+    </w:p>
+    <w:p>
+      <w:pPr>
+        <w:ind w:left="720"/>
+        <w:rPr>
+          <w:lang w:val="en-US" w:eastAsia="ja-JP"/>
+        </w:rPr>
+      </w:pPr>
+      <w:r>
+        <w:rPr>
+          <w:lang w:val="en-US" w:eastAsia="ja-JP"/>
+        </w:rPr>
+        <w:t>The role is also responsive for following tasks</w:t>
+      </w:r>
+      <w:r>
+        <w:rPr>
+          <w:lang w:val="en-US" w:eastAsia="ja-JP"/>
+        </w:rPr>
+        <w:t>:</w:t>
+      </w:r>
+    </w:p>
+    <w:p>
+      <w:pPr>
+        <w:pStyle w:val="ListParagraph"/>
+        <w:numPr>
+          <w:ilvl w:val="0"/>
+          <w:numId w:val="33"/>
+        </w:numPr>
+        <w:rPr>
+          <w:lang w:eastAsia="ja-JP"/>
+        </w:rPr>
+      </w:pPr>
+      <w:r>
+        <w:rPr>
+          <w:lang w:eastAsia="ja-JP"/>
+        </w:rPr>
+        <w:t>Producing Weekly Status Report</w:t>
+      </w:r>
+    </w:p>
+    <w:p>
+      <w:pPr>
+        <w:pStyle w:val="ListParagraph"/>
+        <w:numPr>
+          <w:ilvl w:val="0"/>
+          <w:numId w:val="33"/>
+        </w:numPr>
+        <w:rPr>
+          <w:lang w:eastAsia="ja-JP"/>
+        </w:rPr>
+      </w:pPr>
+      <w:r>
+        <w:rPr>
+          <w:lang w:eastAsia="ja-JP"/>
+        </w:rPr>
+        <w:t>Compiling and Uploading Deliverables to D2L</w:t>
+      </w:r>
+    </w:p>
+    <w:p>
+      <w:pPr>
+        <w:pStyle w:val="ListParagraph"/>
+        <w:numPr>
+          <w:ilvl w:val="0"/>
+          <w:numId w:val="33"/>
+        </w:numPr>
+        <w:rPr>
+          <w:lang w:eastAsia="ja-JP"/>
+        </w:rPr>
+      </w:pPr>
+      <w:r>
+        <w:rPr>
+          <w:lang w:eastAsia="ja-JP"/>
+        </w:rPr>
+        <w:lastRenderedPageBreak/>
+        <w:t>Ensuring demo is ready and presenting it.</w:t>
+      </w:r>
+    </w:p>
+    <w:p>
+      <w:pPr>
+        <w:pStyle w:val="ListParagraph"/>
+        <w:numPr>
+          <w:ilvl w:val="0"/>
+          <w:numId w:val="33"/>
+        </w:numPr>
+        <w:rPr>
+          <w:lang w:eastAsia="ja-JP"/>
+        </w:rPr>
+      </w:pPr>
+      <w:r>
+        <w:rPr>
+          <w:lang w:eastAsia="ja-JP"/>
+        </w:rPr>
+        <w:t>Project coordination (setting / calling meetings)</w:t>
+      </w:r>
+    </w:p>
+    <w:p>
+      <w:pPr>
+        <w:pStyle w:val="ListParagraph"/>
+        <w:numPr>
+          <w:ilvl w:val="0"/>
+          <w:numId w:val="33"/>
+        </w:numPr>
+        <w:rPr>
+          <w:lang w:eastAsia="ja-JP"/>
+        </w:rPr>
+      </w:pPr>
+      <w:r>
+        <w:rPr>
+          <w:lang w:eastAsia="ja-JP"/>
+        </w:rPr>
+        <w:t xml:space="preserve">Update documentation each week </w:t>
+      </w:r>
+    </w:p>
+    <w:p>
+      <w:pPr>
+        <w:pStyle w:val="ListParagraph"/>
+        <w:numPr>
+          <w:ilvl w:val="0"/>
+          <w:numId w:val="33"/>
+        </w:numPr>
+        <w:rPr>
+          <w:lang w:eastAsia="ja-JP"/>
+        </w:rPr>
+      </w:pPr>
+      <w:r>
+        <w:rPr>
+          <w:lang w:eastAsia="ja-JP"/>
+        </w:rPr>
+        <w:t xml:space="preserve">Update Gantt Chart each </w:t>
+      </w:r>
+      <w:proofErr w:type="gramStart"/>
+      <w:r>
+        <w:rPr>
+          <w:lang w:eastAsia="ja-JP"/>
+        </w:rPr>
+        <w:t>week</w:t>
+      </w:r>
+      <w:proofErr w:type="gramEnd"/>
+    </w:p>
+    <w:p>
+      <w:pPr>
+        <w:pStyle w:val="ListParagraph"/>
+        <w:rPr>
+          <w:lang w:eastAsia="ja-JP"/>
+        </w:rPr>
+      </w:pPr>
+    </w:p>
+    <w:p>
+      <w:pPr>
+        <w:pStyle w:val="ListParagraph"/>
+        <w:rPr>
+          <w:lang w:eastAsia="ja-JP"/>
+        </w:rPr>
+      </w:pPr>
+      <w:r>
+        <w:rPr>
+          <w:lang w:eastAsia="ja-JP"/>
+        </w:rPr>
+        <w:br/>
+        <w:t xml:space="preserve">• Database/Back-end Developer – </w:t>
+      </w:r>
+      <w:r>
+        <w:rPr>
+          <w:lang w:eastAsia="ja-JP"/>
+        </w:rPr>
+        <w:t xml:space="preserve">This role is fully responsible for the </w:t>
+      </w:r>
+      <w:r>
+        <w:rPr>
+          <w:lang w:eastAsia="ja-JP"/>
+        </w:rPr>
+        <w:t>MySQL database</w:t>
+      </w:r>
+      <w:r>
+        <w:rPr>
+          <w:lang w:eastAsia="ja-JP"/>
+        </w:rPr>
+        <w:t>. It includes database design, setting up relationships among entities, normalization, and inserting and uploading data into them. In addition to it, this role needs to structure the code to interface to it.</w:t>
+      </w:r>
+    </w:p>
+    <w:p>
+      <w:pPr>
+        <w:pStyle w:val="ListParagraph"/>
+        <w:rPr>
+          <w:lang w:eastAsia="ja-JP"/>
+        </w:rPr>
+      </w:pPr>
+      <w:r>
+        <w:rPr>
+          <w:lang w:eastAsia="ja-JP"/>
+        </w:rPr>
+        <w:br/>
+        <w:t>• Middle-ware Developer –</w:t>
+      </w:r>
+      <w:r>
+        <w:rPr>
+          <w:lang w:eastAsia="ja-JP"/>
+        </w:rPr>
+        <w:t xml:space="preserve"> Middle-wa</w:t>
+      </w:r>
+      <w:r>
+        <w:rPr>
+          <w:lang w:eastAsia="ja-JP"/>
+        </w:rPr>
+        <w:t xml:space="preserve">re developer is the key role to build PHP code to communicate </w:t>
+      </w:r>
+      <w:r>
+        <w:rPr>
+          <w:lang w:eastAsia="ja-JP"/>
+        </w:rPr>
+        <w:t>among web browser (where clients see), web server, and database server.</w:t>
+      </w:r>
+      <w:r>
+        <w:rPr>
+          <w:lang w:eastAsia="ja-JP"/>
+        </w:rPr>
+        <w:t xml:space="preserve"> Since this project is monolithic, </w:t>
+      </w:r>
+      <w:proofErr w:type="gramStart"/>
+      <w:r>
+        <w:rPr>
+          <w:lang w:eastAsia="ja-JP"/>
+        </w:rPr>
+        <w:t>all of</w:t>
+      </w:r>
+      <w:proofErr w:type="gramEnd"/>
+      <w:r>
+        <w:rPr>
+          <w:lang w:eastAsia="ja-JP"/>
+        </w:rPr>
+        <w:t xml:space="preserve"> the development fields are tightly connected, resulting that this role is assigned to team members more often than other roles.</w:t>
+      </w:r>
+    </w:p>
+    <w:p>
+      <w:pPr>
+        <w:pStyle w:val="ListParagraph"/>
+        <w:rPr>
+          <w:lang w:eastAsia="ja-JP"/>
+        </w:rPr>
+      </w:pPr>
+      <w:r>
+        <w:rPr>
+          <w:lang w:eastAsia="ja-JP"/>
+        </w:rPr>
+        <w:br/>
+        <w:t xml:space="preserve">• Front-End Developer – </w:t>
+      </w:r>
+      <w:r>
+        <w:rPr>
+          <w:lang w:eastAsia="ja-JP"/>
+        </w:rPr>
+        <w:t xml:space="preserve">This role focuses on user interface coding, which includes HTML, CSS, JavaScript to build website that fits to our objective, food delivery, by choosing appropriate theme and design decisions and implementing them. </w:t>
+      </w:r>
+    </w:p>
+    <w:p>
+      <w:pPr>
+        <w:pStyle w:val="ListParagraph"/>
+        <w:rPr>
+          <w:lang w:eastAsia="ja-JP"/>
+        </w:rPr>
+      </w:pPr>
+      <w:r>
+        <w:rPr>
+          <w:lang w:eastAsia="ja-JP"/>
+        </w:rPr>
+        <w:br/>
+        <w:t>• Technical Writer –</w:t>
+      </w:r>
+      <w:r>
+        <w:rPr>
+          <w:lang w:eastAsia="ja-JP"/>
+        </w:rPr>
+        <w:t xml:space="preserve"> As a technical writer, they </w:t>
+      </w:r>
+      <w:r>
+        <w:rPr>
+          <w:lang w:eastAsia="ja-JP"/>
+        </w:rPr>
+        <w:t>must</w:t>
+      </w:r>
+      <w:r>
+        <w:rPr>
+          <w:lang w:eastAsia="ja-JP"/>
+        </w:rPr>
+        <w:t xml:space="preserve"> produce the technical documentation required each week as a </w:t>
+      </w:r>
+      <w:r>
+        <w:rPr>
+          <w:lang w:eastAsia="ja-JP"/>
+        </w:rPr>
+        <w:t>deliverable</w:t>
+      </w:r>
+      <w:r>
+        <w:rPr>
+          <w:lang w:eastAsia="ja-JP"/>
+        </w:rPr>
+        <w:t xml:space="preserve">, such as meeting minutes, weekly status report. Since every member needs at least one documentation submitted </w:t>
+      </w:r>
+      <w:r>
+        <w:rPr>
+          <w:lang w:eastAsia="ja-JP"/>
+        </w:rPr>
+        <w:t xml:space="preserve">to the lead </w:t>
+      </w:r>
+      <w:r>
+        <w:rPr>
+          <w:lang w:eastAsia="ja-JP"/>
+        </w:rPr>
+        <w:t>every week</w:t>
+      </w:r>
+      <w:r>
+        <w:rPr>
+          <w:lang w:eastAsia="ja-JP"/>
+        </w:rPr>
+        <w:t>, virtually all members are assigned to this role.</w:t>
+      </w:r>
+    </w:p>
+    <w:p>
+      <w:pPr>
+        <w:pStyle w:val="ListParagraph"/>
+        <w:rPr>
+          <w:lang w:val="en-US" w:eastAsia="ja-JP"/>
+        </w:rPr>
+      </w:pPr>
+      <w:r>
+        <w:rPr>
+          <w:lang w:eastAsia="ja-JP"/>
+        </w:rPr>
+        <w:br/>
+        <w:t xml:space="preserve">• Testing – </w:t>
+      </w:r>
+      <w:r>
+        <w:rPr>
+          <w:lang w:eastAsia="ja-JP"/>
+        </w:rPr>
+        <w:t xml:space="preserve">This role is responsible for testing variety of units, and whether if the website work as expected, meets requirements, or cause any bug and behave undesired behaviour. At the point when the whole project is done, team member who assigned to this role must ensure entire application is </w:t>
+      </w:r>
+      <w:proofErr w:type="gramStart"/>
+      <w:r>
+        <w:rPr>
+          <w:lang w:eastAsia="ja-JP"/>
+        </w:rPr>
+        <w:t>tested as a whole</w:t>
+      </w:r>
+      <w:proofErr w:type="gramEnd"/>
+      <w:r>
+        <w:rPr>
+          <w:lang w:eastAsia="ja-JP"/>
+        </w:rPr>
+        <w:t>.</w:t>
+      </w:r>
+    </w:p>
     <w:p/>
     <w:p>
       <w:pPr>
@@ -2502,7 +3090,6 @@
       </w:pPr>
       <w:bookmarkStart w:id="5" w:name="_Toc148894773"/>
       <w:r>
-        <w:lastRenderedPageBreak/>
         <w:t>Usability Guide</w:t>
       </w:r>
       <w:bookmarkEnd w:id="5"/>
@@ -2521,32 +3108,13 @@
         </w:numPr>
       </w:pPr>
       <w:r>
-        <w:t xml:space="preserve">User accesses </w:t>
-      </w:r>
-      <w:hyperlink r:id="rId8" w:history="1">
-        <w:r>
-          <w:rPr>
-            <w:rStyle w:val="Hyperlink"/>
-          </w:rPr>
-          <w:t xml:space="preserve">Nom </w:t>
-        </w:r>
-        <w:proofErr w:type="spellStart"/>
-        <w:r>
-          <w:rPr>
-            <w:rStyle w:val="Hyperlink"/>
-          </w:rPr>
-          <w:t>Nom</w:t>
-        </w:r>
-        <w:proofErr w:type="spellEnd"/>
-        <w:r>
-          <w:rPr>
-            <w:rStyle w:val="Hyperlink"/>
-          </w:rPr>
-          <w:t xml:space="preserve"> Express website</w:t>
-        </w:r>
-      </w:hyperlink>
-      <w:r>
-        <w:t xml:space="preserve"> in browser of their choice</w:t>
+        <w:t xml:space="preserve">User accesses URL in browser of their choice </w:t>
+      </w:r>
+      <w:r>
+        <w:rPr>
+          <w:color w:val="7030A0"/>
+        </w:rPr>
+        <w:t>[include production address]</w:t>
       </w:r>
     </w:p>
     <w:p>
@@ -2559,7 +3127,7 @@
         <w:ind w:left="1134"/>
       </w:pPr>
       <w:r>
-        <w:t>Site prompts user to login [R01]</w:t>
+        <w:t>Site prompts user to login</w:t>
       </w:r>
     </w:p>
     <w:p>
@@ -2572,8 +3140,9 @@
         <w:rPr>
           <w:noProof/>
         </w:rPr>
+        <w:lastRenderedPageBreak/>
         <w:drawing>
-          <wp:inline distT="0" distB="0" distL="0" distR="0" wp14:anchorId="4F7A2D5B" wp14:editId="1D2ADB4B">
+          <wp:inline distT="0" distB="0" distL="0" distR="0" wp14:anchorId="727D88E5" wp14:editId="54F9B69F">
             <wp:extent cx="4235116" cy="2556364"/>
             <wp:effectExtent l="25400" t="25400" r="83185" b="85725"/>
             <wp:docPr id="997847940" name="Picture 4"/>
@@ -2588,7 +3157,7 @@
                     <pic:cNvPicPr/>
                   </pic:nvPicPr>
                   <pic:blipFill>
-                    <a:blip r:embed="rId9" cstate="print">
+                    <a:blip r:embed="rId8" cstate="print">
                       <a:extLst>
                         <a:ext uri="{28A0092B-C50C-407E-A947-70E740481C1C}">
                           <a14:useLocalDpi xmlns:a14="http://schemas.microsoft.com/office/drawing/2010/main" val="0"/>
@@ -2631,27 +3200,14 @@
       <w:r>
         <w:t xml:space="preserve">Figure </w:t>
       </w:r>
-      <w:r>
-        <w:fldChar w:fldCharType="begin"/>
-      </w:r>
-      <w:r>
-        <w:instrText xml:space="preserve"> SEQ Figure \* ARABIC </w:instrText>
-      </w:r>
-      <w:r>
-        <w:fldChar w:fldCharType="separate"/>
-      </w:r>
-      <w:r>
-        <w:rPr>
-          <w:noProof/>
-        </w:rPr>
-        <w:t>1</w:t>
-      </w:r>
-      <w:r>
-        <w:rPr>
-          <w:noProof/>
-        </w:rPr>
-        <w:fldChar w:fldCharType="end"/>
-      </w:r>
+      <w:fldSimple w:instr=" SEQ Figure \* ARABIC ">
+        <w:r>
+          <w:rPr>
+            <w:noProof/>
+          </w:rPr>
+          <w:t>1</w:t>
+        </w:r>
+      </w:fldSimple>
       <w:r>
         <w:t>: Login Window</w:t>
       </w:r>
@@ -2689,7 +3245,7 @@
           <w:noProof/>
         </w:rPr>
         <w:drawing>
-          <wp:inline distT="0" distB="0" distL="0" distR="0" wp14:anchorId="102BA0EB" wp14:editId="74C91496">
+          <wp:inline distT="0" distB="0" distL="0" distR="0" wp14:anchorId="0ADFCE27" wp14:editId="46F46038">
             <wp:extent cx="853200" cy="108000"/>
             <wp:effectExtent l="0" t="0" r="0" b="6350"/>
             <wp:docPr id="553456682" name="Picture 11"/>
@@ -2704,7 +3260,7 @@
                     <pic:cNvPicPr/>
                   </pic:nvPicPr>
                   <pic:blipFill>
-                    <a:blip r:embed="rId10" cstate="print">
+                    <a:blip r:embed="rId9" cstate="print">
                       <a:extLst>
                         <a:ext uri="{28A0092B-C50C-407E-A947-70E740481C1C}">
                           <a14:useLocalDpi xmlns:a14="http://schemas.microsoft.com/office/drawing/2010/main" val="0"/>
@@ -2731,8 +3287,13 @@
         </w:drawing>
       </w:r>
       <w:r>
-        <w:t xml:space="preserve"> link</w:t>
-      </w:r>
+        <w:t xml:space="preserve"> </w:t>
+      </w:r>
+      <w:proofErr w:type="gramStart"/>
+      <w:r>
+        <w:t>link</w:t>
+      </w:r>
+      <w:proofErr w:type="gramEnd"/>
     </w:p>
     <w:p>
       <w:pPr>
@@ -2750,8 +3311,13 @@
         <w:t>General Data Protection Regulation</w:t>
       </w:r>
       <w:r>
-        <w:t xml:space="preserve"> window is displayed, User can Accept or Decline the privacy policy [R11/CR01]</w:t>
-      </w:r>
+        <w:t xml:space="preserve"> window is displayed, User can Accept or Decline the privacy </w:t>
+      </w:r>
+      <w:proofErr w:type="gramStart"/>
+      <w:r>
+        <w:t>policy</w:t>
+      </w:r>
+      <w:proofErr w:type="gramEnd"/>
     </w:p>
     <w:p>
       <w:pPr>
@@ -2770,7 +3336,7 @@
           <w:noProof/>
         </w:rPr>
         <w:drawing>
-          <wp:inline distT="0" distB="0" distL="0" distR="0" wp14:anchorId="6127A7B1" wp14:editId="49590C0A">
+          <wp:inline distT="0" distB="0" distL="0" distR="0" wp14:anchorId="281C2B12" wp14:editId="5BAD2C80">
             <wp:extent cx="378000" cy="180000"/>
             <wp:effectExtent l="0" t="0" r="3175" b="0"/>
             <wp:docPr id="2087086669" name="Picture 10"/>
@@ -2785,7 +3351,7 @@
                     <pic:cNvPicPr/>
                   </pic:nvPicPr>
                   <pic:blipFill>
-                    <a:blip r:embed="rId11" cstate="print">
+                    <a:blip r:embed="rId10" cstate="print">
                       <a:extLst>
                         <a:ext uri="{28A0092B-C50C-407E-A947-70E740481C1C}">
                           <a14:useLocalDpi xmlns:a14="http://schemas.microsoft.com/office/drawing/2010/main" val="0"/>
@@ -2812,8 +3378,13 @@
         </w:drawing>
       </w:r>
       <w:r>
-        <w:t xml:space="preserve"> button</w:t>
-      </w:r>
+        <w:t xml:space="preserve"> </w:t>
+      </w:r>
+      <w:proofErr w:type="gramStart"/>
+      <w:r>
+        <w:t>button</w:t>
+      </w:r>
+      <w:proofErr w:type="gramEnd"/>
     </w:p>
     <w:p>
       <w:pPr>
@@ -2825,8 +3396,13 @@
         <w:ind w:left="2268" w:hanging="283"/>
       </w:pPr>
       <w:r>
-        <w:t>Window closes, redirected to main page, prompted to Login</w:t>
-      </w:r>
+        <w:t xml:space="preserve">Window closes, redirected to main page, prompted to </w:t>
+      </w:r>
+      <w:proofErr w:type="gramStart"/>
+      <w:r>
+        <w:t>Login</w:t>
+      </w:r>
+      <w:proofErr w:type="gramEnd"/>
     </w:p>
     <w:p>
       <w:pPr>
@@ -2846,7 +3422,7 @@
           <w:noProof/>
         </w:rPr>
         <w:drawing>
-          <wp:inline distT="0" distB="0" distL="0" distR="0" wp14:anchorId="782FB432" wp14:editId="5920D6D4">
+          <wp:inline distT="0" distB="0" distL="0" distR="0" wp14:anchorId="1D9117F9" wp14:editId="62516D64">
             <wp:extent cx="356400" cy="180000"/>
             <wp:effectExtent l="0" t="0" r="0" b="0"/>
             <wp:docPr id="1957626398" name="Picture 9"/>
@@ -2861,7 +3437,7 @@
                     <pic:cNvPicPr/>
                   </pic:nvPicPr>
                   <pic:blipFill>
-                    <a:blip r:embed="rId12" cstate="print">
+                    <a:blip r:embed="rId11" cstate="print">
                       <a:extLst>
                         <a:ext uri="{28A0092B-C50C-407E-A947-70E740481C1C}">
                           <a14:useLocalDpi xmlns:a14="http://schemas.microsoft.com/office/drawing/2010/main" val="0"/>
@@ -2888,8 +3464,13 @@
         </w:drawing>
       </w:r>
       <w:r>
-        <w:t xml:space="preserve"> button</w:t>
-      </w:r>
+        <w:t xml:space="preserve"> </w:t>
+      </w:r>
+      <w:proofErr w:type="gramStart"/>
+      <w:r>
+        <w:t>button</w:t>
+      </w:r>
+      <w:proofErr w:type="gramEnd"/>
     </w:p>
     <w:p>
       <w:pPr>
@@ -2901,8 +3482,13 @@
         <w:ind w:left="2268" w:hanging="283"/>
       </w:pPr>
       <w:r>
-        <w:t>Window closes, redirects to Registration page [R04]</w:t>
-      </w:r>
+        <w:t xml:space="preserve">Window closes, redirects to Registration </w:t>
+      </w:r>
+      <w:proofErr w:type="gramStart"/>
+      <w:r>
+        <w:t>page</w:t>
+      </w:r>
+      <w:proofErr w:type="gramEnd"/>
     </w:p>
     <w:p>
       <w:pPr>
@@ -2914,9 +3500,8 @@
         <w:rPr>
           <w:noProof/>
         </w:rPr>
-        <w:lastRenderedPageBreak/>
         <w:drawing>
-          <wp:inline distT="0" distB="0" distL="0" distR="0" wp14:anchorId="5BDE55CF" wp14:editId="7B8EDB62">
+          <wp:inline distT="0" distB="0" distL="0" distR="0" wp14:anchorId="68DE8F89" wp14:editId="3D355E6D">
             <wp:extent cx="4226560" cy="2549635"/>
             <wp:effectExtent l="25400" t="25400" r="91440" b="92075"/>
             <wp:docPr id="1164780773" name="Picture 7"/>
@@ -2931,7 +3516,7 @@
                     <pic:cNvPicPr/>
                   </pic:nvPicPr>
                   <pic:blipFill>
-                    <a:blip r:embed="rId13" cstate="print">
+                    <a:blip r:embed="rId12" cstate="print">
                       <a:extLst>
                         <a:ext uri="{28A0092B-C50C-407E-A947-70E740481C1C}">
                           <a14:useLocalDpi xmlns:a14="http://schemas.microsoft.com/office/drawing/2010/main" val="0"/>
@@ -2974,27 +3559,14 @@
       <w:r>
         <w:t xml:space="preserve">Figure </w:t>
       </w:r>
-      <w:r>
-        <w:fldChar w:fldCharType="begin"/>
-      </w:r>
-      <w:r>
-        <w:instrText xml:space="preserve"> SEQ Figure \* ARABIC </w:instrText>
-      </w:r>
-      <w:r>
-        <w:fldChar w:fldCharType="separate"/>
-      </w:r>
-      <w:r>
-        <w:rPr>
-          <w:noProof/>
-        </w:rPr>
-        <w:t>2</w:t>
-      </w:r>
-      <w:r>
-        <w:rPr>
-          <w:noProof/>
-        </w:rPr>
-        <w:fldChar w:fldCharType="end"/>
-      </w:r>
+      <w:fldSimple w:instr=" SEQ Figure \* ARABIC ">
+        <w:r>
+          <w:rPr>
+            <w:noProof/>
+          </w:rPr>
+          <w:t>2</w:t>
+        </w:r>
+      </w:fldSimple>
       <w:r>
         <w:t>: Registration Page</w:t>
       </w:r>
@@ -3010,6 +3582,7 @@
         <w:ind w:left="2268" w:hanging="283"/>
       </w:pPr>
       <w:r>
+        <w:lastRenderedPageBreak/>
         <w:t xml:space="preserve">Enter information into appropriate fields, click </w:t>
       </w:r>
       <w:r>
@@ -3017,7 +3590,7 @@
           <w:noProof/>
         </w:rPr>
         <w:drawing>
-          <wp:inline distT="0" distB="0" distL="0" distR="0" wp14:anchorId="3283421A" wp14:editId="708BB0E4">
+          <wp:inline distT="0" distB="0" distL="0" distR="0" wp14:anchorId="43744567" wp14:editId="5E975709">
             <wp:extent cx="471600" cy="180000"/>
             <wp:effectExtent l="0" t="0" r="0" b="0"/>
             <wp:docPr id="2112577216" name="Picture 12"/>
@@ -3032,7 +3605,7 @@
                     <pic:cNvPicPr/>
                   </pic:nvPicPr>
                   <pic:blipFill>
-                    <a:blip r:embed="rId14" cstate="print">
+                    <a:blip r:embed="rId13" cstate="print">
                       <a:extLst>
                         <a:ext uri="{28A0092B-C50C-407E-A947-70E740481C1C}">
                           <a14:useLocalDpi xmlns:a14="http://schemas.microsoft.com/office/drawing/2010/main" val="0"/>
@@ -3059,21 +3632,13 @@
         </w:drawing>
       </w:r>
       <w:r>
-        <w:t xml:space="preserve"> button, correct any invalid entries or missing fields</w:t>
-      </w:r>
-    </w:p>
-    <w:p>
-      <w:pPr>
-        <w:pStyle w:val="ListParagraph"/>
-        <w:numPr>
-          <w:ilvl w:val="2"/>
-          <w:numId w:val="21"/>
-        </w:numPr>
-        <w:ind w:left="2268" w:hanging="283"/>
-      </w:pPr>
-      <w:r>
-        <w:t>Site saves registration information in database, defaulted with role for customer</w:t>
-      </w:r>
+        <w:t xml:space="preserve"> button, correct any invalid entries or missing </w:t>
+      </w:r>
+      <w:proofErr w:type="gramStart"/>
+      <w:r>
+        <w:t>fields</w:t>
+      </w:r>
+      <w:proofErr w:type="gramEnd"/>
     </w:p>
     <w:p>
       <w:pPr>
@@ -3107,7 +3672,7 @@
           <w:noProof/>
         </w:rPr>
         <w:drawing>
-          <wp:inline distT="0" distB="0" distL="0" distR="0" wp14:anchorId="3A0E05AD" wp14:editId="46FC9870">
+          <wp:inline distT="0" distB="0" distL="0" distR="0" wp14:anchorId="6EF2CD35" wp14:editId="73B75B65">
             <wp:extent cx="356400" cy="180000"/>
             <wp:effectExtent l="0" t="0" r="0" b="0"/>
             <wp:docPr id="915198931" name="Picture 8"/>
@@ -3122,7 +3687,7 @@
                     <pic:cNvPicPr/>
                   </pic:nvPicPr>
                   <pic:blipFill>
-                    <a:blip r:embed="rId15" cstate="print">
+                    <a:blip r:embed="rId14" cstate="print">
                       <a:extLst>
                         <a:ext uri="{28A0092B-C50C-407E-A947-70E740481C1C}">
                           <a14:useLocalDpi xmlns:a14="http://schemas.microsoft.com/office/drawing/2010/main" val="0"/>
@@ -3149,8 +3714,13 @@
         </w:drawing>
       </w:r>
       <w:r>
-        <w:t xml:space="preserve"> button, correct any invalid entry [R01]</w:t>
-      </w:r>
+        <w:t xml:space="preserve"> button, correct any invalid </w:t>
+      </w:r>
+      <w:proofErr w:type="gramStart"/>
+      <w:r>
+        <w:t>entry</w:t>
+      </w:r>
+      <w:proofErr w:type="gramEnd"/>
     </w:p>
     <w:p>
       <w:pPr>
@@ -3167,8 +3737,13 @@
         </w:numPr>
       </w:pPr>
       <w:r>
-        <w:t>User is logged in as either Customer or Admin, based on their account role</w:t>
-      </w:r>
+        <w:t xml:space="preserve">User is logged </w:t>
+      </w:r>
+      <w:proofErr w:type="gramStart"/>
+      <w:r>
+        <w:t>in</w:t>
+      </w:r>
+      <w:proofErr w:type="gramEnd"/>
     </w:p>
     <w:p>
       <w:pPr>
@@ -3181,7 +3756,7 @@
           <w:noProof/>
         </w:rPr>
         <w:drawing>
-          <wp:inline distT="0" distB="0" distL="0" distR="0" wp14:anchorId="6370CB50" wp14:editId="7934B8F7">
+          <wp:inline distT="0" distB="0" distL="0" distR="0" wp14:anchorId="5C3A162B" wp14:editId="3B715FCA">
             <wp:extent cx="4227095" cy="2549956"/>
             <wp:effectExtent l="25400" t="25400" r="91440" b="92075"/>
             <wp:docPr id="2074691492" name="Picture 2"/>
@@ -3196,7 +3771,7 @@
                     <pic:cNvPicPr/>
                   </pic:nvPicPr>
                   <pic:blipFill rotWithShape="1">
-                    <a:blip r:embed="rId16" cstate="print">
+                    <a:blip r:embed="rId15" cstate="print">
                       <a:extLst>
                         <a:ext uri="{28A0092B-C50C-407E-A947-70E740481C1C}">
                           <a14:useLocalDpi xmlns:a14="http://schemas.microsoft.com/office/drawing/2010/main" val="0"/>
@@ -3238,27 +3813,14 @@
       <w:r>
         <w:t xml:space="preserve">Figure </w:t>
       </w:r>
-      <w:r>
-        <w:fldChar w:fldCharType="begin"/>
-      </w:r>
-      <w:r>
-        <w:instrText xml:space="preserve"> SEQ Figure \* ARABIC </w:instrText>
-      </w:r>
-      <w:r>
-        <w:fldChar w:fldCharType="separate"/>
-      </w:r>
-      <w:r>
-        <w:rPr>
-          <w:noProof/>
-        </w:rPr>
-        <w:t>3</w:t>
-      </w:r>
-      <w:r>
-        <w:rPr>
-          <w:noProof/>
-        </w:rPr>
-        <w:fldChar w:fldCharType="end"/>
-      </w:r>
+      <w:fldSimple w:instr=" SEQ Figure \* ARABIC ">
+        <w:r>
+          <w:rPr>
+            <w:noProof/>
+          </w:rPr>
+          <w:t>3</w:t>
+        </w:r>
+      </w:fldSimple>
       <w:r>
         <w:t>: Main Page (logged in)</w:t>
       </w:r>
@@ -3276,7 +3838,7 @@
         <w:contextualSpacing w:val="0"/>
       </w:pPr>
       <w:r>
-        <w:t>Customer:</w:t>
+        <w:t>Customer Account:</w:t>
       </w:r>
     </w:p>
     <w:p>
@@ -3289,9 +3851,13 @@
         <w:ind w:left="1418"/>
       </w:pPr>
       <w:r>
-        <w:lastRenderedPageBreak/>
-        <w:t>Site redirects to main page, with updated navigation bar and activated Add to Cart buttons</w:t>
-      </w:r>
+        <w:t xml:space="preserve">Site redirects to main page, with updated navigation bar and activated Add to Cart </w:t>
+      </w:r>
+      <w:proofErr w:type="gramStart"/>
+      <w:r>
+        <w:t>buttons</w:t>
+      </w:r>
+      <w:proofErr w:type="gramEnd"/>
     </w:p>
     <w:p>
       <w:pPr>
@@ -3303,8 +3869,13 @@
         <w:ind w:left="1418"/>
       </w:pPr>
       <w:r>
-        <w:t>Menu items can be filtered by clicking on the category in the navigation bar [R03]</w:t>
-      </w:r>
+        <w:t xml:space="preserve">Menu items can be filtered by clicking on the category in the navigation </w:t>
+      </w:r>
+      <w:proofErr w:type="gramStart"/>
+      <w:r>
+        <w:t>bar</w:t>
+      </w:r>
+      <w:proofErr w:type="gramEnd"/>
     </w:p>
     <w:p>
       <w:pPr>
@@ -3316,7 +3887,7 @@
         <w:ind w:left="1418"/>
       </w:pPr>
       <w:r>
-        <w:t>Account Info [R13]</w:t>
+        <w:t>Account Info</w:t>
       </w:r>
     </w:p>
     <w:p>
@@ -3329,8 +3900,9 @@
         <w:rPr>
           <w:noProof/>
         </w:rPr>
+        <w:lastRenderedPageBreak/>
         <w:drawing>
-          <wp:inline distT="0" distB="0" distL="0" distR="0" wp14:anchorId="76A8D410" wp14:editId="45DC5F13">
+          <wp:inline distT="0" distB="0" distL="0" distR="0" wp14:anchorId="07749F01" wp14:editId="20049BF1">
             <wp:extent cx="4243705" cy="2527362"/>
             <wp:effectExtent l="25400" t="25400" r="86995" b="88900"/>
             <wp:docPr id="2111189472" name="Picture 3"/>
@@ -3345,7 +3917,7 @@
                     <pic:cNvPicPr/>
                   </pic:nvPicPr>
                   <pic:blipFill rotWithShape="1">
-                    <a:blip r:embed="rId17" cstate="print">
+                    <a:blip r:embed="rId16" cstate="print">
                       <a:extLst>
                         <a:ext uri="{28A0092B-C50C-407E-A947-70E740481C1C}">
                           <a14:useLocalDpi xmlns:a14="http://schemas.microsoft.com/office/drawing/2010/main" val="0"/>
@@ -3387,27 +3959,14 @@
       <w:r>
         <w:t xml:space="preserve">Figure </w:t>
       </w:r>
-      <w:r>
-        <w:fldChar w:fldCharType="begin"/>
-      </w:r>
-      <w:r>
-        <w:instrText xml:space="preserve"> SEQ Figure \* ARABIC </w:instrText>
-      </w:r>
-      <w:r>
-        <w:fldChar w:fldCharType="separate"/>
-      </w:r>
-      <w:r>
-        <w:rPr>
-          <w:noProof/>
-        </w:rPr>
-        <w:t>4</w:t>
-      </w:r>
-      <w:r>
-        <w:rPr>
-          <w:noProof/>
-        </w:rPr>
-        <w:fldChar w:fldCharType="end"/>
-      </w:r>
+      <w:fldSimple w:instr=" SEQ Figure \* ARABIC ">
+        <w:r>
+          <w:rPr>
+            <w:noProof/>
+          </w:rPr>
+          <w:t>4</w:t>
+        </w:r>
+      </w:fldSimple>
       <w:r>
         <w:t>: Account Info Page</w:t>
       </w:r>
@@ -3430,7 +3989,7 @@
           <w:noProof/>
         </w:rPr>
         <w:drawing>
-          <wp:inline distT="0" distB="0" distL="0" distR="0" wp14:anchorId="32384015" wp14:editId="32FF39D9">
+          <wp:inline distT="0" distB="0" distL="0" distR="0" wp14:anchorId="6BDF3754" wp14:editId="6D5A75FE">
             <wp:extent cx="637200" cy="180000"/>
             <wp:effectExtent l="0" t="0" r="0" b="0"/>
             <wp:docPr id="585497726" name="Picture 13"/>
@@ -3445,7 +4004,7 @@
                     <pic:cNvPicPr/>
                   </pic:nvPicPr>
                   <pic:blipFill>
-                    <a:blip r:embed="rId18" cstate="print">
+                    <a:blip r:embed="rId17" cstate="print">
                       <a:extLst>
                         <a:ext uri="{28A0092B-C50C-407E-A947-70E740481C1C}">
                           <a14:useLocalDpi xmlns:a14="http://schemas.microsoft.com/office/drawing/2010/main" val="0"/>
@@ -3472,34 +4031,13 @@
         </w:drawing>
       </w:r>
       <w:r>
-        <w:t xml:space="preserve"> link in the navigation bar.  </w:t>
-      </w:r>
-    </w:p>
-    <w:p>
-      <w:pPr>
-        <w:pStyle w:val="ListParagraph"/>
-        <w:numPr>
-          <w:ilvl w:val="3"/>
-          <w:numId w:val="26"/>
-        </w:numPr>
-        <w:ind w:left="2268"/>
-      </w:pPr>
-      <w:r>
-        <w:t>Order History is displayed on the left, clicking on an order row will expand the details to display each item ordered [R13]</w:t>
-      </w:r>
-    </w:p>
-    <w:p>
-      <w:pPr>
-        <w:pStyle w:val="ListParagraph"/>
-        <w:numPr>
-          <w:ilvl w:val="3"/>
-          <w:numId w:val="26"/>
-        </w:numPr>
-        <w:ind w:left="2268"/>
-      </w:pPr>
-      <w:r>
-        <w:t>Account Info is displayed on the right, showing all the registration information</w:t>
-      </w:r>
+        <w:t xml:space="preserve"> link in the navigation bar.  Order History is displayed on the left, clicking on an order row will expand the details to display each item ordered.  Account Info is displayed on the right, showing all the registration </w:t>
+      </w:r>
+      <w:proofErr w:type="gramStart"/>
+      <w:r>
+        <w:t>information</w:t>
+      </w:r>
+      <w:proofErr w:type="gramEnd"/>
     </w:p>
     <w:p>
       <w:pPr>
@@ -3518,7 +4056,7 @@
           <w:noProof/>
         </w:rPr>
         <w:drawing>
-          <wp:inline distT="0" distB="0" distL="0" distR="0" wp14:anchorId="045B19F8" wp14:editId="35FFF44B">
+          <wp:inline distT="0" distB="0" distL="0" distR="0" wp14:anchorId="426D8171" wp14:editId="7E0BA2BD">
             <wp:extent cx="403200" cy="180000"/>
             <wp:effectExtent l="0" t="0" r="3810" b="0"/>
             <wp:docPr id="1309991218" name="Picture 14"/>
@@ -3533,7 +4071,7 @@
                     <pic:cNvPicPr/>
                   </pic:nvPicPr>
                   <pic:blipFill>
-                    <a:blip r:embed="rId19" cstate="print">
+                    <a:blip r:embed="rId18" cstate="print">
                       <a:extLst>
                         <a:ext uri="{28A0092B-C50C-407E-A947-70E740481C1C}">
                           <a14:useLocalDpi xmlns:a14="http://schemas.microsoft.com/office/drawing/2010/main" val="0"/>
@@ -3560,8 +4098,13 @@
         </w:drawing>
       </w:r>
       <w:r>
-        <w:t xml:space="preserve"> button to decline privacy policy.  User will no longer be able to add items to cart [R11/CR01]</w:t>
-      </w:r>
+        <w:t xml:space="preserve"> button to decline privacy policy.  User will no longer be able to add items to </w:t>
+      </w:r>
+      <w:proofErr w:type="gramStart"/>
+      <w:r>
+        <w:t>cart</w:t>
+      </w:r>
+      <w:proofErr w:type="gramEnd"/>
     </w:p>
     <w:p>
       <w:pPr>
@@ -3573,8 +4116,13 @@
         <w:ind w:left="1418"/>
       </w:pPr>
       <w:r>
-        <w:t>Add item to cart [R06]</w:t>
-      </w:r>
+        <w:t xml:space="preserve">Add item to </w:t>
+      </w:r>
+      <w:proofErr w:type="gramStart"/>
+      <w:r>
+        <w:t>cart</w:t>
+      </w:r>
+      <w:proofErr w:type="gramEnd"/>
     </w:p>
     <w:p>
       <w:pPr>
@@ -3593,7 +4141,7 @@
           <w:noProof/>
         </w:rPr>
         <w:drawing>
-          <wp:inline distT="0" distB="0" distL="0" distR="0" wp14:anchorId="374BB9BD" wp14:editId="6F214EFD">
+          <wp:inline distT="0" distB="0" distL="0" distR="0" wp14:anchorId="1F6F32EF" wp14:editId="0801C17C">
             <wp:extent cx="522000" cy="180000"/>
             <wp:effectExtent l="0" t="0" r="0" b="0"/>
             <wp:docPr id="1019624586" name="Picture 16"/>
@@ -3608,7 +4156,7 @@
                     <pic:cNvPicPr/>
                   </pic:nvPicPr>
                   <pic:blipFill>
-                    <a:blip r:embed="rId20" cstate="print">
+                    <a:blip r:embed="rId19" cstate="print">
                       <a:extLst>
                         <a:ext uri="{28A0092B-C50C-407E-A947-70E740481C1C}">
                           <a14:useLocalDpi xmlns:a14="http://schemas.microsoft.com/office/drawing/2010/main" val="0"/>
@@ -3635,8 +4183,13 @@
         </w:drawing>
       </w:r>
       <w:r>
-        <w:t xml:space="preserve"> button.  If clicked more than once, quantity of item in cart is increased</w:t>
-      </w:r>
+        <w:t xml:space="preserve"> button.  If clicked more than once, quantity of item in cart is </w:t>
+      </w:r>
+      <w:proofErr w:type="gramStart"/>
+      <w:r>
+        <w:t>increased</w:t>
+      </w:r>
+      <w:proofErr w:type="gramEnd"/>
     </w:p>
     <w:p>
       <w:pPr>
@@ -3648,7 +4201,7 @@
         <w:ind w:left="1418"/>
       </w:pPr>
       <w:r>
-        <w:t>Display cart [R05]</w:t>
+        <w:t>Display cart</w:t>
       </w:r>
     </w:p>
     <w:p>
@@ -3668,7 +4221,7 @@
           <w:noProof/>
         </w:rPr>
         <w:drawing>
-          <wp:inline distT="0" distB="0" distL="0" distR="0" wp14:anchorId="6BE03D1D" wp14:editId="14956F75">
+          <wp:inline distT="0" distB="0" distL="0" distR="0" wp14:anchorId="46687089" wp14:editId="1BDDA442">
             <wp:extent cx="280800" cy="144000"/>
             <wp:effectExtent l="0" t="0" r="0" b="0"/>
             <wp:docPr id="293313002" name="Picture 15"/>
@@ -3683,7 +4236,7 @@
                     <pic:cNvPicPr/>
                   </pic:nvPicPr>
                   <pic:blipFill>
-                    <a:blip r:embed="rId21" cstate="print">
+                    <a:blip r:embed="rId20" cstate="print">
                       <a:extLst>
                         <a:ext uri="{28A0092B-C50C-407E-A947-70E740481C1C}">
                           <a14:useLocalDpi xmlns:a14="http://schemas.microsoft.com/office/drawing/2010/main" val="0"/>
@@ -3710,21 +4263,13 @@
         </w:drawing>
       </w:r>
       <w:r>
-        <w:t xml:space="preserve"> link in navigation bar</w:t>
-      </w:r>
-    </w:p>
-    <w:p>
-      <w:pPr>
-        <w:pStyle w:val="ListParagraph"/>
-        <w:numPr>
-          <w:ilvl w:val="2"/>
-          <w:numId w:val="26"/>
-        </w:numPr>
-        <w:ind w:left="1701"/>
-      </w:pPr>
-      <w:r>
-        <w:t>Cart contents are retained regardless if User logs out, is disconnected or logs in from another machine [R09, R10]</w:t>
-      </w:r>
+        <w:t xml:space="preserve"> link in navigation </w:t>
+      </w:r>
+      <w:proofErr w:type="gramStart"/>
+      <w:r>
+        <w:t>bar</w:t>
+      </w:r>
+      <w:proofErr w:type="gramEnd"/>
     </w:p>
     <w:p/>
     <w:p>
@@ -3737,9 +4282,8 @@
         <w:rPr>
           <w:noProof/>
         </w:rPr>
-        <w:lastRenderedPageBreak/>
         <w:drawing>
-          <wp:inline distT="0" distB="0" distL="0" distR="0" wp14:anchorId="43E1A0F6" wp14:editId="41E8E5D1">
+          <wp:inline distT="0" distB="0" distL="0" distR="0" wp14:anchorId="6028FF03" wp14:editId="1FCBF507">
             <wp:extent cx="4230577" cy="2558716"/>
             <wp:effectExtent l="25400" t="25400" r="87630" b="83185"/>
             <wp:docPr id="1564509570" name="Picture 5"/>
@@ -3754,7 +4298,7 @@
                     <pic:cNvPicPr/>
                   </pic:nvPicPr>
                   <pic:blipFill>
-                    <a:blip r:embed="rId22" cstate="print">
+                    <a:blip r:embed="rId21" cstate="print">
                       <a:extLst>
                         <a:ext uri="{28A0092B-C50C-407E-A947-70E740481C1C}">
                           <a14:useLocalDpi xmlns:a14="http://schemas.microsoft.com/office/drawing/2010/main" val="0"/>
@@ -3797,27 +4341,14 @@
       <w:r>
         <w:t xml:space="preserve">Figure </w:t>
       </w:r>
-      <w:r>
-        <w:fldChar w:fldCharType="begin"/>
-      </w:r>
-      <w:r>
-        <w:instrText xml:space="preserve"> SEQ Figure \* ARABIC </w:instrText>
-      </w:r>
-      <w:r>
-        <w:fldChar w:fldCharType="separate"/>
-      </w:r>
-      <w:r>
-        <w:rPr>
-          <w:noProof/>
-        </w:rPr>
-        <w:t>5</w:t>
-      </w:r>
-      <w:r>
-        <w:rPr>
-          <w:noProof/>
-        </w:rPr>
-        <w:fldChar w:fldCharType="end"/>
-      </w:r>
+      <w:fldSimple w:instr=" SEQ Figure \* ARABIC ">
+        <w:r>
+          <w:rPr>
+            <w:noProof/>
+          </w:rPr>
+          <w:t>5</w:t>
+        </w:r>
+      </w:fldSimple>
       <w:r>
         <w:t>: Order Cart Page</w:t>
       </w:r>
@@ -3833,7 +4364,8 @@
         <w:ind w:left="1418"/>
       </w:pPr>
       <w:r>
-        <w:t>Update cart</w:t>
+        <w:lastRenderedPageBreak/>
+        <w:t>Update order cart</w:t>
       </w:r>
     </w:p>
     <w:p>
@@ -3853,7 +4385,7 @@
           <w:noProof/>
         </w:rPr>
         <w:drawing>
-          <wp:inline distT="0" distB="0" distL="0" distR="0" wp14:anchorId="1EC564B6" wp14:editId="15B54F2B">
+          <wp:inline distT="0" distB="0" distL="0" distR="0" wp14:anchorId="6E83C656" wp14:editId="505CC54E">
             <wp:extent cx="205200" cy="180000"/>
             <wp:effectExtent l="0" t="0" r="0" b="0"/>
             <wp:docPr id="951922593" name="Picture 17"/>
@@ -3865,6 +4397,55 @@
                 <pic:pic xmlns:pic="http://schemas.openxmlformats.org/drawingml/2006/picture">
                   <pic:nvPicPr>
                     <pic:cNvPr id="951922593" name="Picture 951922593"/>
+                    <pic:cNvPicPr/>
+                  </pic:nvPicPr>
+                  <pic:blipFill>
+                    <a:blip r:embed="rId22" cstate="print">
+                      <a:extLst>
+                        <a:ext uri="{28A0092B-C50C-407E-A947-70E740481C1C}">
+                          <a14:useLocalDpi xmlns:a14="http://schemas.microsoft.com/office/drawing/2010/main" val="0"/>
+                        </a:ext>
+                      </a:extLst>
+                    </a:blip>
+                    <a:stretch>
+                      <a:fillRect/>
+                    </a:stretch>
+                  </pic:blipFill>
+                  <pic:spPr>
+                    <a:xfrm>
+                      <a:off x="0" y="0"/>
+                      <a:ext cx="205200" cy="180000"/>
+                    </a:xfrm>
+                    <a:prstGeom prst="rect">
+                      <a:avLst/>
+                    </a:prstGeom>
+                  </pic:spPr>
+                </pic:pic>
+              </a:graphicData>
+            </a:graphic>
+          </wp:inline>
+        </w:drawing>
+      </w:r>
+      <w:r>
+        <w:t xml:space="preserve"> or </w:t>
+      </w:r>
+      <w:r>
+        <w:rPr>
+          <w:noProof/>
+        </w:rPr>
+        <w:drawing>
+          <wp:inline distT="0" distB="0" distL="0" distR="0" wp14:anchorId="120A291D" wp14:editId="2AD806F7">
+            <wp:extent cx="205200" cy="180000"/>
+            <wp:effectExtent l="0" t="0" r="0" b="0"/>
+            <wp:docPr id="379821507" name="Picture 18"/>
+            <wp:cNvGraphicFramePr>
+              <a:graphicFrameLocks xmlns:a="http://schemas.openxmlformats.org/drawingml/2006/main" noChangeAspect="1"/>
+            </wp:cNvGraphicFramePr>
+            <a:graphic xmlns:a="http://schemas.openxmlformats.org/drawingml/2006/main">
+              <a:graphicData uri="http://schemas.openxmlformats.org/drawingml/2006/picture">
+                <pic:pic xmlns:pic="http://schemas.openxmlformats.org/drawingml/2006/picture">
+                  <pic:nvPicPr>
+                    <pic:cNvPr id="379821507" name="Picture 379821507"/>
                     <pic:cNvPicPr/>
                   </pic:nvPicPr>
                   <pic:blipFill>
@@ -3895,17 +4476,35 @@
         </w:drawing>
       </w:r>
       <w:r>
-        <w:t xml:space="preserve"> or </w:t>
+        <w:t xml:space="preserve"> </w:t>
+      </w:r>
+      <w:proofErr w:type="gramStart"/>
+      <w:r>
+        <w:t>buttons</w:t>
+      </w:r>
+      <w:proofErr w:type="gramEnd"/>
+    </w:p>
+    <w:p>
+      <w:pPr>
+        <w:pStyle w:val="ListParagraph"/>
+        <w:numPr>
+          <w:ilvl w:val="2"/>
+          <w:numId w:val="26"/>
+        </w:numPr>
+        <w:ind w:left="1701"/>
+      </w:pPr>
+      <w:r>
+        <w:t xml:space="preserve">Item can be deleted by clicking on the </w:t>
       </w:r>
       <w:r>
         <w:rPr>
           <w:noProof/>
         </w:rPr>
         <w:drawing>
-          <wp:inline distT="0" distB="0" distL="0" distR="0" wp14:anchorId="67AAEF2C" wp14:editId="23A660EC">
+          <wp:inline distT="0" distB="0" distL="0" distR="0" wp14:anchorId="3C900BDF" wp14:editId="7D243131">
             <wp:extent cx="205200" cy="180000"/>
             <wp:effectExtent l="0" t="0" r="0" b="0"/>
-            <wp:docPr id="379821507" name="Picture 18"/>
+            <wp:docPr id="155183882" name="Picture 19"/>
             <wp:cNvGraphicFramePr>
               <a:graphicFrameLocks xmlns:a="http://schemas.openxmlformats.org/drawingml/2006/main" noChangeAspect="1"/>
             </wp:cNvGraphicFramePr>
@@ -3913,7 +4512,7 @@
               <a:graphicData uri="http://schemas.openxmlformats.org/drawingml/2006/picture">
                 <pic:pic xmlns:pic="http://schemas.openxmlformats.org/drawingml/2006/picture">
                   <pic:nvPicPr>
-                    <pic:cNvPr id="379821507" name="Picture 379821507"/>
+                    <pic:cNvPr id="155183882" name="Picture 155183882"/>
                     <pic:cNvPicPr/>
                   </pic:nvPicPr>
                   <pic:blipFill>
@@ -3944,8 +4543,13 @@
         </w:drawing>
       </w:r>
       <w:r>
-        <w:t xml:space="preserve"> buttons [R08]</w:t>
-      </w:r>
+        <w:t xml:space="preserve"> </w:t>
+      </w:r>
+      <w:proofErr w:type="gramStart"/>
+      <w:r>
+        <w:t>button</w:t>
+      </w:r>
+      <w:proofErr w:type="gramEnd"/>
     </w:p>
     <w:p>
       <w:pPr>
@@ -3957,76 +4561,14 @@
         <w:ind w:left="1701"/>
       </w:pPr>
       <w:r>
-        <w:t xml:space="preserve">Item can be deleted by clicking on the </w:t>
+        <w:t xml:space="preserve">Cart can be emptied by clicking on the </w:t>
       </w:r>
       <w:r>
         <w:rPr>
           <w:noProof/>
         </w:rPr>
         <w:drawing>
-          <wp:inline distT="0" distB="0" distL="0" distR="0" wp14:anchorId="40E113D4" wp14:editId="15C27A8B">
-            <wp:extent cx="205200" cy="180000"/>
-            <wp:effectExtent l="0" t="0" r="0" b="0"/>
-            <wp:docPr id="155183882" name="Picture 19"/>
-            <wp:cNvGraphicFramePr>
-              <a:graphicFrameLocks xmlns:a="http://schemas.openxmlformats.org/drawingml/2006/main" noChangeAspect="1"/>
-            </wp:cNvGraphicFramePr>
-            <a:graphic xmlns:a="http://schemas.openxmlformats.org/drawingml/2006/main">
-              <a:graphicData uri="http://schemas.openxmlformats.org/drawingml/2006/picture">
-                <pic:pic xmlns:pic="http://schemas.openxmlformats.org/drawingml/2006/picture">
-                  <pic:nvPicPr>
-                    <pic:cNvPr id="155183882" name="Picture 155183882"/>
-                    <pic:cNvPicPr/>
-                  </pic:nvPicPr>
-                  <pic:blipFill>
-                    <a:blip r:embed="rId25" cstate="print">
-                      <a:extLst>
-                        <a:ext uri="{28A0092B-C50C-407E-A947-70E740481C1C}">
-                          <a14:useLocalDpi xmlns:a14="http://schemas.microsoft.com/office/drawing/2010/main" val="0"/>
-                        </a:ext>
-                      </a:extLst>
-                    </a:blip>
-                    <a:stretch>
-                      <a:fillRect/>
-                    </a:stretch>
-                  </pic:blipFill>
-                  <pic:spPr>
-                    <a:xfrm>
-                      <a:off x="0" y="0"/>
-                      <a:ext cx="205200" cy="180000"/>
-                    </a:xfrm>
-                    <a:prstGeom prst="rect">
-                      <a:avLst/>
-                    </a:prstGeom>
-                  </pic:spPr>
-                </pic:pic>
-              </a:graphicData>
-            </a:graphic>
-          </wp:inline>
-        </w:drawing>
-      </w:r>
-      <w:r>
-        <w:t xml:space="preserve"> button [R07]</w:t>
-      </w:r>
-    </w:p>
-    <w:p>
-      <w:pPr>
-        <w:pStyle w:val="ListParagraph"/>
-        <w:numPr>
-          <w:ilvl w:val="2"/>
-          <w:numId w:val="26"/>
-        </w:numPr>
-        <w:ind w:left="1701"/>
-      </w:pPr>
-      <w:r>
-        <w:t xml:space="preserve">Cart can be emptied by clicking on the </w:t>
-      </w:r>
-      <w:r>
-        <w:rPr>
-          <w:noProof/>
-        </w:rPr>
-        <w:drawing>
-          <wp:inline distT="0" distB="0" distL="0" distR="0" wp14:anchorId="60E3E7C2" wp14:editId="223EDF56">
+          <wp:inline distT="0" distB="0" distL="0" distR="0" wp14:anchorId="70801411" wp14:editId="7C8EC656">
             <wp:extent cx="417600" cy="180000"/>
             <wp:effectExtent l="0" t="0" r="1905" b="0"/>
             <wp:docPr id="605652267" name="Picture 20"/>
@@ -4041,7 +4583,7 @@
                     <pic:cNvPicPr/>
                   </pic:nvPicPr>
                   <pic:blipFill>
-                    <a:blip r:embed="rId26" cstate="print">
+                    <a:blip r:embed="rId25" cstate="print">
                       <a:extLst>
                         <a:ext uri="{28A0092B-C50C-407E-A947-70E740481C1C}">
                           <a14:useLocalDpi xmlns:a14="http://schemas.microsoft.com/office/drawing/2010/main" val="0"/>
@@ -4068,7 +4610,15 @@
         </w:drawing>
       </w:r>
       <w:r>
-        <w:t xml:space="preserve"> button, page will update to display message ‘No Items in the Cart’ [R07]</w:t>
+        <w:t xml:space="preserve"> button, page will update to display message ‘No Items in the </w:t>
+      </w:r>
+      <w:proofErr w:type="gramStart"/>
+      <w:r>
+        <w:t>Cart</w:t>
+      </w:r>
+      <w:proofErr w:type="gramEnd"/>
+      <w:r>
+        <w:t>’</w:t>
       </w:r>
     </w:p>
     <w:p>
@@ -4088,7 +4638,7 @@
           <w:noProof/>
         </w:rPr>
         <w:drawing>
-          <wp:inline distT="0" distB="0" distL="0" distR="0" wp14:anchorId="610AA242" wp14:editId="6FFFAAC5">
+          <wp:inline distT="0" distB="0" distL="0" distR="0" wp14:anchorId="0C5BBC51" wp14:editId="365438A2">
             <wp:extent cx="579600" cy="180000"/>
             <wp:effectExtent l="0" t="0" r="5080" b="0"/>
             <wp:docPr id="1752741144" name="Picture 21"/>
@@ -4103,7 +4653,7 @@
                     <pic:cNvPicPr/>
                   </pic:nvPicPr>
                   <pic:blipFill>
-                    <a:blip r:embed="rId27" cstate="print">
+                    <a:blip r:embed="rId26" cstate="print">
                       <a:extLst>
                         <a:ext uri="{28A0092B-C50C-407E-A947-70E740481C1C}">
                           <a14:useLocalDpi xmlns:a14="http://schemas.microsoft.com/office/drawing/2010/main" val="0"/>
@@ -4130,8 +4680,13 @@
         </w:drawing>
       </w:r>
       <w:r>
-        <w:t xml:space="preserve"> button [R12]</w:t>
-      </w:r>
+        <w:t xml:space="preserve"> </w:t>
+      </w:r>
+      <w:proofErr w:type="gramStart"/>
+      <w:r>
+        <w:t>button</w:t>
+      </w:r>
+      <w:proofErr w:type="gramEnd"/>
     </w:p>
     <w:p>
       <w:pPr>
@@ -4143,8 +4698,13 @@
         <w:ind w:left="1701"/>
       </w:pPr>
       <w:r>
-        <w:t>Payment window opens, User enters credit card information and clicks Pay button</w:t>
-      </w:r>
+        <w:t xml:space="preserve">Payment window opens, User enters credit card information and clicks Pay </w:t>
+      </w:r>
+      <w:proofErr w:type="gramStart"/>
+      <w:r>
+        <w:t>button</w:t>
+      </w:r>
+      <w:proofErr w:type="gramEnd"/>
     </w:p>
     <w:p>
       <w:pPr>
@@ -4156,8 +4716,13 @@
         <w:ind w:left="1701"/>
       </w:pPr>
       <w:r>
-        <w:t>Site redirects to Order Complete page, displaying Order details and thank you message to User</w:t>
-      </w:r>
+        <w:t xml:space="preserve">Site redirects to Order Complete page, displaying Order details and thank you message to </w:t>
+      </w:r>
+      <w:proofErr w:type="gramStart"/>
+      <w:r>
+        <w:t>User</w:t>
+      </w:r>
+      <w:proofErr w:type="gramEnd"/>
     </w:p>
     <w:p>
       <w:pPr>
@@ -4169,8 +4734,13 @@
         <w:ind w:left="1701"/>
       </w:pPr>
       <w:r>
-        <w:t>Site creates an Order Confirmation file in Orders folder simulating an Order Confirmation email [R11/CR02]</w:t>
-      </w:r>
+        <w:t xml:space="preserve">Site creates an Order Confirmation file in Orders folder simulating an Order Confirmation </w:t>
+      </w:r>
+      <w:proofErr w:type="gramStart"/>
+      <w:r>
+        <w:t>email</w:t>
+      </w:r>
+      <w:proofErr w:type="gramEnd"/>
     </w:p>
     <w:p>
       <w:pPr>
@@ -4189,7 +4759,7 @@
           <w:noProof/>
         </w:rPr>
         <w:drawing>
-          <wp:inline distT="0" distB="0" distL="0" distR="0" wp14:anchorId="3E473DE1" wp14:editId="4E1DB362">
+          <wp:inline distT="0" distB="0" distL="0" distR="0" wp14:anchorId="580D6416" wp14:editId="14C5738A">
             <wp:extent cx="608400" cy="180000"/>
             <wp:effectExtent l="0" t="0" r="1270" b="0"/>
             <wp:docPr id="1658535826" name="Picture 22"/>
@@ -4204,7 +4774,7 @@
                     <pic:cNvPicPr/>
                   </pic:nvPicPr>
                   <pic:blipFill>
-                    <a:blip r:embed="rId28" cstate="print">
+                    <a:blip r:embed="rId27" cstate="print">
                       <a:extLst>
                         <a:ext uri="{28A0092B-C50C-407E-A947-70E740481C1C}">
                           <a14:useLocalDpi xmlns:a14="http://schemas.microsoft.com/office/drawing/2010/main" val="0"/>
@@ -4231,8 +4801,13 @@
         </w:drawing>
       </w:r>
       <w:r>
-        <w:t xml:space="preserve"> button to return to main page</w:t>
-      </w:r>
+        <w:t xml:space="preserve"> button to return to main </w:t>
+      </w:r>
+      <w:proofErr w:type="gramStart"/>
+      <w:r>
+        <w:t>page</w:t>
+      </w:r>
+      <w:proofErr w:type="gramEnd"/>
     </w:p>
     <w:p>
       <w:pPr>
@@ -4246,7 +4821,7 @@
         <w:contextualSpacing w:val="0"/>
       </w:pPr>
       <w:r>
-        <w:t>Admin:</w:t>
+        <w:t>Admin Account:</w:t>
       </w:r>
     </w:p>
     <w:p>
@@ -4259,8 +4834,13 @@
         <w:ind w:left="1418"/>
       </w:pPr>
       <w:r>
-        <w:t>Site redirects to Admin page, displaying Store Info, Add Menu Item form, and list of existing Menu Items that can be edited or enabled/disabled</w:t>
-      </w:r>
+        <w:t>Site redirects to Admin page, displaying Store Info, Add Menu Item form, and list of existing Menu Items that can be edited or enabled/</w:t>
+      </w:r>
+      <w:proofErr w:type="gramStart"/>
+      <w:r>
+        <w:t>disabled</w:t>
+      </w:r>
+      <w:proofErr w:type="gramEnd"/>
     </w:p>
     <w:p>
       <w:pPr>
@@ -4272,9 +4852,8 @@
         <w:rPr>
           <w:noProof/>
         </w:rPr>
-        <w:lastRenderedPageBreak/>
         <w:drawing>
-          <wp:inline distT="0" distB="0" distL="0" distR="0" wp14:anchorId="64779DDA" wp14:editId="5BEF9992">
+          <wp:inline distT="0" distB="0" distL="0" distR="0" wp14:anchorId="75EE3CE9" wp14:editId="4FA3B74C">
             <wp:extent cx="4251158" cy="2601866"/>
             <wp:effectExtent l="25400" t="25400" r="92710" b="90805"/>
             <wp:docPr id="1856681007" name="Picture 6"/>
@@ -4289,7 +4868,7 @@
                     <pic:cNvPicPr/>
                   </pic:nvPicPr>
                   <pic:blipFill>
-                    <a:blip r:embed="rId29" cstate="print">
+                    <a:blip r:embed="rId28" cstate="print">
                       <a:extLst>
                         <a:ext uri="{28A0092B-C50C-407E-A947-70E740481C1C}">
                           <a14:useLocalDpi xmlns:a14="http://schemas.microsoft.com/office/drawing/2010/main" val="0"/>
@@ -4332,27 +4911,14 @@
       <w:r>
         <w:t xml:space="preserve">Figure </w:t>
       </w:r>
-      <w:r>
-        <w:fldChar w:fldCharType="begin"/>
-      </w:r>
-      <w:r>
-        <w:instrText xml:space="preserve"> SEQ Figure \* ARABIC </w:instrText>
-      </w:r>
-      <w:r>
-        <w:fldChar w:fldCharType="separate"/>
-      </w:r>
-      <w:r>
-        <w:rPr>
-          <w:noProof/>
-        </w:rPr>
-        <w:t>6</w:t>
-      </w:r>
-      <w:r>
-        <w:rPr>
-          <w:noProof/>
-        </w:rPr>
-        <w:fldChar w:fldCharType="end"/>
-      </w:r>
+      <w:fldSimple w:instr=" SEQ Figure \* ARABIC ">
+        <w:r>
+          <w:rPr>
+            <w:noProof/>
+          </w:rPr>
+          <w:t>6</w:t>
+        </w:r>
+      </w:fldSimple>
       <w:r>
         <w:t>: Admin Page</w:t>
       </w:r>
@@ -4381,8 +4947,13 @@
         <w:ind w:left="1701"/>
       </w:pPr>
       <w:r>
-        <w:t>Clicking Update Store information button</w:t>
-      </w:r>
+        <w:t xml:space="preserve">Clicking Update Store information </w:t>
+      </w:r>
+      <w:proofErr w:type="gramStart"/>
+      <w:r>
+        <w:t>button</w:t>
+      </w:r>
+      <w:proofErr w:type="gramEnd"/>
     </w:p>
     <w:p>
       <w:pPr>
@@ -4401,7 +4972,7 @@
           <w:noProof/>
         </w:rPr>
         <w:drawing>
-          <wp:inline distT="0" distB="0" distL="0" distR="0" wp14:anchorId="11E36D07" wp14:editId="5CDA6A1A">
+          <wp:inline distT="0" distB="0" distL="0" distR="0" wp14:anchorId="56BBB3CD" wp14:editId="79EDAD77">
             <wp:extent cx="356400" cy="180000"/>
             <wp:effectExtent l="0" t="0" r="0" b="0"/>
             <wp:docPr id="1241152772" name="Picture 1241152772"/>
@@ -4416,7 +4987,7 @@
                     <pic:cNvPicPr/>
                   </pic:nvPicPr>
                   <pic:blipFill>
-                    <a:blip r:embed="rId15" cstate="print">
+                    <a:blip r:embed="rId14" cstate="print">
                       <a:extLst>
                         <a:ext uri="{28A0092B-C50C-407E-A947-70E740481C1C}">
                           <a14:useLocalDpi xmlns:a14="http://schemas.microsoft.com/office/drawing/2010/main" val="0"/>
@@ -4443,8 +5014,13 @@
         </w:drawing>
       </w:r>
       <w:r>
-        <w:t xml:space="preserve"> button</w:t>
-      </w:r>
+        <w:t xml:space="preserve"> </w:t>
+      </w:r>
+      <w:proofErr w:type="gramStart"/>
+      <w:r>
+        <w:t>button</w:t>
+      </w:r>
+      <w:proofErr w:type="gramEnd"/>
     </w:p>
     <w:p>
       <w:pPr>
@@ -4456,8 +5032,13 @@
         <w:ind w:left="1701"/>
       </w:pPr>
       <w:r>
-        <w:t>Window closes, new information displayed in Store info section</w:t>
-      </w:r>
+        <w:t xml:space="preserve">Window closes, new information displayed in Store info </w:t>
+      </w:r>
+      <w:proofErr w:type="gramStart"/>
+      <w:r>
+        <w:t>section</w:t>
+      </w:r>
+      <w:proofErr w:type="gramEnd"/>
     </w:p>
     <w:p>
       <w:pPr>
@@ -4469,8 +5050,13 @@
         <w:ind w:left="1418"/>
       </w:pPr>
       <w:r>
-        <w:t>Add new Menu item [R02]</w:t>
-      </w:r>
+        <w:t xml:space="preserve">Add new Menu </w:t>
+      </w:r>
+      <w:proofErr w:type="gramStart"/>
+      <w:r>
+        <w:t>item</w:t>
+      </w:r>
+      <w:proofErr w:type="gramEnd"/>
     </w:p>
     <w:p>
       <w:pPr>
@@ -4495,7 +5081,7 @@
           <w:noProof/>
         </w:rPr>
         <w:drawing>
-          <wp:inline distT="0" distB="0" distL="0" distR="0" wp14:anchorId="42254901" wp14:editId="2B6E71DF">
+          <wp:inline distT="0" distB="0" distL="0" distR="0" wp14:anchorId="2E24A0F2" wp14:editId="4E3F4159">
             <wp:extent cx="356400" cy="180000"/>
             <wp:effectExtent l="0" t="0" r="0" b="0"/>
             <wp:docPr id="1990259423" name="Picture 1990259423"/>
@@ -4510,7 +5096,7 @@
                     <pic:cNvPicPr/>
                   </pic:nvPicPr>
                   <pic:blipFill>
-                    <a:blip r:embed="rId15" cstate="print">
+                    <a:blip r:embed="rId14" cstate="print">
                       <a:extLst>
                         <a:ext uri="{28A0092B-C50C-407E-A947-70E740481C1C}">
                           <a14:useLocalDpi xmlns:a14="http://schemas.microsoft.com/office/drawing/2010/main" val="0"/>
@@ -4537,8 +5123,13 @@
         </w:drawing>
       </w:r>
       <w:r>
-        <w:t xml:space="preserve"> button</w:t>
-      </w:r>
+        <w:t xml:space="preserve"> </w:t>
+      </w:r>
+      <w:proofErr w:type="gramStart"/>
+      <w:r>
+        <w:t>button</w:t>
+      </w:r>
+      <w:proofErr w:type="gramEnd"/>
     </w:p>
     <w:p>
       <w:pPr>
@@ -4550,8 +5141,13 @@
         <w:ind w:left="1701"/>
       </w:pPr>
       <w:r>
-        <w:t>Site adds item to database and displays on main page</w:t>
-      </w:r>
+        <w:t xml:space="preserve">Site adds item to database and displays on main </w:t>
+      </w:r>
+      <w:proofErr w:type="gramStart"/>
+      <w:r>
+        <w:t>page</w:t>
+      </w:r>
+      <w:proofErr w:type="gramEnd"/>
     </w:p>
     <w:p>
       <w:pPr>
@@ -4583,7 +5179,7 @@
           <w:noProof/>
         </w:rPr>
         <w:drawing>
-          <wp:inline distT="0" distB="0" distL="0" distR="0" wp14:anchorId="47134EEE" wp14:editId="4AC7CEE9">
+          <wp:inline distT="0" distB="0" distL="0" distR="0" wp14:anchorId="6BBAE093" wp14:editId="7B466128">
             <wp:extent cx="259200" cy="180000"/>
             <wp:effectExtent l="0" t="0" r="0" b="0"/>
             <wp:docPr id="1106836727" name="Picture 23"/>
@@ -4598,7 +5194,7 @@
                     <pic:cNvPicPr/>
                   </pic:nvPicPr>
                   <pic:blipFill>
-                    <a:blip r:embed="rId30" cstate="print">
+                    <a:blip r:embed="rId29" cstate="print">
                       <a:extLst>
                         <a:ext uri="{28A0092B-C50C-407E-A947-70E740481C1C}">
                           <a14:useLocalDpi xmlns:a14="http://schemas.microsoft.com/office/drawing/2010/main" val="0"/>
@@ -4632,7 +5228,7 @@
           <w:noProof/>
         </w:rPr>
         <w:drawing>
-          <wp:inline distT="0" distB="0" distL="0" distR="0" wp14:anchorId="6E59A14D" wp14:editId="7F8DECF2">
+          <wp:inline distT="0" distB="0" distL="0" distR="0" wp14:anchorId="560A422D" wp14:editId="6299A1EB">
             <wp:extent cx="356400" cy="180000"/>
             <wp:effectExtent l="0" t="0" r="0" b="0"/>
             <wp:docPr id="1293826992" name="Picture 1293826992"/>
@@ -4647,7 +5243,7 @@
                     <pic:cNvPicPr/>
                   </pic:nvPicPr>
                   <pic:blipFill>
-                    <a:blip r:embed="rId15" cstate="print">
+                    <a:blip r:embed="rId14" cstate="print">
                       <a:extLst>
                         <a:ext uri="{28A0092B-C50C-407E-A947-70E740481C1C}">
                           <a14:useLocalDpi xmlns:a14="http://schemas.microsoft.com/office/drawing/2010/main" val="0"/>
@@ -4674,8 +5270,13 @@
         </w:drawing>
       </w:r>
       <w:r>
-        <w:t xml:space="preserve"> button.  Item is updated in database and changes reflect on main page</w:t>
-      </w:r>
+        <w:t xml:space="preserve"> button.  Item is updated in database and changes reflect on main </w:t>
+      </w:r>
+      <w:proofErr w:type="gramStart"/>
+      <w:r>
+        <w:t>page</w:t>
+      </w:r>
+      <w:proofErr w:type="gramEnd"/>
     </w:p>
     <w:p>
       <w:pPr>
@@ -4687,6 +5288,7 @@
         <w:ind w:left="1701"/>
       </w:pPr>
       <w:r>
+        <w:lastRenderedPageBreak/>
         <w:t xml:space="preserve">Clicking </w:t>
       </w:r>
       <w:r>
@@ -4694,7 +5296,7 @@
           <w:noProof/>
         </w:rPr>
         <w:drawing>
-          <wp:inline distT="0" distB="0" distL="0" distR="0" wp14:anchorId="02C8085D" wp14:editId="4EF5826B">
+          <wp:inline distT="0" distB="0" distL="0" distR="0" wp14:anchorId="3AE5B1F4" wp14:editId="18E8A19A">
             <wp:extent cx="360000" cy="180000"/>
             <wp:effectExtent l="0" t="0" r="0" b="0"/>
             <wp:docPr id="1766680291" name="Picture 24"/>
@@ -4709,7 +5311,7 @@
                     <pic:cNvPicPr/>
                   </pic:nvPicPr>
                   <pic:blipFill>
-                    <a:blip r:embed="rId31" cstate="print">
+                    <a:blip r:embed="rId30" cstate="print">
                       <a:extLst>
                         <a:ext uri="{28A0092B-C50C-407E-A947-70E740481C1C}">
                           <a14:useLocalDpi xmlns:a14="http://schemas.microsoft.com/office/drawing/2010/main" val="0"/>
@@ -4743,7 +5345,7 @@
           <w:noProof/>
         </w:rPr>
         <w:drawing>
-          <wp:inline distT="0" distB="0" distL="0" distR="0" wp14:anchorId="3B992A46" wp14:editId="7DF7A361">
+          <wp:inline distT="0" distB="0" distL="0" distR="0" wp14:anchorId="2F8C611F" wp14:editId="3776A360">
             <wp:extent cx="244800" cy="180000"/>
             <wp:effectExtent l="0" t="0" r="0" b="0"/>
             <wp:docPr id="1775092800" name="Picture 26"/>
@@ -4758,7 +5360,7 @@
                     <pic:cNvPicPr/>
                   </pic:nvPicPr>
                   <pic:blipFill>
-                    <a:blip r:embed="rId32" cstate="print">
+                    <a:blip r:embed="rId31" cstate="print">
                       <a:extLst>
                         <a:ext uri="{28A0092B-C50C-407E-A947-70E740481C1C}">
                           <a14:useLocalDpi xmlns:a14="http://schemas.microsoft.com/office/drawing/2010/main" val="0"/>
@@ -4792,7 +5394,7 @@
           <w:noProof/>
         </w:rPr>
         <w:drawing>
-          <wp:inline distT="0" distB="0" distL="0" distR="0" wp14:anchorId="2043CC48" wp14:editId="6400AC5D">
+          <wp:inline distT="0" distB="0" distL="0" distR="0" wp14:anchorId="5D666DCB" wp14:editId="3D8EEF5F">
             <wp:extent cx="223200" cy="180000"/>
             <wp:effectExtent l="0" t="0" r="5715" b="0"/>
             <wp:docPr id="460755357" name="Picture 460755357"/>
@@ -4807,7 +5409,7 @@
                     <pic:cNvPicPr/>
                   </pic:nvPicPr>
                   <pic:blipFill>
-                    <a:blip r:embed="rId33" cstate="print">
+                    <a:blip r:embed="rId32" cstate="print">
                       <a:extLst>
                         <a:ext uri="{28A0092B-C50C-407E-A947-70E740481C1C}">
                           <a14:useLocalDpi xmlns:a14="http://schemas.microsoft.com/office/drawing/2010/main" val="0"/>
@@ -4834,8 +5436,13 @@
         </w:drawing>
       </w:r>
       <w:r>
-        <w:t xml:space="preserve"> button to cancel).  Item is deleted from database and removed from main page</w:t>
-      </w:r>
+        <w:t xml:space="preserve"> button to cancel).  Item is deleted from database and removed from main </w:t>
+      </w:r>
+      <w:proofErr w:type="gramStart"/>
+      <w:r>
+        <w:t>page</w:t>
+      </w:r>
+      <w:proofErr w:type="gramEnd"/>
     </w:p>
     <w:p>
       <w:pPr>
@@ -4854,7 +5461,7 @@
           <w:noProof/>
         </w:rPr>
         <w:drawing>
-          <wp:inline distT="0" distB="0" distL="0" distR="0" wp14:anchorId="08E14D32" wp14:editId="465B2FBC">
+          <wp:inline distT="0" distB="0" distL="0" distR="0" wp14:anchorId="2F81D532" wp14:editId="22DCB628">
             <wp:extent cx="374400" cy="180000"/>
             <wp:effectExtent l="0" t="0" r="0" b="0"/>
             <wp:docPr id="791989668" name="Picture 25"/>
@@ -4869,7 +5476,7 @@
                     <pic:cNvPicPr/>
                   </pic:nvPicPr>
                   <pic:blipFill>
-                    <a:blip r:embed="rId34" cstate="print">
+                    <a:blip r:embed="rId33" cstate="print">
                       <a:extLst>
                         <a:ext uri="{28A0092B-C50C-407E-A947-70E740481C1C}">
                           <a14:useLocalDpi xmlns:a14="http://schemas.microsoft.com/office/drawing/2010/main" val="0"/>
@@ -4903,7 +5510,7 @@
           <w:noProof/>
         </w:rPr>
         <w:drawing>
-          <wp:inline distT="0" distB="0" distL="0" distR="0" wp14:anchorId="33431E75" wp14:editId="30F43C35">
+          <wp:inline distT="0" distB="0" distL="0" distR="0" wp14:anchorId="0844F1F4" wp14:editId="5802D3D0">
             <wp:extent cx="244800" cy="180000"/>
             <wp:effectExtent l="0" t="0" r="0" b="0"/>
             <wp:docPr id="36801186" name="Picture 36801186"/>
@@ -4918,7 +5525,7 @@
                     <pic:cNvPicPr/>
                   </pic:nvPicPr>
                   <pic:blipFill>
-                    <a:blip r:embed="rId32" cstate="print">
+                    <a:blip r:embed="rId31" cstate="print">
                       <a:extLst>
                         <a:ext uri="{28A0092B-C50C-407E-A947-70E740481C1C}">
                           <a14:useLocalDpi xmlns:a14="http://schemas.microsoft.com/office/drawing/2010/main" val="0"/>
@@ -4952,7 +5559,7 @@
           <w:noProof/>
         </w:rPr>
         <w:drawing>
-          <wp:inline distT="0" distB="0" distL="0" distR="0" wp14:anchorId="24B67E98" wp14:editId="08234FAF">
+          <wp:inline distT="0" distB="0" distL="0" distR="0" wp14:anchorId="7F84B8E9" wp14:editId="21B6C77F">
             <wp:extent cx="223200" cy="180000"/>
             <wp:effectExtent l="0" t="0" r="5715" b="0"/>
             <wp:docPr id="1490887032" name="Picture 27"/>
@@ -4967,7 +5574,7 @@
                     <pic:cNvPicPr/>
                   </pic:nvPicPr>
                   <pic:blipFill>
-                    <a:blip r:embed="rId33" cstate="print">
+                    <a:blip r:embed="rId32" cstate="print">
                       <a:extLst>
                         <a:ext uri="{28A0092B-C50C-407E-A947-70E740481C1C}">
                           <a14:useLocalDpi xmlns:a14="http://schemas.microsoft.com/office/drawing/2010/main" val="0"/>
@@ -4994,8 +5601,13 @@
         </w:drawing>
       </w:r>
       <w:r>
-        <w:t xml:space="preserve"> button to cancel).  Item remains in database but is not visible/available for order on main page</w:t>
-      </w:r>
+        <w:t xml:space="preserve"> button to cancel).  Item remains in database but is not visible/available for order on main </w:t>
+      </w:r>
+      <w:proofErr w:type="gramStart"/>
+      <w:r>
+        <w:t>page</w:t>
+      </w:r>
+      <w:proofErr w:type="gramEnd"/>
     </w:p>
     <w:p>
       <w:pPr>
@@ -5014,7 +5626,7 @@
           <w:noProof/>
         </w:rPr>
         <w:drawing>
-          <wp:inline distT="0" distB="0" distL="0" distR="0" wp14:anchorId="4DB4A478" wp14:editId="26167CC4">
+          <wp:inline distT="0" distB="0" distL="0" distR="0" wp14:anchorId="7C10088F" wp14:editId="6C630265">
             <wp:extent cx="360000" cy="180000"/>
             <wp:effectExtent l="0" t="0" r="0" b="0"/>
             <wp:docPr id="1667273656" name="Picture 28"/>
@@ -5029,7 +5641,7 @@
                     <pic:cNvPicPr/>
                   </pic:nvPicPr>
                   <pic:blipFill>
-                    <a:blip r:embed="rId35" cstate="print">
+                    <a:blip r:embed="rId34" cstate="print">
                       <a:extLst>
                         <a:ext uri="{28A0092B-C50C-407E-A947-70E740481C1C}">
                           <a14:useLocalDpi xmlns:a14="http://schemas.microsoft.com/office/drawing/2010/main" val="0"/>
@@ -5063,7 +5675,7 @@
           <w:noProof/>
         </w:rPr>
         <w:drawing>
-          <wp:inline distT="0" distB="0" distL="0" distR="0" wp14:anchorId="47BD37A1" wp14:editId="410BFFD1">
+          <wp:inline distT="0" distB="0" distL="0" distR="0" wp14:anchorId="4695684D" wp14:editId="6CCF29F0">
             <wp:extent cx="244800" cy="180000"/>
             <wp:effectExtent l="0" t="0" r="0" b="0"/>
             <wp:docPr id="1167654656" name="Picture 1167654656"/>
@@ -5078,7 +5690,7 @@
                     <pic:cNvPicPr/>
                   </pic:nvPicPr>
                   <pic:blipFill>
-                    <a:blip r:embed="rId32" cstate="print">
+                    <a:blip r:embed="rId31" cstate="print">
                       <a:extLst>
                         <a:ext uri="{28A0092B-C50C-407E-A947-70E740481C1C}">
                           <a14:useLocalDpi xmlns:a14="http://schemas.microsoft.com/office/drawing/2010/main" val="0"/>
@@ -5112,7 +5724,7 @@
           <w:noProof/>
         </w:rPr>
         <w:drawing>
-          <wp:inline distT="0" distB="0" distL="0" distR="0" wp14:anchorId="0461D716" wp14:editId="38851885">
+          <wp:inline distT="0" distB="0" distL="0" distR="0" wp14:anchorId="6288BF77" wp14:editId="33262BFF">
             <wp:extent cx="223200" cy="180000"/>
             <wp:effectExtent l="0" t="0" r="5715" b="0"/>
             <wp:docPr id="597357997" name="Picture 597357997"/>
@@ -5127,7 +5739,7 @@
                     <pic:cNvPicPr/>
                   </pic:nvPicPr>
                   <pic:blipFill>
-                    <a:blip r:embed="rId33" cstate="print">
+                    <a:blip r:embed="rId32" cstate="print">
                       <a:extLst>
                         <a:ext uri="{28A0092B-C50C-407E-A947-70E740481C1C}">
                           <a14:useLocalDpi xmlns:a14="http://schemas.microsoft.com/office/drawing/2010/main" val="0"/>
@@ -5166,8 +5778,13 @@
         </w:numPr>
       </w:pPr>
       <w:r>
-        <w:t>User logs out</w:t>
-      </w:r>
+        <w:t xml:space="preserve">User logs </w:t>
+      </w:r>
+      <w:proofErr w:type="gramStart"/>
+      <w:r>
+        <w:t>out</w:t>
+      </w:r>
+      <w:proofErr w:type="gramEnd"/>
     </w:p>
     <w:p>
       <w:pPr>
@@ -5186,7 +5803,7 @@
           <w:noProof/>
         </w:rPr>
         <w:drawing>
-          <wp:inline distT="0" distB="0" distL="0" distR="0" wp14:anchorId="650A82A0" wp14:editId="5F422BEF">
+          <wp:inline distT="0" distB="0" distL="0" distR="0" wp14:anchorId="5A72A176" wp14:editId="1C25ACCD">
             <wp:extent cx="406800" cy="180000"/>
             <wp:effectExtent l="0" t="0" r="0" b="0"/>
             <wp:docPr id="413869032" name="Picture 29"/>
@@ -5201,7 +5818,7 @@
                     <pic:cNvPicPr/>
                   </pic:nvPicPr>
                   <pic:blipFill>
-                    <a:blip r:embed="rId36" cstate="print">
+                    <a:blip r:embed="rId35" cstate="print">
                       <a:extLst>
                         <a:ext uri="{28A0092B-C50C-407E-A947-70E740481C1C}">
                           <a14:useLocalDpi xmlns:a14="http://schemas.microsoft.com/office/drawing/2010/main" val="0"/>
@@ -5228,8 +5845,13 @@
         </w:drawing>
       </w:r>
       <w:r>
-        <w:t xml:space="preserve"> button from navigation bar</w:t>
-      </w:r>
+        <w:t xml:space="preserve"> button from navigation </w:t>
+      </w:r>
+      <w:proofErr w:type="gramStart"/>
+      <w:r>
+        <w:t>bar</w:t>
+      </w:r>
+      <w:proofErr w:type="gramEnd"/>
     </w:p>
     <w:p>
       <w:pPr>
@@ -5241,8 +5863,13 @@
         <w:ind w:left="1134"/>
       </w:pPr>
       <w:r>
-        <w:t>Site redirects to main page and prompts for login</w:t>
-      </w:r>
+        <w:t xml:space="preserve">Site redirects to main page and prompts for </w:t>
+      </w:r>
+      <w:proofErr w:type="gramStart"/>
+      <w:r>
+        <w:t>login</w:t>
+      </w:r>
+      <w:proofErr w:type="gramEnd"/>
     </w:p>
     <w:p/>
     <w:p/>
@@ -5256,7 +5883,6 @@
       </w:pPr>
       <w:bookmarkStart w:id="12" w:name="_Toc148894774"/>
       <w:r>
-        <w:lastRenderedPageBreak/>
         <w:t>Problems and Challenges</w:t>
       </w:r>
       <w:bookmarkEnd w:id="12"/>
@@ -5448,8 +6074,13 @@
         </w:numPr>
       </w:pPr>
       <w:r>
-        <w:t>MS Project software learned late</w:t>
-      </w:r>
+        <w:t xml:space="preserve">MS Project software learned </w:t>
+      </w:r>
+      <w:proofErr w:type="gramStart"/>
+      <w:r>
+        <w:t>late</w:t>
+      </w:r>
+      <w:proofErr w:type="gramEnd"/>
     </w:p>
     <w:p>
       <w:pPr>
@@ -5557,19 +6188,17 @@
         <w:t xml:space="preserve"> </w:t>
       </w:r>
       <w:r>
-        <w:t xml:space="preserve">Creating </w:t>
-      </w:r>
-      <w:r>
-        <w:t xml:space="preserve">and continuously updating our </w:t>
-      </w:r>
-      <w:r>
-        <w:t xml:space="preserve">use cases helped us </w:t>
+        <w:t xml:space="preserve">Creating use cases helped us </w:t>
       </w:r>
       <w:r>
         <w:t xml:space="preserve">to </w:t>
       </w:r>
       <w:r>
-        <w:t xml:space="preserve">clearly define and document the functional requirements of our project and ensure that all team members </w:t>
+        <w:t xml:space="preserve">clearly define and document the functional requirements of our project and </w:t>
+      </w:r>
+      <w:r>
+        <w:lastRenderedPageBreak/>
+        <w:t xml:space="preserve">ensure that all team members </w:t>
       </w:r>
       <w:r>
         <w:t>understand</w:t>
@@ -5681,7 +6310,6 @@
       </w:pPr>
       <w:bookmarkStart w:id="14" w:name="_Toc148894776"/>
       <w:r>
-        <w:lastRenderedPageBreak/>
         <w:t>Proposed Changes</w:t>
       </w:r>
       <w:bookmarkEnd w:id="14"/>
@@ -5765,7 +6393,7 @@
         </w:numPr>
       </w:pPr>
       <w:r>
-        <w:t>In the future, we'll spend more time talking and planning before we start. This helps us understand things better and make sure we're on the right track from the beginning.</w:t>
+        <w:t xml:space="preserve"> In the future, we'll spend more time talking and planning before we start. This helps us understand things better and make sure we're on the right track from the beginning.</w:t>
       </w:r>
       <w:r>
         <w:t xml:space="preserve"> </w:t>
@@ -5781,26 +6409,6 @@
       </w:r>
       <w:r>
         <w:t xml:space="preserve">point of view. </w:t>
-      </w:r>
-    </w:p>
-    <w:p>
-      <w:pPr>
-        <w:pStyle w:val="ListParagraph"/>
-        <w:numPr>
-          <w:ilvl w:val="0"/>
-          <w:numId w:val="29"/>
-        </w:numPr>
-      </w:pPr>
-      <w:r>
-        <w:t xml:space="preserve">GitLab structure (branching, when to merge, </w:t>
-      </w:r>
-      <w:proofErr w:type="spellStart"/>
-      <w:r>
-        <w:t>etc</w:t>
-      </w:r>
-      <w:proofErr w:type="spellEnd"/>
-      <w:r>
-        <w:t>) established as part of planning phase….</w:t>
       </w:r>
     </w:p>
     <w:p>
@@ -5892,7 +6500,7 @@
                     <pic:cNvPicPr/>
                   </pic:nvPicPr>
                   <pic:blipFill>
-                    <a:blip r:embed="rId37"/>
+                    <a:blip r:embed="rId36"/>
                     <a:stretch>
                       <a:fillRect/>
                     </a:stretch>
@@ -5937,13 +6545,7 @@
         <w:rPr>
           <w:lang w:eastAsia="en-CA"/>
         </w:rPr>
-        <w:t>piece</w:t>
-      </w:r>
-      <w:r>
-        <w:rPr>
-          <w:lang w:eastAsia="en-CA"/>
-        </w:rPr>
-        <w:t xml:space="preserve"> of code </w:t>
+        <w:t xml:space="preserve">peace of code </w:t>
       </w:r>
       <w:r>
         <w:rPr>
@@ -6069,19 +6671,16 @@
         <w:t xml:space="preserve"> an</w:t>
       </w:r>
       <w:r>
-        <w:t xml:space="preserve"> error handling to provide informative error messages in case something goes wrong, which</w:t>
-      </w:r>
-      <w:r>
-        <w:t xml:space="preserve"> c</w:t>
-      </w:r>
-      <w:r>
-        <w:t xml:space="preserve">an help </w:t>
-      </w:r>
-      <w:r>
-        <w:t xml:space="preserve">us </w:t>
-      </w:r>
-      <w:r>
-        <w:t xml:space="preserve">with debugging. </w:t>
+        <w:t xml:space="preserve"> error handling to provide informative error messages in case something goes wrong,</w:t>
+      </w:r>
+      <w:r>
+        <w:t xml:space="preserve"> </w:t>
+      </w:r>
+      <w:r>
+        <w:t>which can help us with debugging</w:t>
+      </w:r>
+      <w:r>
+        <w:t xml:space="preserve">. </w:t>
       </w:r>
       <w:r>
         <w:t xml:space="preserve">      </w:t>
@@ -6131,8 +6730,13 @@
           <w:numId w:val="16"/>
         </w:numPr>
       </w:pPr>
-      <w:r>
-        <w:t>Middle-ware:</w:t>
+      <w:proofErr w:type="gramStart"/>
+      <w:r>
+        <w:t>Middle-ware</w:t>
+      </w:r>
+      <w:proofErr w:type="gramEnd"/>
+      <w:r>
+        <w:t>:</w:t>
       </w:r>
     </w:p>
     <w:p>
@@ -6144,17 +6748,8 @@
     <w:p>
       <w:pPr>
         <w:pStyle w:val="ListParagraph"/>
-        <w:ind w:left="1080"/>
-      </w:pPr>
-      <w:r>
-        <w:t xml:space="preserve">[assigned to: </w:t>
-      </w:r>
-      <w:r>
-        <w:t>Kento</w:t>
-      </w:r>
-      <w:r>
-        <w:t>]</w:t>
-      </w:r>
+        <w:ind w:left="1440"/>
+      </w:pPr>
     </w:p>
     <w:p>
       <w:pPr>
@@ -6183,6 +6778,211 @@
           <w:color w:val="FF0000"/>
         </w:rPr>
       </w:pPr>
+      <w:r>
+        <w:rPr>
+          <w:i/>
+          <w:noProof/>
+          <w:color w:val="FF0000"/>
+        </w:rPr>
+        <w:drawing>
+          <wp:inline distT="0" distB="0" distL="0" distR="0" wp14:anchorId="35E3D457" wp14:editId="3E0C74F1">
+            <wp:extent cx="6858000" cy="3281680"/>
+            <wp:effectExtent l="0" t="0" r="0" b="0"/>
+            <wp:docPr id="851811837" name="Picture 1" descr="A computer screen shot of text&#10;&#10;Description automatically generated"/>
+            <wp:cNvGraphicFramePr>
+              <a:graphicFrameLocks xmlns:a="http://schemas.openxmlformats.org/drawingml/2006/main" noChangeAspect="1"/>
+            </wp:cNvGraphicFramePr>
+            <a:graphic xmlns:a="http://schemas.openxmlformats.org/drawingml/2006/main">
+              <a:graphicData uri="http://schemas.openxmlformats.org/drawingml/2006/picture">
+                <pic:pic xmlns:pic="http://schemas.openxmlformats.org/drawingml/2006/picture">
+                  <pic:nvPicPr>
+                    <pic:cNvPr id="851811837" name="Picture 1" descr="A computer screen shot of text&#10;&#10;Description automatically generated"/>
+                    <pic:cNvPicPr/>
+                  </pic:nvPicPr>
+                  <pic:blipFill>
+                    <a:blip r:embed="rId37" cstate="print">
+                      <a:extLst>
+                        <a:ext uri="{28A0092B-C50C-407E-A947-70E740481C1C}">
+                          <a14:useLocalDpi xmlns:a14="http://schemas.microsoft.com/office/drawing/2010/main" val="0"/>
+                        </a:ext>
+                      </a:extLst>
+                    </a:blip>
+                    <a:stretch>
+                      <a:fillRect/>
+                    </a:stretch>
+                  </pic:blipFill>
+                  <pic:spPr>
+                    <a:xfrm>
+                      <a:off x="0" y="0"/>
+                      <a:ext cx="6858000" cy="3281680"/>
+                    </a:xfrm>
+                    <a:prstGeom prst="rect">
+                      <a:avLst/>
+                    </a:prstGeom>
+                  </pic:spPr>
+                </pic:pic>
+              </a:graphicData>
+            </a:graphic>
+          </wp:inline>
+        </w:drawing>
+      </w:r>
+    </w:p>
+    <w:p>
+      <w:pPr>
+        <w:ind w:left="360"/>
+        <w:rPr>
+          <w:i/>
+          <w:color w:val="FF0000"/>
+        </w:rPr>
+      </w:pPr>
+    </w:p>
+    <w:p>
+      <w:pPr>
+        <w:ind w:firstLine="720"/>
+        <w:rPr>
+          <w:iCs/>
+          <w:color w:val="000000" w:themeColor="text1"/>
+        </w:rPr>
+      </w:pPr>
+      <w:r>
+        <w:rPr>
+          <w:iCs/>
+          <w:color w:val="000000" w:themeColor="text1"/>
+        </w:rPr>
+        <w:t>T</w:t>
+      </w:r>
+      <w:r>
+        <w:rPr>
+          <w:iCs/>
+          <w:color w:val="000000" w:themeColor="text1"/>
+        </w:rPr>
+        <w:t>his</w:t>
+      </w:r>
+      <w:r>
+        <w:rPr>
+          <w:iCs/>
+          <w:color w:val="000000" w:themeColor="text1"/>
+        </w:rPr>
+        <w:t xml:space="preserve"> is not the actual code from the code editor, but from what is </w:t>
+      </w:r>
+      <w:r>
+        <w:rPr>
+          <w:iCs/>
+          <w:color w:val="000000" w:themeColor="text1"/>
+        </w:rPr>
+        <w:t>displayed</w:t>
+      </w:r>
+      <w:r>
+        <w:rPr>
+          <w:iCs/>
+          <w:color w:val="000000" w:themeColor="text1"/>
+        </w:rPr>
+        <w:t xml:space="preserve"> on the web page.</w:t>
+      </w:r>
+      <w:r>
+        <w:rPr>
+          <w:iCs/>
+          <w:color w:val="000000" w:themeColor="text1"/>
+        </w:rPr>
+        <w:t xml:space="preserve"> we used bootstrap to easily implement sophisticated design and simplify our CSS and JavaScript code by including classes into the HTML tags. This code above might look difficult or messy briefly, however this is using simple grid design that behaves as a table by having three headers, Item, Quantity and Price Per Item. The reason we used the grid structure instead of using HTML table is to implement mobile responsive web page easily and enhance performance of PHP form that sometimes does not work inside the table for some reasons.</w:t>
+      </w:r>
+    </w:p>
+    <w:p>
+      <w:pPr>
+        <w:ind w:firstLine="720"/>
+        <w:rPr>
+          <w:rFonts w:eastAsiaTheme="minorHAnsi"/>
+          <w:iCs/>
+          <w:color w:val="000000" w:themeColor="text1"/>
+          <w:lang w:val="en-US" w:eastAsia="ja-JP"/>
+        </w:rPr>
+      </w:pPr>
+      <w:r>
+        <w:rPr>
+          <w:iCs/>
+          <w:color w:val="000000" w:themeColor="text1"/>
+        </w:rPr>
+        <w:t xml:space="preserve">We were able to implement sophisticated mobile responsive user interface that fits to </w:t>
+      </w:r>
+      <w:r>
+        <w:rPr>
+          <w:iCs/>
+          <w:color w:val="000000" w:themeColor="text1"/>
+        </w:rPr>
+        <w:t xml:space="preserve">this project objective, food delivery by choosing appropriate theme using warm colours and pretty background image. </w:t>
+      </w:r>
+      <w:r>
+        <w:rPr>
+          <w:iCs/>
+          <w:color w:val="000000" w:themeColor="text1"/>
+          <w:lang w:val="en-US" w:eastAsia="ja-JP"/>
+        </w:rPr>
+        <w:t xml:space="preserve">This site will enhance sales </w:t>
+      </w:r>
+      <w:r>
+        <w:rPr>
+          <w:rFonts w:eastAsiaTheme="minorHAnsi"/>
+          <w:iCs/>
+          <w:color w:val="000000" w:themeColor="text1"/>
+          <w:lang w:val="en-US" w:eastAsia="ja-JP"/>
+        </w:rPr>
+        <w:t>by making customers who visit this website want to order product here.</w:t>
+      </w:r>
+      <w:r>
+        <w:rPr>
+          <w:rFonts w:eastAsiaTheme="minorHAnsi"/>
+          <w:iCs/>
+          <w:color w:val="000000" w:themeColor="text1"/>
+          <w:lang w:val="en-US" w:eastAsia="ja-JP"/>
+        </w:rPr>
+        <w:t xml:space="preserve"> Our knowledge of front-end became more solid through utilizing what we previously learned in the course.</w:t>
+      </w:r>
+    </w:p>
+    <w:p>
+      <w:pPr>
+        <w:ind w:firstLine="720"/>
+        <w:rPr>
+          <w:iCs/>
+          <w:color w:val="000000" w:themeColor="text1"/>
+          <w:lang w:val="en-US" w:eastAsia="ja-JP"/>
+        </w:rPr>
+      </w:pPr>
+      <w:r>
+        <w:rPr>
+          <w:rFonts w:eastAsiaTheme="minorHAnsi"/>
+          <w:iCs/>
+          <w:color w:val="000000" w:themeColor="text1"/>
+          <w:lang w:val="en-US" w:eastAsia="ja-JP"/>
+        </w:rPr>
+        <w:t>Since we brainstormed over and over how website should look like</w:t>
+      </w:r>
+      <w:r>
+        <w:rPr>
+          <w:rFonts w:eastAsiaTheme="minorHAnsi"/>
+          <w:iCs/>
+          <w:color w:val="000000" w:themeColor="text1"/>
+          <w:lang w:val="en-US" w:eastAsia="ja-JP"/>
+        </w:rPr>
+        <w:t xml:space="preserve"> to deliver the product that customer needs</w:t>
+      </w:r>
+      <w:r>
+        <w:rPr>
+          <w:rFonts w:eastAsiaTheme="minorHAnsi"/>
+          <w:iCs/>
+          <w:color w:val="000000" w:themeColor="text1"/>
+          <w:lang w:val="en-US" w:eastAsia="ja-JP"/>
+        </w:rPr>
+        <w:t>, we are proud of our overall look and feel</w:t>
+      </w:r>
+      <w:r>
+        <w:rPr>
+          <w:rFonts w:eastAsiaTheme="minorHAnsi"/>
+          <w:iCs/>
+          <w:color w:val="000000" w:themeColor="text1"/>
+          <w:lang w:val="en-US" w:eastAsia="ja-JP"/>
+        </w:rPr>
+        <w:t xml:space="preserve"> of our website.</w:t>
+      </w:r>
     </w:p>
     <w:sectPr>
       <w:headerReference w:type="default" r:id="rId38"/>
@@ -6455,7 +7255,6 @@
           <w:dataBinding w:prefixMappings="xmlns:ns0='http://schemas.openxmlformats.org/package/2006/metadata/core-properties' xmlns:ns1='http://purl.org/dc/elements/1.1/'" w:xpath="/ns0:coreProperties[1]/ns1:title[1]" w:storeItemID="{6C3C8BC8-F283-45AE-878A-BAB7291924A1}"/>
           <w:text/>
         </w:sdtPr>
-        <w:sdtEndPr/>
         <w:sdtContent>
           <w:tc>
             <w:tcPr>
@@ -6783,7 +7582,7 @@
         <w:ind w:left="2716" w:hanging="180"/>
       </w:pPr>
     </w:lvl>
-    <w:lvl w:ilvl="3" w:tplc="FFFFFFFF">
+    <w:lvl w:ilvl="3" w:tplc="FFFFFFFF" w:tentative="1">
       <w:start w:val="1"/>
       <w:numFmt w:val="decimal"/>
       <w:lvlText w:val="%4."/>
@@ -7350,6 +8149,119 @@
     </w:lvl>
   </w:abstractNum>
   <w:abstractNum w:abstractNumId="7" w15:restartNumberingAfterBreak="0">
+    <w:nsid w:val="1CC91082"/>
+    <w:multiLevelType w:val="hybridMultilevel"/>
+    <w:tmpl w:val="0938FEE6"/>
+    <w:lvl w:ilvl="0" w:tplc="04090001">
+      <w:start w:val="1"/>
+      <w:numFmt w:val="bullet"/>
+      <w:lvlText w:val=""/>
+      <w:lvlJc w:val="left"/>
+      <w:pPr>
+        <w:ind w:left="1440" w:hanging="360"/>
+      </w:pPr>
+      <w:rPr>
+        <w:rFonts w:ascii="Symbol" w:hAnsi="Symbol" w:hint="default"/>
+      </w:rPr>
+    </w:lvl>
+    <w:lvl w:ilvl="1" w:tplc="04090003" w:tentative="1">
+      <w:start w:val="1"/>
+      <w:numFmt w:val="bullet"/>
+      <w:lvlText w:val="o"/>
+      <w:lvlJc w:val="left"/>
+      <w:pPr>
+        <w:ind w:left="2160" w:hanging="360"/>
+      </w:pPr>
+      <w:rPr>
+        <w:rFonts w:ascii="Courier New" w:hAnsi="Courier New" w:cs="Courier New" w:hint="default"/>
+      </w:rPr>
+    </w:lvl>
+    <w:lvl w:ilvl="2" w:tplc="04090005" w:tentative="1">
+      <w:start w:val="1"/>
+      <w:numFmt w:val="bullet"/>
+      <w:lvlText w:val=""/>
+      <w:lvlJc w:val="left"/>
+      <w:pPr>
+        <w:ind w:left="2880" w:hanging="360"/>
+      </w:pPr>
+      <w:rPr>
+        <w:rFonts w:ascii="Wingdings" w:hAnsi="Wingdings" w:hint="default"/>
+      </w:rPr>
+    </w:lvl>
+    <w:lvl w:ilvl="3" w:tplc="04090001" w:tentative="1">
+      <w:start w:val="1"/>
+      <w:numFmt w:val="bullet"/>
+      <w:lvlText w:val=""/>
+      <w:lvlJc w:val="left"/>
+      <w:pPr>
+        <w:ind w:left="3600" w:hanging="360"/>
+      </w:pPr>
+      <w:rPr>
+        <w:rFonts w:ascii="Symbol" w:hAnsi="Symbol" w:hint="default"/>
+      </w:rPr>
+    </w:lvl>
+    <w:lvl w:ilvl="4" w:tplc="04090003" w:tentative="1">
+      <w:start w:val="1"/>
+      <w:numFmt w:val="bullet"/>
+      <w:lvlText w:val="o"/>
+      <w:lvlJc w:val="left"/>
+      <w:pPr>
+        <w:ind w:left="4320" w:hanging="360"/>
+      </w:pPr>
+      <w:rPr>
+        <w:rFonts w:ascii="Courier New" w:hAnsi="Courier New" w:cs="Courier New" w:hint="default"/>
+      </w:rPr>
+    </w:lvl>
+    <w:lvl w:ilvl="5" w:tplc="04090005" w:tentative="1">
+      <w:start w:val="1"/>
+      <w:numFmt w:val="bullet"/>
+      <w:lvlText w:val=""/>
+      <w:lvlJc w:val="left"/>
+      <w:pPr>
+        <w:ind w:left="5040" w:hanging="360"/>
+      </w:pPr>
+      <w:rPr>
+        <w:rFonts w:ascii="Wingdings" w:hAnsi="Wingdings" w:hint="default"/>
+      </w:rPr>
+    </w:lvl>
+    <w:lvl w:ilvl="6" w:tplc="04090001" w:tentative="1">
+      <w:start w:val="1"/>
+      <w:numFmt w:val="bullet"/>
+      <w:lvlText w:val=""/>
+      <w:lvlJc w:val="left"/>
+      <w:pPr>
+        <w:ind w:left="5760" w:hanging="360"/>
+      </w:pPr>
+      <w:rPr>
+        <w:rFonts w:ascii="Symbol" w:hAnsi="Symbol" w:hint="default"/>
+      </w:rPr>
+    </w:lvl>
+    <w:lvl w:ilvl="7" w:tplc="04090003" w:tentative="1">
+      <w:start w:val="1"/>
+      <w:numFmt w:val="bullet"/>
+      <w:lvlText w:val="o"/>
+      <w:lvlJc w:val="left"/>
+      <w:pPr>
+        <w:ind w:left="6480" w:hanging="360"/>
+      </w:pPr>
+      <w:rPr>
+        <w:rFonts w:ascii="Courier New" w:hAnsi="Courier New" w:cs="Courier New" w:hint="default"/>
+      </w:rPr>
+    </w:lvl>
+    <w:lvl w:ilvl="8" w:tplc="04090005" w:tentative="1">
+      <w:start w:val="1"/>
+      <w:numFmt w:val="bullet"/>
+      <w:lvlText w:val=""/>
+      <w:lvlJc w:val="left"/>
+      <w:pPr>
+        <w:ind w:left="7200" w:hanging="360"/>
+      </w:pPr>
+      <w:rPr>
+        <w:rFonts w:ascii="Wingdings" w:hAnsi="Wingdings" w:hint="default"/>
+      </w:rPr>
+    </w:lvl>
+  </w:abstractNum>
+  <w:abstractNum w:abstractNumId="8" w15:restartNumberingAfterBreak="0">
     <w:nsid w:val="1E014B75"/>
     <w:multiLevelType w:val="hybridMultilevel"/>
     <w:tmpl w:val="46D6D462"/>
@@ -7438,7 +8350,7 @@
       </w:pPr>
     </w:lvl>
   </w:abstractNum>
-  <w:abstractNum w:abstractNumId="8" w15:restartNumberingAfterBreak="0">
+  <w:abstractNum w:abstractNumId="9" w15:restartNumberingAfterBreak="0">
     <w:nsid w:val="1E1371E2"/>
     <w:multiLevelType w:val="hybridMultilevel"/>
     <w:tmpl w:val="BF00E0A8"/>
@@ -7531,7 +8443,7 @@
       </w:pPr>
     </w:lvl>
   </w:abstractNum>
-  <w:abstractNum w:abstractNumId="9" w15:restartNumberingAfterBreak="0">
+  <w:abstractNum w:abstractNumId="10" w15:restartNumberingAfterBreak="0">
     <w:nsid w:val="21F974CE"/>
     <w:multiLevelType w:val="multilevel"/>
     <w:tmpl w:val="013CD9FE"/>
@@ -7676,7 +8588,7 @@
       </w:rPr>
     </w:lvl>
   </w:abstractNum>
-  <w:abstractNum w:abstractNumId="10" w15:restartNumberingAfterBreak="0">
+  <w:abstractNum w:abstractNumId="11" w15:restartNumberingAfterBreak="0">
     <w:nsid w:val="270F3423"/>
     <w:multiLevelType w:val="multilevel"/>
     <w:tmpl w:val="91DE77AE"/>
@@ -7763,7 +8675,7 @@
       </w:pPr>
     </w:lvl>
   </w:abstractNum>
-  <w:abstractNum w:abstractNumId="11" w15:restartNumberingAfterBreak="0">
+  <w:abstractNum w:abstractNumId="12" w15:restartNumberingAfterBreak="0">
     <w:nsid w:val="2B8002AB"/>
     <w:multiLevelType w:val="hybridMultilevel"/>
     <w:tmpl w:val="BC106116"/>
@@ -7852,7 +8764,7 @@
       </w:pPr>
     </w:lvl>
   </w:abstractNum>
-  <w:abstractNum w:abstractNumId="12" w15:restartNumberingAfterBreak="0">
+  <w:abstractNum w:abstractNumId="13" w15:restartNumberingAfterBreak="0">
     <w:nsid w:val="2E3740CB"/>
     <w:multiLevelType w:val="hybridMultilevel"/>
     <w:tmpl w:val="CBF862BA"/>
@@ -7938,7 +8850,7 @@
       </w:pPr>
     </w:lvl>
   </w:abstractNum>
-  <w:abstractNum w:abstractNumId="13" w15:restartNumberingAfterBreak="0">
+  <w:abstractNum w:abstractNumId="14" w15:restartNumberingAfterBreak="0">
     <w:nsid w:val="319560E8"/>
     <w:multiLevelType w:val="hybridMultilevel"/>
     <w:tmpl w:val="BA04AF84"/>
@@ -8051,7 +8963,7 @@
       </w:rPr>
     </w:lvl>
   </w:abstractNum>
-  <w:abstractNum w:abstractNumId="14" w15:restartNumberingAfterBreak="0">
+  <w:abstractNum w:abstractNumId="15" w15:restartNumberingAfterBreak="0">
     <w:nsid w:val="383A52D9"/>
     <w:multiLevelType w:val="hybridMultilevel"/>
     <w:tmpl w:val="56EE399A"/>
@@ -8140,7 +9052,7 @@
       </w:pPr>
     </w:lvl>
   </w:abstractNum>
-  <w:abstractNum w:abstractNumId="15" w15:restartNumberingAfterBreak="0">
+  <w:abstractNum w:abstractNumId="16" w15:restartNumberingAfterBreak="0">
     <w:nsid w:val="3DD26BA1"/>
     <w:multiLevelType w:val="multilevel"/>
     <w:tmpl w:val="7EA88D80"/>
@@ -8289,7 +9201,7 @@
       </w:rPr>
     </w:lvl>
   </w:abstractNum>
-  <w:abstractNum w:abstractNumId="16" w15:restartNumberingAfterBreak="0">
+  <w:abstractNum w:abstractNumId="17" w15:restartNumberingAfterBreak="0">
     <w:nsid w:val="3E1326E0"/>
     <w:multiLevelType w:val="hybridMultilevel"/>
     <w:tmpl w:val="1F042CE2"/>
@@ -8402,7 +9314,7 @@
       </w:rPr>
     </w:lvl>
   </w:abstractNum>
-  <w:abstractNum w:abstractNumId="17" w15:restartNumberingAfterBreak="0">
+  <w:abstractNum w:abstractNumId="18" w15:restartNumberingAfterBreak="0">
     <w:nsid w:val="4060693A"/>
     <w:multiLevelType w:val="hybridMultilevel"/>
     <w:tmpl w:val="5C44F612"/>
@@ -8542,7 +9454,7 @@
       </w:rPr>
     </w:lvl>
   </w:abstractNum>
-  <w:abstractNum w:abstractNumId="18" w15:restartNumberingAfterBreak="0">
+  <w:abstractNum w:abstractNumId="19" w15:restartNumberingAfterBreak="0">
     <w:nsid w:val="42707CD7"/>
     <w:multiLevelType w:val="hybridMultilevel"/>
     <w:tmpl w:val="699639A6"/>
@@ -8631,7 +9543,7 @@
       </w:pPr>
     </w:lvl>
   </w:abstractNum>
-  <w:abstractNum w:abstractNumId="19" w15:restartNumberingAfterBreak="0">
+  <w:abstractNum w:abstractNumId="20" w15:restartNumberingAfterBreak="0">
     <w:nsid w:val="45D23E21"/>
     <w:multiLevelType w:val="hybridMultilevel"/>
     <w:tmpl w:val="BBC4C5A8"/>
@@ -8720,7 +9632,7 @@
       </w:pPr>
     </w:lvl>
   </w:abstractNum>
-  <w:abstractNum w:abstractNumId="20" w15:restartNumberingAfterBreak="0">
+  <w:abstractNum w:abstractNumId="21" w15:restartNumberingAfterBreak="0">
     <w:nsid w:val="543952FC"/>
     <w:multiLevelType w:val="hybridMultilevel"/>
     <w:tmpl w:val="56EE399A"/>
@@ -8809,7 +9721,7 @@
       </w:pPr>
     </w:lvl>
   </w:abstractNum>
-  <w:abstractNum w:abstractNumId="21" w15:restartNumberingAfterBreak="0">
+  <w:abstractNum w:abstractNumId="22" w15:restartNumberingAfterBreak="0">
     <w:nsid w:val="5CFE5827"/>
     <w:multiLevelType w:val="hybridMultilevel"/>
     <w:tmpl w:val="40AEA21A"/>
@@ -8898,7 +9810,7 @@
       </w:pPr>
     </w:lvl>
   </w:abstractNum>
-  <w:abstractNum w:abstractNumId="22" w15:restartNumberingAfterBreak="0">
+  <w:abstractNum w:abstractNumId="23" w15:restartNumberingAfterBreak="0">
     <w:nsid w:val="5F34173E"/>
     <w:multiLevelType w:val="hybridMultilevel"/>
     <w:tmpl w:val="23F61376"/>
@@ -8984,7 +9896,7 @@
       </w:pPr>
     </w:lvl>
   </w:abstractNum>
-  <w:abstractNum w:abstractNumId="23" w15:restartNumberingAfterBreak="0">
+  <w:abstractNum w:abstractNumId="24" w15:restartNumberingAfterBreak="0">
     <w:nsid w:val="60CC3E36"/>
     <w:multiLevelType w:val="hybridMultilevel"/>
     <w:tmpl w:val="DB828576"/>
@@ -9070,7 +9982,7 @@
       </w:pPr>
     </w:lvl>
   </w:abstractNum>
-  <w:abstractNum w:abstractNumId="24" w15:restartNumberingAfterBreak="0">
+  <w:abstractNum w:abstractNumId="25" w15:restartNumberingAfterBreak="0">
     <w:nsid w:val="620A66E5"/>
     <w:multiLevelType w:val="hybridMultilevel"/>
     <w:tmpl w:val="6B0C1B24"/>
@@ -9183,7 +10095,7 @@
       </w:rPr>
     </w:lvl>
   </w:abstractNum>
-  <w:abstractNum w:abstractNumId="25" w15:restartNumberingAfterBreak="0">
+  <w:abstractNum w:abstractNumId="26" w15:restartNumberingAfterBreak="0">
     <w:nsid w:val="652D48C5"/>
     <w:multiLevelType w:val="hybridMultilevel"/>
     <w:tmpl w:val="23F61376"/>
@@ -9269,7 +10181,7 @@
       </w:pPr>
     </w:lvl>
   </w:abstractNum>
-  <w:abstractNum w:abstractNumId="26" w15:restartNumberingAfterBreak="0">
+  <w:abstractNum w:abstractNumId="27" w15:restartNumberingAfterBreak="0">
     <w:nsid w:val="6EC30023"/>
     <w:multiLevelType w:val="multilevel"/>
     <w:tmpl w:val="BEA69ABE"/>
@@ -9356,7 +10268,7 @@
       </w:pPr>
     </w:lvl>
   </w:abstractNum>
-  <w:abstractNum w:abstractNumId="27" w15:restartNumberingAfterBreak="0">
+  <w:abstractNum w:abstractNumId="28" w15:restartNumberingAfterBreak="0">
     <w:nsid w:val="71093BD2"/>
     <w:multiLevelType w:val="multilevel"/>
     <w:tmpl w:val="4A282D36"/>
@@ -9505,7 +10417,120 @@
       </w:rPr>
     </w:lvl>
   </w:abstractNum>
-  <w:abstractNum w:abstractNumId="28" w15:restartNumberingAfterBreak="0">
+  <w:abstractNum w:abstractNumId="29" w15:restartNumberingAfterBreak="0">
+    <w:nsid w:val="75883AC0"/>
+    <w:multiLevelType w:val="hybridMultilevel"/>
+    <w:tmpl w:val="4CBE8F3A"/>
+    <w:lvl w:ilvl="0" w:tplc="04090001">
+      <w:start w:val="1"/>
+      <w:numFmt w:val="bullet"/>
+      <w:lvlText w:val=""/>
+      <w:lvlJc w:val="left"/>
+      <w:pPr>
+        <w:ind w:left="1440" w:hanging="360"/>
+      </w:pPr>
+      <w:rPr>
+        <w:rFonts w:ascii="Symbol" w:hAnsi="Symbol" w:hint="default"/>
+      </w:rPr>
+    </w:lvl>
+    <w:lvl w:ilvl="1" w:tplc="04090003" w:tentative="1">
+      <w:start w:val="1"/>
+      <w:numFmt w:val="bullet"/>
+      <w:lvlText w:val="o"/>
+      <w:lvlJc w:val="left"/>
+      <w:pPr>
+        <w:ind w:left="2160" w:hanging="360"/>
+      </w:pPr>
+      <w:rPr>
+        <w:rFonts w:ascii="Courier New" w:hAnsi="Courier New" w:cs="Courier New" w:hint="default"/>
+      </w:rPr>
+    </w:lvl>
+    <w:lvl w:ilvl="2" w:tplc="04090005" w:tentative="1">
+      <w:start w:val="1"/>
+      <w:numFmt w:val="bullet"/>
+      <w:lvlText w:val=""/>
+      <w:lvlJc w:val="left"/>
+      <w:pPr>
+        <w:ind w:left="2880" w:hanging="360"/>
+      </w:pPr>
+      <w:rPr>
+        <w:rFonts w:ascii="Wingdings" w:hAnsi="Wingdings" w:hint="default"/>
+      </w:rPr>
+    </w:lvl>
+    <w:lvl w:ilvl="3" w:tplc="04090001" w:tentative="1">
+      <w:start w:val="1"/>
+      <w:numFmt w:val="bullet"/>
+      <w:lvlText w:val=""/>
+      <w:lvlJc w:val="left"/>
+      <w:pPr>
+        <w:ind w:left="3600" w:hanging="360"/>
+      </w:pPr>
+      <w:rPr>
+        <w:rFonts w:ascii="Symbol" w:hAnsi="Symbol" w:hint="default"/>
+      </w:rPr>
+    </w:lvl>
+    <w:lvl w:ilvl="4" w:tplc="04090003" w:tentative="1">
+      <w:start w:val="1"/>
+      <w:numFmt w:val="bullet"/>
+      <w:lvlText w:val="o"/>
+      <w:lvlJc w:val="left"/>
+      <w:pPr>
+        <w:ind w:left="4320" w:hanging="360"/>
+      </w:pPr>
+      <w:rPr>
+        <w:rFonts w:ascii="Courier New" w:hAnsi="Courier New" w:cs="Courier New" w:hint="default"/>
+      </w:rPr>
+    </w:lvl>
+    <w:lvl w:ilvl="5" w:tplc="04090005" w:tentative="1">
+      <w:start w:val="1"/>
+      <w:numFmt w:val="bullet"/>
+      <w:lvlText w:val=""/>
+      <w:lvlJc w:val="left"/>
+      <w:pPr>
+        <w:ind w:left="5040" w:hanging="360"/>
+      </w:pPr>
+      <w:rPr>
+        <w:rFonts w:ascii="Wingdings" w:hAnsi="Wingdings" w:hint="default"/>
+      </w:rPr>
+    </w:lvl>
+    <w:lvl w:ilvl="6" w:tplc="04090001" w:tentative="1">
+      <w:start w:val="1"/>
+      <w:numFmt w:val="bullet"/>
+      <w:lvlText w:val=""/>
+      <w:lvlJc w:val="left"/>
+      <w:pPr>
+        <w:ind w:left="5760" w:hanging="360"/>
+      </w:pPr>
+      <w:rPr>
+        <w:rFonts w:ascii="Symbol" w:hAnsi="Symbol" w:hint="default"/>
+      </w:rPr>
+    </w:lvl>
+    <w:lvl w:ilvl="7" w:tplc="04090003" w:tentative="1">
+      <w:start w:val="1"/>
+      <w:numFmt w:val="bullet"/>
+      <w:lvlText w:val="o"/>
+      <w:lvlJc w:val="left"/>
+      <w:pPr>
+        <w:ind w:left="6480" w:hanging="360"/>
+      </w:pPr>
+      <w:rPr>
+        <w:rFonts w:ascii="Courier New" w:hAnsi="Courier New" w:cs="Courier New" w:hint="default"/>
+      </w:rPr>
+    </w:lvl>
+    <w:lvl w:ilvl="8" w:tplc="04090005" w:tentative="1">
+      <w:start w:val="1"/>
+      <w:numFmt w:val="bullet"/>
+      <w:lvlText w:val=""/>
+      <w:lvlJc w:val="left"/>
+      <w:pPr>
+        <w:ind w:left="7200" w:hanging="360"/>
+      </w:pPr>
+      <w:rPr>
+        <w:rFonts w:ascii="Wingdings" w:hAnsi="Wingdings" w:hint="default"/>
+      </w:rPr>
+    </w:lvl>
+  </w:abstractNum>
+  <w:abstractNum w:abstractNumId="30" w15:restartNumberingAfterBreak="0">
     <w:nsid w:val="7856548F"/>
     <w:multiLevelType w:val="hybridMultilevel"/>
     <w:tmpl w:val="BEA69ABE"/>
@@ -9591,7 +10616,7 @@
       </w:pPr>
     </w:lvl>
   </w:abstractNum>
-  <w:abstractNum w:abstractNumId="29" w15:restartNumberingAfterBreak="0">
+  <w:abstractNum w:abstractNumId="31" w15:restartNumberingAfterBreak="0">
     <w:nsid w:val="788A2355"/>
     <w:multiLevelType w:val="hybridMultilevel"/>
     <w:tmpl w:val="6968369C"/>
@@ -9677,7 +10702,7 @@
       </w:pPr>
     </w:lvl>
   </w:abstractNum>
-  <w:abstractNum w:abstractNumId="30" w15:restartNumberingAfterBreak="0">
+  <w:abstractNum w:abstractNumId="32" w15:restartNumberingAfterBreak="0">
     <w:nsid w:val="79423896"/>
     <w:multiLevelType w:val="hybridMultilevel"/>
     <w:tmpl w:val="E1147990"/>
@@ -9794,94 +10819,100 @@
     <w:abstractNumId w:val="0"/>
   </w:num>
   <w:num w:numId="2" w16cid:durableId="1498957578">
-    <w:abstractNumId w:val="13"/>
+    <w:abstractNumId w:val="14"/>
   </w:num>
   <w:num w:numId="3" w16cid:durableId="1158955612">
     <w:abstractNumId w:val="4"/>
   </w:num>
   <w:num w:numId="4" w16cid:durableId="43989707">
-    <w:abstractNumId w:val="30"/>
+    <w:abstractNumId w:val="32"/>
   </w:num>
   <w:num w:numId="5" w16cid:durableId="2013726003">
-    <w:abstractNumId w:val="21"/>
+    <w:abstractNumId w:val="22"/>
   </w:num>
   <w:num w:numId="6" w16cid:durableId="1665817161">
-    <w:abstractNumId w:val="28"/>
+    <w:abstractNumId w:val="30"/>
   </w:num>
   <w:num w:numId="7" w16cid:durableId="319045305">
     <w:abstractNumId w:val="3"/>
   </w:num>
   <w:num w:numId="8" w16cid:durableId="201602637">
-    <w:abstractNumId w:val="17"/>
+    <w:abstractNumId w:val="18"/>
   </w:num>
   <w:num w:numId="9" w16cid:durableId="1161312582">
     <w:abstractNumId w:val="6"/>
   </w:num>
   <w:num w:numId="10" w16cid:durableId="1163080279">
+    <w:abstractNumId w:val="17"/>
+  </w:num>
+  <w:num w:numId="11" w16cid:durableId="1717899342">
     <w:abstractNumId w:val="16"/>
   </w:num>
-  <w:num w:numId="11" w16cid:durableId="1717899342">
-    <w:abstractNumId w:val="15"/>
-  </w:num>
   <w:num w:numId="12" w16cid:durableId="717047837">
-    <w:abstractNumId w:val="9"/>
+    <w:abstractNumId w:val="10"/>
   </w:num>
   <w:num w:numId="13" w16cid:durableId="427116163">
-    <w:abstractNumId w:val="18"/>
+    <w:abstractNumId w:val="19"/>
   </w:num>
   <w:num w:numId="14" w16cid:durableId="1444953918">
-    <w:abstractNumId w:val="23"/>
+    <w:abstractNumId w:val="24"/>
   </w:num>
   <w:num w:numId="15" w16cid:durableId="1950967225">
-    <w:abstractNumId w:val="12"/>
+    <w:abstractNumId w:val="13"/>
   </w:num>
   <w:num w:numId="16" w16cid:durableId="1452750241">
     <w:abstractNumId w:val="2"/>
   </w:num>
   <w:num w:numId="17" w16cid:durableId="1647516799">
-    <w:abstractNumId w:val="25"/>
+    <w:abstractNumId w:val="26"/>
   </w:num>
   <w:num w:numId="18" w16cid:durableId="339234107">
     <w:abstractNumId w:val="5"/>
   </w:num>
   <w:num w:numId="19" w16cid:durableId="143281119">
-    <w:abstractNumId w:val="24"/>
+    <w:abstractNumId w:val="25"/>
   </w:num>
   <w:num w:numId="20" w16cid:durableId="386104170">
-    <w:abstractNumId w:val="14"/>
+    <w:abstractNumId w:val="15"/>
   </w:num>
   <w:num w:numId="21" w16cid:durableId="346293145">
-    <w:abstractNumId w:val="11"/>
+    <w:abstractNumId w:val="12"/>
   </w:num>
   <w:num w:numId="22" w16cid:durableId="445468234">
-    <w:abstractNumId w:val="7"/>
+    <w:abstractNumId w:val="8"/>
   </w:num>
   <w:num w:numId="23" w16cid:durableId="1758866172">
-    <w:abstractNumId w:val="26"/>
+    <w:abstractNumId w:val="27"/>
   </w:num>
   <w:num w:numId="24" w16cid:durableId="2141872225">
-    <w:abstractNumId w:val="19"/>
+    <w:abstractNumId w:val="20"/>
   </w:num>
   <w:num w:numId="25" w16cid:durableId="1689714704">
-    <w:abstractNumId w:val="10"/>
+    <w:abstractNumId w:val="11"/>
   </w:num>
   <w:num w:numId="26" w16cid:durableId="1817255454">
     <w:abstractNumId w:val="1"/>
   </w:num>
   <w:num w:numId="27" w16cid:durableId="1385717466">
-    <w:abstractNumId w:val="20"/>
+    <w:abstractNumId w:val="21"/>
   </w:num>
   <w:num w:numId="28" w16cid:durableId="990988162">
-    <w:abstractNumId w:val="8"/>
+    <w:abstractNumId w:val="9"/>
   </w:num>
   <w:num w:numId="29" w16cid:durableId="1299724367">
-    <w:abstractNumId w:val="22"/>
+    <w:abstractNumId w:val="23"/>
   </w:num>
   <w:num w:numId="30" w16cid:durableId="1710260111">
+    <w:abstractNumId w:val="31"/>
+  </w:num>
+  <w:num w:numId="31" w16cid:durableId="2092580906">
+    <w:abstractNumId w:val="28"/>
+  </w:num>
+  <w:num w:numId="32" w16cid:durableId="355473078">
     <w:abstractNumId w:val="29"/>
   </w:num>
-  <w:num w:numId="31" w16cid:durableId="2092580906">
-    <w:abstractNumId w:val="27"/>
+  <w:num w:numId="33" w16cid:durableId="671222451">
+    <w:abstractNumId w:val="7"/>
   </w:num>
 </w:numbering>
 </file>
@@ -9891,7 +10922,7 @@
   <w:docDefaults>
     <w:rPrDefault>
       <w:rPr>
-        <w:rFonts w:asciiTheme="minorHAnsi" w:eastAsiaTheme="minorHAnsi" w:hAnsiTheme="minorHAnsi" w:cstheme="minorBidi"/>
+        <w:rFonts w:asciiTheme="minorHAnsi" w:eastAsiaTheme="minorEastAsia" w:hAnsiTheme="minorHAnsi" w:cstheme="minorBidi"/>
         <w:sz w:val="22"/>
         <w:szCs w:val="22"/>
         <w:lang w:val="en-CA" w:eastAsia="en-US" w:bidi="ar-SA"/>
@@ -10358,7 +11389,6 @@
   <w:style w:type="character" w:default="1" w:styleId="DefaultParagraphFont">
     <w:name w:val="Default Paragraph Font"/>
     <w:uiPriority w:val="1"/>
-    <w:semiHidden/>
     <w:unhideWhenUsed/>
   </w:style>
   <w:style w:type="table" w:default="1" w:styleId="TableNormal">

</xml_diff>